<commit_message>
Inicio de revisión de documento - sin cambios aún
</commit_message>
<xml_diff>
--- a/Investigaciones/2022/Educación/Máster Deyri Cano/Tema investigacion por concurso ultimo. (1).docx
+++ b/Investigaciones/2022/Educación/Máster Deyri Cano/Tema investigacion por concurso ultimo. (1).docx
@@ -1,6 +1,6 @@
 
 <file path=word/document.xml><?xml version="1.0" encoding="utf-8"?>
-<w:document xmlns:wpc="http://schemas.microsoft.com/office/word/2010/wordprocessingCanvas" xmlns:cx="http://schemas.microsoft.com/office/drawing/2014/chartex" xmlns:cx1="http://schemas.microsoft.com/office/drawing/2015/9/8/chartex" xmlns:mc="http://schemas.openxmlformats.org/markup-compatibility/2006" xmlns:o="urn:schemas-microsoft-com:office:office" xmlns:r="http://schemas.openxmlformats.org/officeDocument/2006/relationships" xmlns:m="http://schemas.openxmlformats.org/officeDocument/2006/math" xmlns:v="urn:schemas-microsoft-com:vml" xmlns:wp14="http://schemas.microsoft.com/office/word/2010/wordprocessingDrawing" xmlns:wp="http://schemas.openxmlformats.org/drawingml/2006/wordprocessingDrawing" xmlns:w10="urn:schemas-microsoft-com:office:word" xmlns:w="http://schemas.openxmlformats.org/wordprocessingml/2006/main" xmlns:w14="http://schemas.microsoft.com/office/word/2010/wordml" xmlns:w15="http://schemas.microsoft.com/office/word/2012/wordml" xmlns:w16se="http://schemas.microsoft.com/office/word/2015/wordml/symex" xmlns:wpg="http://schemas.microsoft.com/office/word/2010/wordprocessingGroup" xmlns:wpi="http://schemas.microsoft.com/office/word/2010/wordprocessingInk" xmlns:wne="http://schemas.microsoft.com/office/word/2006/wordml" xmlns:wps="http://schemas.microsoft.com/office/word/2010/wordprocessingShape" mc:Ignorable="w14 w15 w16se wp14">
+<w:document xmlns:wpc="http://schemas.microsoft.com/office/word/2010/wordprocessingCanvas" xmlns:cx="http://schemas.microsoft.com/office/drawing/2014/chartex" xmlns:cx1="http://schemas.microsoft.com/office/drawing/2015/9/8/chartex" xmlns:cx2="http://schemas.microsoft.com/office/drawing/2015/10/21/chartex" xmlns:cx3="http://schemas.microsoft.com/office/drawing/2016/5/9/chartex" xmlns:cx4="http://schemas.microsoft.com/office/drawing/2016/5/10/chartex" xmlns:cx5="http://schemas.microsoft.com/office/drawing/2016/5/11/chartex" xmlns:cx6="http://schemas.microsoft.com/office/drawing/2016/5/12/chartex" xmlns:cx7="http://schemas.microsoft.com/office/drawing/2016/5/13/chartex" xmlns:cx8="http://schemas.microsoft.com/office/drawing/2016/5/14/chartex" xmlns:mc="http://schemas.openxmlformats.org/markup-compatibility/2006" xmlns:aink="http://schemas.microsoft.com/office/drawing/2016/ink" xmlns:am3d="http://schemas.microsoft.com/office/drawing/2017/model3d" xmlns:o="urn:schemas-microsoft-com:office:office" xmlns:oel="http://schemas.microsoft.com/office/2019/extlst" xmlns:r="http://schemas.openxmlformats.org/officeDocument/2006/relationships" xmlns:m="http://schemas.openxmlformats.org/officeDocument/2006/math" xmlns:v="urn:schemas-microsoft-com:vml" xmlns:wp14="http://schemas.microsoft.com/office/word/2010/wordprocessingDrawing" xmlns:wp="http://schemas.openxmlformats.org/drawingml/2006/wordprocessingDrawing" xmlns:w10="urn:schemas-microsoft-com:office:word" xmlns:w="http://schemas.openxmlformats.org/wordprocessingml/2006/main" xmlns:w14="http://schemas.microsoft.com/office/word/2010/wordml" xmlns:w15="http://schemas.microsoft.com/office/word/2012/wordml" xmlns:w16cex="http://schemas.microsoft.com/office/word/2018/wordml/cex" xmlns:w16cid="http://schemas.microsoft.com/office/word/2016/wordml/cid" xmlns:w16="http://schemas.microsoft.com/office/word/2018/wordml" xmlns:w16du="http://schemas.microsoft.com/office/word/2023/wordml/word16du" xmlns:w16sdtdh="http://schemas.microsoft.com/office/word/2020/wordml/sdtdatahash" xmlns:w16se="http://schemas.microsoft.com/office/word/2015/wordml/symex" xmlns:wpg="http://schemas.microsoft.com/office/word/2010/wordprocessingGroup" xmlns:wpi="http://schemas.microsoft.com/office/word/2010/wordprocessingInk" xmlns:wne="http://schemas.microsoft.com/office/word/2006/wordml" xmlns:wps="http://schemas.microsoft.com/office/word/2010/wordprocessingShape" mc:Ignorable="w14 w15 w16se w16cid w16 w16cex w16sdtdh w16du wp14">
   <w:body>
     <w:p>
       <w:pPr>
@@ -88,7 +88,7 @@
           <w:sz w:val="28"/>
         </w:rPr>
         <w:drawing>
-          <wp:inline distT="0" distB="0" distL="0" distR="0" wp14:anchorId="64C49E39" wp14:editId="4920FEE2">
+          <wp:inline distT="0" distB="0" distL="0" distR="0" wp14:anchorId="66AFD5EF" wp14:editId="02AF2D63">
             <wp:extent cx="1354059" cy="1748098"/>
             <wp:effectExtent l="0" t="0" r="0" b="5080"/>
             <wp:docPr id="12" name="Imagen 5"/>
@@ -276,7 +276,6 @@
           <w:lang w:val="es-MX"/>
         </w:rPr>
       </w:pPr>
-      <w:proofErr w:type="spellStart"/>
       <w:r>
         <w:rPr>
           <w:rFonts w:cs="Arial"/>
@@ -284,69 +283,8 @@
           <w:sz w:val="28"/>
           <w:lang w:val="es-MX"/>
         </w:rPr>
-        <w:t>MSc</w:t>
-      </w:r>
-      <w:proofErr w:type="spellEnd"/>
-      <w:r>
-        <w:rPr>
-          <w:rFonts w:cs="Arial"/>
-          <w:color w:val="000000" w:themeColor="text1"/>
-          <w:sz w:val="28"/>
-          <w:lang w:val="es-MX"/>
-        </w:rPr>
-        <w:t xml:space="preserve">. </w:t>
-      </w:r>
-      <w:proofErr w:type="spellStart"/>
-      <w:r>
-        <w:rPr>
-          <w:rFonts w:cs="Arial"/>
-          <w:color w:val="000000" w:themeColor="text1"/>
-          <w:sz w:val="28"/>
-          <w:lang w:val="es-MX"/>
-        </w:rPr>
-        <w:t>Deyri</w:t>
-      </w:r>
-      <w:proofErr w:type="spellEnd"/>
-      <w:r>
-        <w:rPr>
-          <w:rFonts w:cs="Arial"/>
-          <w:color w:val="000000" w:themeColor="text1"/>
-          <w:sz w:val="28"/>
-          <w:lang w:val="es-MX"/>
-        </w:rPr>
-        <w:t xml:space="preserve"> </w:t>
-      </w:r>
-      <w:proofErr w:type="spellStart"/>
-      <w:r>
-        <w:rPr>
-          <w:rFonts w:cs="Arial"/>
-          <w:color w:val="000000" w:themeColor="text1"/>
-          <w:sz w:val="28"/>
-          <w:lang w:val="es-MX"/>
-        </w:rPr>
-        <w:t>Loyret</w:t>
-      </w:r>
-      <w:proofErr w:type="spellEnd"/>
-      <w:r>
-        <w:rPr>
-          <w:rFonts w:cs="Arial"/>
-          <w:color w:val="000000" w:themeColor="text1"/>
-          <w:sz w:val="28"/>
-          <w:lang w:val="es-MX"/>
-        </w:rPr>
-        <w:t xml:space="preserve"> Cano </w:t>
-      </w:r>
-      <w:proofErr w:type="spellStart"/>
-      <w:r>
-        <w:rPr>
-          <w:rFonts w:cs="Arial"/>
-          <w:color w:val="000000" w:themeColor="text1"/>
-          <w:sz w:val="28"/>
-          <w:lang w:val="es-MX"/>
-        </w:rPr>
-        <w:t>Escorcia</w:t>
-      </w:r>
-      <w:proofErr w:type="spellEnd"/>
+        <w:t>MSc. Deyri Loyret Cano Escorcia</w:t>
+      </w:r>
     </w:p>
     <w:p>
       <w:pPr>
@@ -761,14 +699,27 @@
     <w:p>
       <w:pPr>
         <w:pStyle w:val="Ttulo"/>
-      </w:pPr>
-      <w:bookmarkStart w:id="0" w:name="_Toc155739430"/>
+        <w:ind w:firstLine="0"/>
+      </w:pPr>
+      <w:bookmarkStart w:id="0" w:name="_Toc163116788"/>
       <w:r>
         <w:lastRenderedPageBreak/>
         <w:t xml:space="preserve">II. </w:t>
       </w:r>
+      <w:commentRangeStart w:id="1"/>
       <w:r>
         <w:t>Resumen</w:t>
+      </w:r>
+      <w:commentRangeEnd w:id="1"/>
+      <w:r>
+        <w:rPr>
+          <w:rStyle w:val="Refdecomentario"/>
+          <w:rFonts w:eastAsiaTheme="minorHAnsi" w:cstheme="minorBidi"/>
+          <w:b w:val="0"/>
+          <w:spacing w:val="0"/>
+          <w:kern w:val="0"/>
+        </w:rPr>
+        <w:commentReference w:id="1"/>
       </w:r>
       <w:r>
         <w:t>.</w:t>
@@ -1062,6 +1013,7 @@
             <w:rPr>
               <w:rFonts w:asciiTheme="minorHAnsi" w:eastAsiaTheme="minorEastAsia" w:hAnsiTheme="minorHAnsi"/>
               <w:noProof/>
+              <w:kern w:val="2"/>
               <w:sz w:val="22"/>
               <w:lang w:eastAsia="es-NI"/>
             </w:rPr>
@@ -1075,7 +1027,7 @@
           <w:r>
             <w:fldChar w:fldCharType="separate"/>
           </w:r>
-          <w:hyperlink w:anchor="_Toc155739430" w:history="1">
+          <w:hyperlink w:anchor="_Toc163116788" w:history="1">
             <w:r>
               <w:rPr>
                 <w:rStyle w:val="Hipervnculo"/>
@@ -1102,7 +1054,7 @@
                 <w:noProof/>
                 <w:webHidden/>
               </w:rPr>
-              <w:instrText xml:space="preserve"> PAGEREF _Toc155739430 \h </w:instrText>
+              <w:instrText xml:space="preserve"> PAGEREF _Toc163116788 \h </w:instrText>
             </w:r>
             <w:r>
               <w:rPr>
@@ -1139,11 +1091,12 @@
             <w:rPr>
               <w:rFonts w:asciiTheme="minorHAnsi" w:eastAsiaTheme="minorEastAsia" w:hAnsiTheme="minorHAnsi"/>
               <w:noProof/>
+              <w:kern w:val="2"/>
               <w:sz w:val="22"/>
               <w:lang w:eastAsia="es-NI"/>
             </w:rPr>
           </w:pPr>
-          <w:hyperlink w:anchor="_Toc155739431" w:history="1">
+          <w:hyperlink w:anchor="_Toc163116789" w:history="1">
             <w:r>
               <w:rPr>
                 <w:rStyle w:val="Hipervnculo"/>
@@ -1170,7 +1123,7 @@
                 <w:noProof/>
                 <w:webHidden/>
               </w:rPr>
-              <w:instrText xml:space="preserve"> PAGEREF _Toc155739431 \h </w:instrText>
+              <w:instrText xml:space="preserve"> PAGEREF _Toc163116789 \h </w:instrText>
             </w:r>
             <w:r>
               <w:rPr>
@@ -1210,11 +1163,12 @@
             <w:rPr>
               <w:rFonts w:asciiTheme="minorHAnsi" w:eastAsiaTheme="minorEastAsia" w:hAnsiTheme="minorHAnsi"/>
               <w:noProof/>
+              <w:kern w:val="2"/>
               <w:sz w:val="22"/>
               <w:lang w:eastAsia="es-NI"/>
             </w:rPr>
           </w:pPr>
-          <w:hyperlink w:anchor="_Toc155739432" w:history="1">
+          <w:hyperlink w:anchor="_Toc163116790" w:history="1">
             <w:r>
               <w:rPr>
                 <w:rStyle w:val="Hipervnculo"/>
@@ -1241,7 +1195,7 @@
                 <w:noProof/>
                 <w:webHidden/>
               </w:rPr>
-              <w:instrText xml:space="preserve"> PAGEREF _Toc155739432 \h </w:instrText>
+              <w:instrText xml:space="preserve"> PAGEREF _Toc163116790 \h </w:instrText>
             </w:r>
             <w:r>
               <w:rPr>
@@ -1281,9 +1235,10 @@
             <w:rPr>
               <w:rFonts w:cstheme="minorBidi"/>
               <w:noProof/>
+              <w:kern w:val="2"/>
             </w:rPr>
           </w:pPr>
-          <w:hyperlink w:anchor="_Toc155739433" w:history="1">
+          <w:hyperlink w:anchor="_Toc163116791" w:history="1">
             <w:r>
               <w:rPr>
                 <w:rStyle w:val="Hipervnculo"/>
@@ -1310,7 +1265,7 @@
                 <w:noProof/>
                 <w:webHidden/>
               </w:rPr>
-              <w:instrText xml:space="preserve"> PAGEREF _Toc155739433 \h </w:instrText>
+              <w:instrText xml:space="preserve"> PAGEREF _Toc163116791 \h </w:instrText>
             </w:r>
             <w:r>
               <w:rPr>
@@ -1350,9 +1305,10 @@
             <w:rPr>
               <w:rFonts w:cstheme="minorBidi"/>
               <w:noProof/>
+              <w:kern w:val="2"/>
             </w:rPr>
           </w:pPr>
-          <w:hyperlink w:anchor="_Toc155739434" w:history="1">
+          <w:hyperlink w:anchor="_Toc163116792" w:history="1">
             <w:r>
               <w:rPr>
                 <w:rStyle w:val="Hipervnculo"/>
@@ -1379,7 +1335,7 @@
                 <w:noProof/>
                 <w:webHidden/>
               </w:rPr>
-              <w:instrText xml:space="preserve"> PAGEREF _Toc155739434 \h </w:instrText>
+              <w:instrText xml:space="preserve"> PAGEREF _Toc163116792 \h </w:instrText>
             </w:r>
             <w:r>
               <w:rPr>
@@ -1419,11 +1375,12 @@
             <w:rPr>
               <w:rFonts w:asciiTheme="minorHAnsi" w:eastAsiaTheme="minorEastAsia" w:hAnsiTheme="minorHAnsi"/>
               <w:noProof/>
+              <w:kern w:val="2"/>
               <w:sz w:val="22"/>
               <w:lang w:eastAsia="es-NI"/>
             </w:rPr>
           </w:pPr>
-          <w:hyperlink w:anchor="_Toc155739435" w:history="1">
+          <w:hyperlink w:anchor="_Toc163116793" w:history="1">
             <w:r>
               <w:rPr>
                 <w:rStyle w:val="Hipervnculo"/>
@@ -1450,7 +1407,7 @@
                 <w:noProof/>
                 <w:webHidden/>
               </w:rPr>
-              <w:instrText xml:space="preserve"> PAGEREF _Toc155739435 \h </w:instrText>
+              <w:instrText xml:space="preserve"> PAGEREF _Toc163116793 \h </w:instrText>
             </w:r>
             <w:r>
               <w:rPr>
@@ -1490,9 +1447,10 @@
             <w:rPr>
               <w:rFonts w:cstheme="minorBidi"/>
               <w:noProof/>
+              <w:kern w:val="2"/>
             </w:rPr>
           </w:pPr>
-          <w:hyperlink w:anchor="_Toc155739436" w:history="1">
+          <w:hyperlink w:anchor="_Toc163116794" w:history="1">
             <w:r>
               <w:rPr>
                 <w:rStyle w:val="Hipervnculo"/>
@@ -1519,7 +1477,7 @@
                 <w:noProof/>
                 <w:webHidden/>
               </w:rPr>
-              <w:instrText xml:space="preserve"> PAGEREF _Toc155739436 \h </w:instrText>
+              <w:instrText xml:space="preserve"> PAGEREF _Toc163116794 \h </w:instrText>
             </w:r>
             <w:r>
               <w:rPr>
@@ -1559,11 +1517,12 @@
             <w:rPr>
               <w:rFonts w:asciiTheme="minorHAnsi" w:eastAsiaTheme="minorEastAsia" w:hAnsiTheme="minorHAnsi"/>
               <w:noProof/>
+              <w:kern w:val="2"/>
               <w:sz w:val="22"/>
               <w:lang w:eastAsia="es-NI"/>
             </w:rPr>
           </w:pPr>
-          <w:hyperlink w:anchor="_Toc155739437" w:history="1">
+          <w:hyperlink w:anchor="_Toc163116795" w:history="1">
             <w:r>
               <w:rPr>
                 <w:rStyle w:val="Hipervnculo"/>
@@ -1590,7 +1549,7 @@
                 <w:noProof/>
                 <w:webHidden/>
               </w:rPr>
-              <w:instrText xml:space="preserve"> PAGEREF _Toc155739437 \h </w:instrText>
+              <w:instrText xml:space="preserve"> PAGEREF _Toc163116795 \h </w:instrText>
             </w:r>
             <w:r>
               <w:rPr>
@@ -1630,11 +1589,12 @@
             <w:rPr>
               <w:rFonts w:asciiTheme="minorHAnsi" w:eastAsiaTheme="minorEastAsia" w:hAnsiTheme="minorHAnsi"/>
               <w:noProof/>
+              <w:kern w:val="2"/>
               <w:sz w:val="22"/>
               <w:lang w:eastAsia="es-NI"/>
             </w:rPr>
           </w:pPr>
-          <w:hyperlink w:anchor="_Toc155739438" w:history="1">
+          <w:hyperlink w:anchor="_Toc163116796" w:history="1">
             <w:r>
               <w:rPr>
                 <w:rStyle w:val="Hipervnculo"/>
@@ -1661,7 +1621,7 @@
                 <w:noProof/>
                 <w:webHidden/>
               </w:rPr>
-              <w:instrText xml:space="preserve"> PAGEREF _Toc155739438 \h </w:instrText>
+              <w:instrText xml:space="preserve"> PAGEREF _Toc163116796 \h </w:instrText>
             </w:r>
             <w:r>
               <w:rPr>
@@ -1701,11 +1661,12 @@
             <w:rPr>
               <w:rFonts w:asciiTheme="minorHAnsi" w:eastAsiaTheme="minorEastAsia" w:hAnsiTheme="minorHAnsi"/>
               <w:noProof/>
+              <w:kern w:val="2"/>
               <w:sz w:val="22"/>
               <w:lang w:eastAsia="es-NI"/>
             </w:rPr>
           </w:pPr>
-          <w:hyperlink w:anchor="_Toc155739439" w:history="1">
+          <w:hyperlink w:anchor="_Toc163116797" w:history="1">
             <w:r>
               <w:rPr>
                 <w:rStyle w:val="Hipervnculo"/>
@@ -1732,7 +1693,7 @@
                 <w:noProof/>
                 <w:webHidden/>
               </w:rPr>
-              <w:instrText xml:space="preserve"> PAGEREF _Toc155739439 \h </w:instrText>
+              <w:instrText xml:space="preserve"> PAGEREF _Toc163116797 \h </w:instrText>
             </w:r>
             <w:r>
               <w:rPr>
@@ -1772,11 +1733,12 @@
             <w:rPr>
               <w:rFonts w:asciiTheme="minorHAnsi" w:eastAsiaTheme="minorEastAsia" w:hAnsiTheme="minorHAnsi"/>
               <w:noProof/>
+              <w:kern w:val="2"/>
               <w:sz w:val="22"/>
               <w:lang w:eastAsia="es-NI"/>
             </w:rPr>
           </w:pPr>
-          <w:hyperlink w:anchor="_Toc155739440" w:history="1">
+          <w:hyperlink w:anchor="_Toc163116798" w:history="1">
             <w:r>
               <w:rPr>
                 <w:rStyle w:val="Hipervnculo"/>
@@ -1803,7 +1765,7 @@
                 <w:noProof/>
                 <w:webHidden/>
               </w:rPr>
-              <w:instrText xml:space="preserve"> PAGEREF _Toc155739440 \h </w:instrText>
+              <w:instrText xml:space="preserve"> PAGEREF _Toc163116798 \h </w:instrText>
             </w:r>
             <w:r>
               <w:rPr>
@@ -1843,11 +1805,12 @@
             <w:rPr>
               <w:rFonts w:asciiTheme="minorHAnsi" w:eastAsiaTheme="minorEastAsia" w:hAnsiTheme="minorHAnsi"/>
               <w:noProof/>
+              <w:kern w:val="2"/>
               <w:sz w:val="22"/>
               <w:lang w:eastAsia="es-NI"/>
             </w:rPr>
           </w:pPr>
-          <w:hyperlink w:anchor="_Toc155739441" w:history="1">
+          <w:hyperlink w:anchor="_Toc163116799" w:history="1">
             <w:r>
               <w:rPr>
                 <w:rStyle w:val="Hipervnculo"/>
@@ -1882,7 +1845,7 @@
                 <w:noProof/>
                 <w:webHidden/>
               </w:rPr>
-              <w:instrText xml:space="preserve"> PAGEREF _Toc155739441 \h </w:instrText>
+              <w:instrText xml:space="preserve"> PAGEREF _Toc163116799 \h </w:instrText>
             </w:r>
             <w:r>
               <w:rPr>
@@ -1919,11 +1882,12 @@
             <w:rPr>
               <w:rFonts w:asciiTheme="minorHAnsi" w:eastAsiaTheme="minorEastAsia" w:hAnsiTheme="minorHAnsi"/>
               <w:noProof/>
+              <w:kern w:val="2"/>
               <w:sz w:val="22"/>
               <w:lang w:eastAsia="es-NI"/>
             </w:rPr>
           </w:pPr>
-          <w:hyperlink w:anchor="_Toc155739442" w:history="1">
+          <w:hyperlink w:anchor="_Toc163116800" w:history="1">
             <w:r>
               <w:rPr>
                 <w:rStyle w:val="Hipervnculo"/>
@@ -1950,7 +1914,7 @@
                 <w:noProof/>
                 <w:webHidden/>
               </w:rPr>
-              <w:instrText xml:space="preserve"> PAGEREF _Toc155739442 \h </w:instrText>
+              <w:instrText xml:space="preserve"> PAGEREF _Toc163116800 \h </w:instrText>
             </w:r>
             <w:r>
               <w:rPr>
@@ -1990,11 +1954,12 @@
             <w:rPr>
               <w:rFonts w:asciiTheme="minorHAnsi" w:eastAsiaTheme="minorEastAsia" w:hAnsiTheme="minorHAnsi"/>
               <w:noProof/>
+              <w:kern w:val="2"/>
               <w:sz w:val="22"/>
               <w:lang w:eastAsia="es-NI"/>
             </w:rPr>
           </w:pPr>
-          <w:hyperlink w:anchor="_Toc155739443" w:history="1">
+          <w:hyperlink w:anchor="_Toc163116801" w:history="1">
             <w:r>
               <w:rPr>
                 <w:rStyle w:val="Hipervnculo"/>
@@ -2021,7 +1986,7 @@
                 <w:noProof/>
                 <w:webHidden/>
               </w:rPr>
-              <w:instrText xml:space="preserve"> PAGEREF _Toc155739443 \h </w:instrText>
+              <w:instrText xml:space="preserve"> PAGEREF _Toc163116801 \h </w:instrText>
             </w:r>
             <w:r>
               <w:rPr>
@@ -2061,11 +2026,12 @@
             <w:rPr>
               <w:rFonts w:asciiTheme="minorHAnsi" w:eastAsiaTheme="minorEastAsia" w:hAnsiTheme="minorHAnsi"/>
               <w:noProof/>
+              <w:kern w:val="2"/>
               <w:sz w:val="22"/>
               <w:lang w:eastAsia="es-NI"/>
             </w:rPr>
           </w:pPr>
-          <w:hyperlink w:anchor="_Toc155739444" w:history="1">
+          <w:hyperlink w:anchor="_Toc163116802" w:history="1">
             <w:r>
               <w:rPr>
                 <w:rStyle w:val="Hipervnculo"/>
@@ -2092,7 +2058,7 @@
                 <w:noProof/>
                 <w:webHidden/>
               </w:rPr>
-              <w:instrText xml:space="preserve"> PAGEREF _Toc155739444 \h </w:instrText>
+              <w:instrText xml:space="preserve"> PAGEREF _Toc163116802 \h </w:instrText>
             </w:r>
             <w:r>
               <w:rPr>
@@ -2132,9 +2098,10 @@
             <w:rPr>
               <w:rFonts w:cstheme="minorBidi"/>
               <w:noProof/>
+              <w:kern w:val="2"/>
             </w:rPr>
           </w:pPr>
-          <w:hyperlink w:anchor="_Toc155739445" w:history="1">
+          <w:hyperlink w:anchor="_Toc163116803" w:history="1">
             <w:r>
               <w:rPr>
                 <w:rStyle w:val="Hipervnculo"/>
@@ -2161,7 +2128,7 @@
                 <w:noProof/>
                 <w:webHidden/>
               </w:rPr>
-              <w:instrText xml:space="preserve"> PAGEREF _Toc155739445 \h </w:instrText>
+              <w:instrText xml:space="preserve"> PAGEREF _Toc163116803 \h </w:instrText>
             </w:r>
             <w:r>
               <w:rPr>
@@ -2201,11 +2168,12 @@
             <w:rPr>
               <w:rFonts w:asciiTheme="minorHAnsi" w:eastAsiaTheme="minorEastAsia" w:hAnsiTheme="minorHAnsi"/>
               <w:noProof/>
+              <w:kern w:val="2"/>
               <w:sz w:val="22"/>
               <w:lang w:eastAsia="es-NI"/>
             </w:rPr>
           </w:pPr>
-          <w:hyperlink w:anchor="_Toc155739446" w:history="1">
+          <w:hyperlink w:anchor="_Toc163116804" w:history="1">
             <w:r>
               <w:rPr>
                 <w:rStyle w:val="Hipervnculo"/>
@@ -2233,7 +2201,7 @@
                 <w:noProof/>
                 <w:webHidden/>
               </w:rPr>
-              <w:instrText xml:space="preserve"> PAGEREF _Toc155739446 \h </w:instrText>
+              <w:instrText xml:space="preserve"> PAGEREF _Toc163116804 \h </w:instrText>
             </w:r>
             <w:r>
               <w:rPr>
@@ -2273,9 +2241,10 @@
             <w:rPr>
               <w:rFonts w:cstheme="minorBidi"/>
               <w:noProof/>
+              <w:kern w:val="2"/>
             </w:rPr>
           </w:pPr>
-          <w:hyperlink w:anchor="_Toc155739447" w:history="1">
+          <w:hyperlink w:anchor="_Toc163116805" w:history="1">
             <w:r>
               <w:rPr>
                 <w:rStyle w:val="Hipervnculo"/>
@@ -2303,7 +2272,7 @@
                 <w:noProof/>
                 <w:webHidden/>
               </w:rPr>
-              <w:instrText xml:space="preserve"> PAGEREF _Toc155739447 \h </w:instrText>
+              <w:instrText xml:space="preserve"> PAGEREF _Toc163116805 \h </w:instrText>
             </w:r>
             <w:r>
               <w:rPr>
@@ -2343,11 +2312,12 @@
             <w:rPr>
               <w:rFonts w:asciiTheme="minorHAnsi" w:eastAsiaTheme="minorEastAsia" w:hAnsiTheme="minorHAnsi"/>
               <w:noProof/>
+              <w:kern w:val="2"/>
               <w:sz w:val="22"/>
               <w:lang w:eastAsia="es-NI"/>
             </w:rPr>
           </w:pPr>
-          <w:hyperlink w:anchor="_Toc155739448" w:history="1">
+          <w:hyperlink w:anchor="_Toc163116806" w:history="1">
             <w:r>
               <w:rPr>
                 <w:rStyle w:val="Hipervnculo"/>
@@ -2383,7 +2353,7 @@
                 <w:noProof/>
                 <w:webHidden/>
               </w:rPr>
-              <w:instrText xml:space="preserve"> PAGEREF _Toc155739448 \h </w:instrText>
+              <w:instrText xml:space="preserve"> PAGEREF _Toc163116806 \h </w:instrText>
             </w:r>
             <w:r>
               <w:rPr>
@@ -2423,9 +2393,10 @@
             <w:rPr>
               <w:rFonts w:cstheme="minorBidi"/>
               <w:noProof/>
+              <w:kern w:val="2"/>
             </w:rPr>
           </w:pPr>
-          <w:hyperlink w:anchor="_Toc155739449" w:history="1">
+          <w:hyperlink w:anchor="_Toc163116807" w:history="1">
             <w:r>
               <w:rPr>
                 <w:rStyle w:val="Hipervnculo"/>
@@ -2452,7 +2423,7 @@
                 <w:noProof/>
                 <w:webHidden/>
               </w:rPr>
-              <w:instrText xml:space="preserve"> PAGEREF _Toc155739449 \h </w:instrText>
+              <w:instrText xml:space="preserve"> PAGEREF _Toc163116807 \h </w:instrText>
             </w:r>
             <w:r>
               <w:rPr>
@@ -2492,9 +2463,10 @@
             <w:rPr>
               <w:rFonts w:cstheme="minorBidi"/>
               <w:noProof/>
+              <w:kern w:val="2"/>
             </w:rPr>
           </w:pPr>
-          <w:hyperlink w:anchor="_Toc155739450" w:history="1">
+          <w:hyperlink w:anchor="_Toc163116808" w:history="1">
             <w:r>
               <w:rPr>
                 <w:rStyle w:val="Hipervnculo"/>
@@ -2522,7 +2494,7 @@
                 <w:noProof/>
                 <w:webHidden/>
               </w:rPr>
-              <w:instrText xml:space="preserve"> PAGEREF _Toc155739450 \h </w:instrText>
+              <w:instrText xml:space="preserve"> PAGEREF _Toc163116808 \h </w:instrText>
             </w:r>
             <w:r>
               <w:rPr>
@@ -2562,11 +2534,12 @@
             <w:rPr>
               <w:rFonts w:asciiTheme="minorHAnsi" w:eastAsiaTheme="minorEastAsia" w:hAnsiTheme="minorHAnsi"/>
               <w:noProof/>
+              <w:kern w:val="2"/>
               <w:sz w:val="22"/>
               <w:lang w:eastAsia="es-NI"/>
             </w:rPr>
           </w:pPr>
-          <w:hyperlink w:anchor="_Toc155739451" w:history="1">
+          <w:hyperlink w:anchor="_Toc163116809" w:history="1">
             <w:r>
               <w:rPr>
                 <w:rStyle w:val="Hipervnculo"/>
@@ -2594,7 +2567,7 @@
                 <w:noProof/>
                 <w:webHidden/>
               </w:rPr>
-              <w:instrText xml:space="preserve"> PAGEREF _Toc155739451 \h </w:instrText>
+              <w:instrText xml:space="preserve"> PAGEREF _Toc163116809 \h </w:instrText>
             </w:r>
             <w:r>
               <w:rPr>
@@ -2634,9 +2607,10 @@
             <w:rPr>
               <w:rFonts w:cstheme="minorBidi"/>
               <w:noProof/>
+              <w:kern w:val="2"/>
             </w:rPr>
           </w:pPr>
-          <w:hyperlink w:anchor="_Toc155739452" w:history="1">
+          <w:hyperlink w:anchor="_Toc163116810" w:history="1">
             <w:r>
               <w:rPr>
                 <w:rStyle w:val="Hipervnculo"/>
@@ -2681,7 +2655,7 @@
                 <w:noProof/>
                 <w:webHidden/>
               </w:rPr>
-              <w:instrText xml:space="preserve"> PAGEREF _Toc155739452 \h </w:instrText>
+              <w:instrText xml:space="preserve"> PAGEREF _Toc163116810 \h </w:instrText>
             </w:r>
             <w:r>
               <w:rPr>
@@ -2721,11 +2695,12 @@
             <w:rPr>
               <w:rFonts w:asciiTheme="minorHAnsi" w:eastAsiaTheme="minorEastAsia" w:hAnsiTheme="minorHAnsi"/>
               <w:noProof/>
+              <w:kern w:val="2"/>
               <w:sz w:val="22"/>
               <w:lang w:eastAsia="es-NI"/>
             </w:rPr>
           </w:pPr>
-          <w:hyperlink w:anchor="_Toc155739453" w:history="1">
+          <w:hyperlink w:anchor="_Toc163116811" w:history="1">
             <w:r>
               <w:rPr>
                 <w:rStyle w:val="Hipervnculo"/>
@@ -2760,7 +2735,7 @@
                 <w:noProof/>
                 <w:webHidden/>
               </w:rPr>
-              <w:instrText xml:space="preserve"> PAGEREF _Toc155739453 \h </w:instrText>
+              <w:instrText xml:space="preserve"> PAGEREF _Toc163116811 \h </w:instrText>
             </w:r>
             <w:r>
               <w:rPr>
@@ -2800,11 +2775,12 @@
             <w:rPr>
               <w:rFonts w:asciiTheme="minorHAnsi" w:eastAsiaTheme="minorEastAsia" w:hAnsiTheme="minorHAnsi"/>
               <w:noProof/>
+              <w:kern w:val="2"/>
               <w:sz w:val="22"/>
               <w:lang w:eastAsia="es-NI"/>
             </w:rPr>
           </w:pPr>
-          <w:hyperlink w:anchor="_Toc155739454" w:history="1">
+          <w:hyperlink w:anchor="_Toc163116812" w:history="1">
             <w:r>
               <w:rPr>
                 <w:rStyle w:val="Hipervnculo"/>
@@ -2832,7 +2808,7 @@
                 <w:noProof/>
                 <w:webHidden/>
               </w:rPr>
-              <w:instrText xml:space="preserve"> PAGEREF _Toc155739454 \h </w:instrText>
+              <w:instrText xml:space="preserve"> PAGEREF _Toc163116812 \h </w:instrText>
             </w:r>
             <w:r>
               <w:rPr>
@@ -2872,9 +2848,10 @@
             <w:rPr>
               <w:rFonts w:cstheme="minorBidi"/>
               <w:noProof/>
+              <w:kern w:val="2"/>
             </w:rPr>
           </w:pPr>
-          <w:hyperlink w:anchor="_Toc155739455" w:history="1">
+          <w:hyperlink w:anchor="_Toc163116813" w:history="1">
             <w:r>
               <w:rPr>
                 <w:rStyle w:val="Hipervnculo"/>
@@ -2902,7 +2879,7 @@
                 <w:noProof/>
                 <w:webHidden/>
               </w:rPr>
-              <w:instrText xml:space="preserve"> PAGEREF _Toc155739455 \h </w:instrText>
+              <w:instrText xml:space="preserve"> PAGEREF _Toc163116813 \h </w:instrText>
             </w:r>
             <w:r>
               <w:rPr>
@@ -2942,9 +2919,10 @@
             <w:rPr>
               <w:rFonts w:cstheme="minorBidi"/>
               <w:noProof/>
+              <w:kern w:val="2"/>
             </w:rPr>
           </w:pPr>
-          <w:hyperlink w:anchor="_Toc155739456" w:history="1">
+          <w:hyperlink w:anchor="_Toc163116814" w:history="1">
             <w:r>
               <w:rPr>
                 <w:rStyle w:val="Hipervnculo"/>
@@ -2972,7 +2950,7 @@
                 <w:noProof/>
                 <w:webHidden/>
               </w:rPr>
-              <w:instrText xml:space="preserve"> PAGEREF _Toc155739456 \h </w:instrText>
+              <w:instrText xml:space="preserve"> PAGEREF _Toc163116814 \h </w:instrText>
             </w:r>
             <w:r>
               <w:rPr>
@@ -3012,11 +2990,12 @@
             <w:rPr>
               <w:rFonts w:asciiTheme="minorHAnsi" w:eastAsiaTheme="minorEastAsia" w:hAnsiTheme="minorHAnsi"/>
               <w:noProof/>
+              <w:kern w:val="2"/>
               <w:sz w:val="22"/>
               <w:lang w:eastAsia="es-NI"/>
             </w:rPr>
           </w:pPr>
-          <w:hyperlink w:anchor="_Toc155739457" w:history="1">
+          <w:hyperlink w:anchor="_Toc163116815" w:history="1">
             <w:r>
               <w:rPr>
                 <w:rStyle w:val="Hipervnculo"/>
@@ -3044,7 +3023,7 @@
                 <w:noProof/>
                 <w:webHidden/>
               </w:rPr>
-              <w:instrText xml:space="preserve"> PAGEREF _Toc155739457 \h </w:instrText>
+              <w:instrText xml:space="preserve"> PAGEREF _Toc163116815 \h </w:instrText>
             </w:r>
             <w:r>
               <w:rPr>
@@ -3084,11 +3063,12 @@
             <w:rPr>
               <w:rFonts w:asciiTheme="minorHAnsi" w:eastAsiaTheme="minorEastAsia" w:hAnsiTheme="minorHAnsi"/>
               <w:noProof/>
+              <w:kern w:val="2"/>
               <w:sz w:val="22"/>
               <w:lang w:eastAsia="es-NI"/>
             </w:rPr>
           </w:pPr>
-          <w:hyperlink w:anchor="_Toc155739458" w:history="1">
+          <w:hyperlink w:anchor="_Toc163116816" w:history="1">
             <w:r>
               <w:rPr>
                 <w:rStyle w:val="Hipervnculo"/>
@@ -3116,7 +3096,7 @@
                 <w:noProof/>
                 <w:webHidden/>
               </w:rPr>
-              <w:instrText xml:space="preserve"> PAGEREF _Toc155739458 \h </w:instrText>
+              <w:instrText xml:space="preserve"> PAGEREF _Toc163116816 \h </w:instrText>
             </w:r>
             <w:r>
               <w:rPr>
@@ -3156,11 +3136,12 @@
             <w:rPr>
               <w:rFonts w:asciiTheme="minorHAnsi" w:eastAsiaTheme="minorEastAsia" w:hAnsiTheme="minorHAnsi"/>
               <w:noProof/>
+              <w:kern w:val="2"/>
               <w:sz w:val="22"/>
               <w:lang w:eastAsia="es-NI"/>
             </w:rPr>
           </w:pPr>
-          <w:hyperlink w:anchor="_Toc155739459" w:history="1">
+          <w:hyperlink w:anchor="_Toc163116817" w:history="1">
             <w:r>
               <w:rPr>
                 <w:rStyle w:val="Hipervnculo"/>
@@ -3188,7 +3169,7 @@
                 <w:noProof/>
                 <w:webHidden/>
               </w:rPr>
-              <w:instrText xml:space="preserve"> PAGEREF _Toc155739459 \h </w:instrText>
+              <w:instrText xml:space="preserve"> PAGEREF _Toc163116817 \h </w:instrText>
             </w:r>
             <w:r>
               <w:rPr>
@@ -3228,11 +3209,12 @@
             <w:rPr>
               <w:rFonts w:asciiTheme="minorHAnsi" w:eastAsiaTheme="minorEastAsia" w:hAnsiTheme="minorHAnsi"/>
               <w:noProof/>
+              <w:kern w:val="2"/>
               <w:sz w:val="22"/>
               <w:lang w:eastAsia="es-NI"/>
             </w:rPr>
           </w:pPr>
-          <w:hyperlink w:anchor="_Toc155739460" w:history="1">
+          <w:hyperlink w:anchor="_Toc163116818" w:history="1">
             <w:r>
               <w:rPr>
                 <w:rStyle w:val="Hipervnculo"/>
@@ -3260,7 +3242,7 @@
                 <w:noProof/>
                 <w:webHidden/>
               </w:rPr>
-              <w:instrText xml:space="preserve"> PAGEREF _Toc155739460 \h </w:instrText>
+              <w:instrText xml:space="preserve"> PAGEREF _Toc163116818 \h </w:instrText>
             </w:r>
             <w:r>
               <w:rPr>
@@ -3300,11 +3282,12 @@
             <w:rPr>
               <w:rFonts w:asciiTheme="minorHAnsi" w:eastAsiaTheme="minorEastAsia" w:hAnsiTheme="minorHAnsi"/>
               <w:noProof/>
+              <w:kern w:val="2"/>
               <w:sz w:val="22"/>
               <w:lang w:eastAsia="es-NI"/>
             </w:rPr>
           </w:pPr>
-          <w:hyperlink w:anchor="_Toc155739461" w:history="1">
+          <w:hyperlink w:anchor="_Toc163116819" w:history="1">
             <w:r>
               <w:rPr>
                 <w:rStyle w:val="Hipervnculo"/>
@@ -3332,7 +3315,7 @@
                 <w:noProof/>
                 <w:webHidden/>
               </w:rPr>
-              <w:instrText xml:space="preserve"> PAGEREF _Toc155739461 \h </w:instrText>
+              <w:instrText xml:space="preserve"> PAGEREF _Toc163116819 \h </w:instrText>
             </w:r>
             <w:r>
               <w:rPr>
@@ -3372,11 +3355,12 @@
             <w:rPr>
               <w:rFonts w:asciiTheme="minorHAnsi" w:eastAsiaTheme="minorEastAsia" w:hAnsiTheme="minorHAnsi"/>
               <w:noProof/>
+              <w:kern w:val="2"/>
               <w:sz w:val="22"/>
               <w:lang w:eastAsia="es-NI"/>
             </w:rPr>
           </w:pPr>
-          <w:hyperlink w:anchor="_Toc155739462" w:history="1">
+          <w:hyperlink w:anchor="_Toc163116820" w:history="1">
             <w:r>
               <w:rPr>
                 <w:rStyle w:val="Hipervnculo"/>
@@ -3404,7 +3388,7 @@
                 <w:noProof/>
                 <w:webHidden/>
               </w:rPr>
-              <w:instrText xml:space="preserve"> PAGEREF _Toc155739462 \h </w:instrText>
+              <w:instrText xml:space="preserve"> PAGEREF _Toc163116820 \h </w:instrText>
             </w:r>
             <w:r>
               <w:rPr>
@@ -3441,11 +3425,12 @@
             <w:rPr>
               <w:rFonts w:asciiTheme="minorHAnsi" w:eastAsiaTheme="minorEastAsia" w:hAnsiTheme="minorHAnsi"/>
               <w:noProof/>
+              <w:kern w:val="2"/>
               <w:sz w:val="22"/>
               <w:lang w:eastAsia="es-NI"/>
             </w:rPr>
           </w:pPr>
-          <w:hyperlink w:anchor="_Toc155739463" w:history="1">
+          <w:hyperlink w:anchor="_Toc163116821" w:history="1">
             <w:r>
               <w:rPr>
                 <w:rStyle w:val="Hipervnculo"/>
@@ -3472,7 +3457,7 @@
                 <w:noProof/>
                 <w:webHidden/>
               </w:rPr>
-              <w:instrText xml:space="preserve"> PAGEREF _Toc155739463 \h </w:instrText>
+              <w:instrText xml:space="preserve"> PAGEREF _Toc163116821 \h </w:instrText>
             </w:r>
             <w:r>
               <w:rPr>
@@ -3512,11 +3497,12 @@
             <w:rPr>
               <w:rFonts w:asciiTheme="minorHAnsi" w:eastAsiaTheme="minorEastAsia" w:hAnsiTheme="minorHAnsi"/>
               <w:noProof/>
+              <w:kern w:val="2"/>
               <w:sz w:val="22"/>
               <w:lang w:eastAsia="es-NI"/>
             </w:rPr>
           </w:pPr>
-          <w:hyperlink w:anchor="_Toc155739464" w:history="1">
+          <w:hyperlink w:anchor="_Toc163116822" w:history="1">
             <w:r>
               <w:rPr>
                 <w:rStyle w:val="Hipervnculo"/>
@@ -3543,7 +3529,7 @@
                 <w:noProof/>
                 <w:webHidden/>
               </w:rPr>
-              <w:instrText xml:space="preserve"> PAGEREF _Toc155739464 \h </w:instrText>
+              <w:instrText xml:space="preserve"> PAGEREF _Toc163116822 \h </w:instrText>
             </w:r>
             <w:r>
               <w:rPr>
@@ -3583,9 +3569,10 @@
             <w:rPr>
               <w:rFonts w:cstheme="minorBidi"/>
               <w:noProof/>
+              <w:kern w:val="2"/>
             </w:rPr>
           </w:pPr>
-          <w:hyperlink w:anchor="_Toc155739465" w:history="1">
+          <w:hyperlink w:anchor="_Toc163116823" w:history="1">
             <w:r>
               <w:rPr>
                 <w:rStyle w:val="Hipervnculo"/>
@@ -3612,7 +3599,7 @@
                 <w:noProof/>
                 <w:webHidden/>
               </w:rPr>
-              <w:instrText xml:space="preserve"> PAGEREF _Toc155739465 \h </w:instrText>
+              <w:instrText xml:space="preserve"> PAGEREF _Toc163116823 \h </w:instrText>
             </w:r>
             <w:r>
               <w:rPr>
@@ -3652,9 +3639,10 @@
             <w:rPr>
               <w:rFonts w:cstheme="minorBidi"/>
               <w:noProof/>
+              <w:kern w:val="2"/>
             </w:rPr>
           </w:pPr>
-          <w:hyperlink w:anchor="_Toc155739466" w:history="1">
+          <w:hyperlink w:anchor="_Toc163116824" w:history="1">
             <w:r>
               <w:rPr>
                 <w:rStyle w:val="Hipervnculo"/>
@@ -3681,7 +3669,7 @@
                 <w:noProof/>
                 <w:webHidden/>
               </w:rPr>
-              <w:instrText xml:space="preserve"> PAGEREF _Toc155739466 \h </w:instrText>
+              <w:instrText xml:space="preserve"> PAGEREF _Toc163116824 \h </w:instrText>
             </w:r>
             <w:r>
               <w:rPr>
@@ -3721,11 +3709,12 @@
             <w:rPr>
               <w:rFonts w:asciiTheme="minorHAnsi" w:eastAsiaTheme="minorEastAsia" w:hAnsiTheme="minorHAnsi"/>
               <w:noProof/>
+              <w:kern w:val="2"/>
               <w:sz w:val="22"/>
               <w:lang w:eastAsia="es-NI"/>
             </w:rPr>
           </w:pPr>
-          <w:hyperlink w:anchor="_Toc155739467" w:history="1">
+          <w:hyperlink w:anchor="_Toc163116825" w:history="1">
             <w:r>
               <w:rPr>
                 <w:rStyle w:val="Hipervnculo"/>
@@ -3752,7 +3741,7 @@
                 <w:noProof/>
                 <w:webHidden/>
               </w:rPr>
-              <w:instrText xml:space="preserve"> PAGEREF _Toc155739467 \h </w:instrText>
+              <w:instrText xml:space="preserve"> PAGEREF _Toc163116825 \h </w:instrText>
             </w:r>
             <w:r>
               <w:rPr>
@@ -3789,11 +3778,12 @@
             <w:rPr>
               <w:rFonts w:asciiTheme="minorHAnsi" w:eastAsiaTheme="minorEastAsia" w:hAnsiTheme="minorHAnsi"/>
               <w:noProof/>
+              <w:kern w:val="2"/>
               <w:sz w:val="22"/>
               <w:lang w:eastAsia="es-NI"/>
             </w:rPr>
           </w:pPr>
-          <w:hyperlink w:anchor="_Toc155739468" w:history="1">
+          <w:hyperlink w:anchor="_Toc163116826" w:history="1">
             <w:r>
               <w:rPr>
                 <w:rStyle w:val="Hipervnculo"/>
@@ -3820,7 +3810,7 @@
                 <w:noProof/>
                 <w:webHidden/>
               </w:rPr>
-              <w:instrText xml:space="preserve"> PAGEREF _Toc155739468 \h </w:instrText>
+              <w:instrText xml:space="preserve"> PAGEREF _Toc163116826 \h </w:instrText>
             </w:r>
             <w:r>
               <w:rPr>
@@ -3857,11 +3847,12 @@
             <w:rPr>
               <w:rFonts w:asciiTheme="minorHAnsi" w:eastAsiaTheme="minorEastAsia" w:hAnsiTheme="minorHAnsi"/>
               <w:noProof/>
+              <w:kern w:val="2"/>
               <w:sz w:val="22"/>
               <w:lang w:eastAsia="es-NI"/>
             </w:rPr>
           </w:pPr>
-          <w:hyperlink w:anchor="_Toc155739469" w:history="1">
+          <w:hyperlink w:anchor="_Toc163116827" w:history="1">
             <w:r>
               <w:rPr>
                 <w:rStyle w:val="Hipervnculo"/>
@@ -3888,7 +3879,7 @@
                 <w:noProof/>
                 <w:webHidden/>
               </w:rPr>
-              <w:instrText xml:space="preserve"> PAGEREF _Toc155739469 \h </w:instrText>
+              <w:instrText xml:space="preserve"> PAGEREF _Toc163116827 \h </w:instrText>
             </w:r>
             <w:r>
               <w:rPr>
@@ -3925,11 +3916,12 @@
             <w:rPr>
               <w:rFonts w:asciiTheme="minorHAnsi" w:eastAsiaTheme="minorEastAsia" w:hAnsiTheme="minorHAnsi"/>
               <w:noProof/>
+              <w:kern w:val="2"/>
               <w:sz w:val="22"/>
               <w:lang w:eastAsia="es-NI"/>
             </w:rPr>
           </w:pPr>
-          <w:hyperlink w:anchor="_Toc155739470" w:history="1">
+          <w:hyperlink w:anchor="_Toc163116828" w:history="1">
             <w:r>
               <w:rPr>
                 <w:rStyle w:val="Hipervnculo"/>
@@ -3957,7 +3949,7 @@
                 <w:noProof/>
                 <w:webHidden/>
               </w:rPr>
-              <w:instrText xml:space="preserve"> PAGEREF _Toc155739470 \h </w:instrText>
+              <w:instrText xml:space="preserve"> PAGEREF _Toc163116828 \h </w:instrText>
             </w:r>
             <w:r>
               <w:rPr>
@@ -3994,11 +3986,12 @@
             <w:rPr>
               <w:rFonts w:asciiTheme="minorHAnsi" w:eastAsiaTheme="minorEastAsia" w:hAnsiTheme="minorHAnsi"/>
               <w:noProof/>
+              <w:kern w:val="2"/>
               <w:sz w:val="22"/>
               <w:lang w:eastAsia="es-NI"/>
             </w:rPr>
           </w:pPr>
-          <w:hyperlink w:anchor="_Toc155739471" w:history="1">
+          <w:hyperlink w:anchor="_Toc163116829" w:history="1">
             <w:r>
               <w:rPr>
                 <w:rStyle w:val="Hipervnculo"/>
@@ -4026,7 +4019,7 @@
                 <w:noProof/>
                 <w:webHidden/>
               </w:rPr>
-              <w:instrText xml:space="preserve"> PAGEREF _Toc155739471 \h </w:instrText>
+              <w:instrText xml:space="preserve"> PAGEREF _Toc163116829 \h </w:instrText>
             </w:r>
             <w:r>
               <w:rPr>
@@ -4833,8 +4826,6 @@
           <w:szCs w:val="32"/>
         </w:rPr>
       </w:pPr>
-      <w:bookmarkStart w:id="1" w:name="_GoBack"/>
-      <w:bookmarkEnd w:id="1"/>
     </w:p>
     <w:p>
       <w:pPr>
@@ -4928,9 +4919,9 @@
       <w:pPr>
         <w:pStyle w:val="Ttulo"/>
         <w:spacing w:line="360" w:lineRule="auto"/>
-        <w:ind w:right="713"/>
-      </w:pPr>
-      <w:bookmarkStart w:id="2" w:name="_Toc155739431"/>
+        <w:ind w:right="713" w:firstLine="0"/>
+      </w:pPr>
+      <w:bookmarkStart w:id="2" w:name="_Toc163116789"/>
       <w:r>
         <w:lastRenderedPageBreak/>
         <w:t>VI</w:t>
@@ -5141,7 +5132,7 @@
       <w:pPr>
         <w:pStyle w:val="Ttulo2"/>
       </w:pPr>
-      <w:bookmarkStart w:id="3" w:name="_Toc155739432"/>
+      <w:bookmarkStart w:id="3" w:name="_Toc163116790"/>
       <w:r>
         <w:lastRenderedPageBreak/>
         <w:t xml:space="preserve">6.1 </w:t>
@@ -5155,7 +5146,7 @@
       <w:pPr>
         <w:pStyle w:val="Ttulo3"/>
       </w:pPr>
-      <w:bookmarkStart w:id="4" w:name="_Toc155739433"/>
+      <w:bookmarkStart w:id="4" w:name="_Toc163116791"/>
       <w:r>
         <w:t>6.1.1</w:t>
       </w:r>
@@ -5308,7 +5299,7 @@
       <w:pPr>
         <w:pStyle w:val="Ttulo3"/>
       </w:pPr>
-      <w:bookmarkStart w:id="5" w:name="_Toc155739434"/>
+      <w:bookmarkStart w:id="5" w:name="_Toc163116792"/>
       <w:r>
         <w:lastRenderedPageBreak/>
         <w:t>6.</w:t>
@@ -5385,17 +5376,8 @@
           <w:rFonts w:cs="Arial"/>
           <w:szCs w:val="24"/>
         </w:rPr>
-        <w:t xml:space="preserve">Lamentablemente la participación de los padres en el proceso educativo ha ido en declive desde 2016, de acuerdo con datos de </w:t>
-      </w:r>
-      <w:proofErr w:type="spellStart"/>
-      <w:r>
-        <w:rPr>
-          <w:rFonts w:cs="Arial"/>
-          <w:szCs w:val="24"/>
-        </w:rPr>
-        <w:t>Blackboard</w:t>
-      </w:r>
-      <w:proofErr w:type="spellEnd"/>
+        <w:t>Lamentablemente la participación de los padres en el proceso educativo ha ido en declive desde 2016, de acuerdo con datos de Blackboard</w:t>
+      </w:r>
       <w:r>
         <w:rPr>
           <w:rFonts w:cs="Arial"/>
@@ -5560,30 +5542,14 @@
           <w:rFonts w:cs="Arial"/>
           <w:szCs w:val="24"/>
         </w:rPr>
-        <w:t xml:space="preserve">viene a recaer en la personalidad el estado emocional, en lo </w:t>
-      </w:r>
-      <w:proofErr w:type="spellStart"/>
-      <w:r>
-        <w:rPr>
-          <w:rFonts w:cs="Arial"/>
-          <w:szCs w:val="24"/>
-        </w:rPr>
-        <w:t>psicoafectivo</w:t>
-      </w:r>
-      <w:proofErr w:type="spellEnd"/>
-      <w:r>
-        <w:rPr>
-          <w:rFonts w:cs="Arial"/>
-          <w:szCs w:val="24"/>
-        </w:rPr>
-        <w:t>, autoestima, etc.) de las y los afectados y por ende en su educación.</w:t>
+        <w:t>viene a recaer en la personalidad el estado emocional, en lo psicoafectivo, autoestima, etc.) de las y los afectados y por ende en su educación.</w:t>
       </w:r>
     </w:p>
     <w:p>
       <w:pPr>
         <w:pStyle w:val="Ttulo2"/>
       </w:pPr>
-      <w:bookmarkStart w:id="6" w:name="_Toc155739435"/>
+      <w:bookmarkStart w:id="6" w:name="_Toc163116793"/>
       <w:r>
         <w:lastRenderedPageBreak/>
         <w:t xml:space="preserve">6.2 </w:t>
@@ -5632,7 +5598,7 @@
       <w:pPr>
         <w:pStyle w:val="Ttulo3"/>
       </w:pPr>
-      <w:bookmarkStart w:id="7" w:name="_Toc155739436"/>
+      <w:bookmarkStart w:id="7" w:name="_Toc163116794"/>
       <w:r>
         <w:t>6.2.1</w:t>
       </w:r>
@@ -5835,7 +5801,7 @@
       <w:pPr>
         <w:pStyle w:val="Ttulo2"/>
       </w:pPr>
-      <w:bookmarkStart w:id="8" w:name="_Toc155739437"/>
+      <w:bookmarkStart w:id="8" w:name="_Toc163116795"/>
       <w:r>
         <w:lastRenderedPageBreak/>
         <w:t>6.</w:t>
@@ -6145,7 +6111,7 @@
       <w:pPr>
         <w:pStyle w:val="Ttulo2"/>
       </w:pPr>
-      <w:bookmarkStart w:id="9" w:name="_Toc155739438"/>
+      <w:bookmarkStart w:id="9" w:name="_Toc163116796"/>
       <w:r>
         <w:lastRenderedPageBreak/>
         <w:t xml:space="preserve">6.4 </w:t>
@@ -6318,7 +6284,7 @@
       <w:pPr>
         <w:pStyle w:val="Ttulo2"/>
       </w:pPr>
-      <w:bookmarkStart w:id="10" w:name="_Toc155739439"/>
+      <w:bookmarkStart w:id="10" w:name="_Toc163116797"/>
       <w:r>
         <w:lastRenderedPageBreak/>
         <w:t xml:space="preserve">6.5 </w:t>
@@ -6457,7 +6423,7 @@
       <w:pPr>
         <w:pStyle w:val="Ttulo2"/>
       </w:pPr>
-      <w:bookmarkStart w:id="11" w:name="_Toc155739440"/>
+      <w:bookmarkStart w:id="11" w:name="_Toc163116798"/>
       <w:r>
         <w:t xml:space="preserve">6.6 </w:t>
       </w:r>
@@ -6584,7 +6550,7 @@
           <w:rFonts w:ascii="Times New Roman" w:hAnsi="Times New Roman"/>
         </w:rPr>
       </w:pPr>
-      <w:bookmarkStart w:id="12" w:name="_Toc155739441"/>
+      <w:bookmarkStart w:id="12" w:name="_Toc163116799"/>
       <w:r>
         <w:lastRenderedPageBreak/>
         <w:t xml:space="preserve">6.7 </w:t>
@@ -6813,8 +6779,8 @@
           <w:rFonts w:eastAsia="Arial" w:cs="Arial"/>
         </w:rPr>
         <w:sectPr>
-          <w:headerReference w:type="default" r:id="rId9"/>
-          <w:footerReference w:type="default" r:id="rId10"/>
+          <w:headerReference w:type="default" r:id="rId13"/>
+          <w:footerReference w:type="default" r:id="rId14"/>
           <w:pgSz w:w="12240" w:h="15840"/>
           <w:pgMar w:top="1440" w:right="1440" w:bottom="1440" w:left="1440" w:header="0" w:footer="0" w:gutter="0"/>
           <w:pgNumType w:start="0"/>
@@ -6878,7 +6844,7 @@
       <w:bookmarkStart w:id="26" w:name="page22"/>
       <w:bookmarkStart w:id="27" w:name="page23"/>
       <w:bookmarkStart w:id="28" w:name="page24"/>
-      <w:bookmarkStart w:id="29" w:name="_Toc155739442"/>
+      <w:bookmarkStart w:id="29" w:name="_Toc163116800"/>
       <w:bookmarkEnd w:id="17"/>
       <w:bookmarkEnd w:id="18"/>
       <w:bookmarkEnd w:id="19"/>
@@ -6900,7 +6866,7 @@
       <w:pPr>
         <w:pStyle w:val="Ttulo2"/>
       </w:pPr>
-      <w:bookmarkStart w:id="30" w:name="_Toc155739443"/>
+      <w:bookmarkStart w:id="30" w:name="_Toc163116801"/>
       <w:r>
         <w:t xml:space="preserve">7.1 </w:t>
       </w:r>
@@ -7125,23 +7091,7 @@
           <w:rFonts w:cs="Arial"/>
           <w:szCs w:val="24"/>
         </w:rPr>
-        <w:t xml:space="preserve">y el comportamiento de las personas, </w:t>
-      </w:r>
-      <w:proofErr w:type="gramStart"/>
-      <w:r>
-        <w:rPr>
-          <w:rFonts w:cs="Arial"/>
-          <w:szCs w:val="24"/>
-        </w:rPr>
-        <w:t>y</w:t>
-      </w:r>
-      <w:proofErr w:type="gramEnd"/>
-      <w:r>
-        <w:rPr>
-          <w:rFonts w:cs="Arial"/>
-          <w:szCs w:val="24"/>
-        </w:rPr>
-        <w:t xml:space="preserve"> por lo tanto, en su desarrollo cognitivo.</w:t>
+        <w:t>y el comportamiento de las personas, y por lo tanto, en su desarrollo cognitivo.</w:t>
       </w:r>
     </w:p>
     <w:p>
@@ -7490,7 +7440,7 @@
       <w:pPr>
         <w:pStyle w:val="Ttulo2"/>
       </w:pPr>
-      <w:bookmarkStart w:id="31" w:name="_Toc155739444"/>
+      <w:bookmarkStart w:id="31" w:name="_Toc163116802"/>
       <w:r>
         <w:t xml:space="preserve">7.2 </w:t>
       </w:r>
@@ -7509,7 +7459,7 @@
       <w:pPr>
         <w:pStyle w:val="Ttulo3"/>
       </w:pPr>
-      <w:bookmarkStart w:id="32" w:name="_Toc155739445"/>
+      <w:bookmarkStart w:id="32" w:name="_Toc163116803"/>
       <w:r>
         <w:t xml:space="preserve">7.2.1 </w:t>
       </w:r>
@@ -7641,23 +7591,7 @@
           <w:rFonts w:cs="Arial"/>
           <w:szCs w:val="24"/>
         </w:rPr>
-        <w:t xml:space="preserve"> (</w:t>
-      </w:r>
-      <w:proofErr w:type="spellStart"/>
-      <w:r>
-        <w:rPr>
-          <w:rFonts w:cs="Arial"/>
-          <w:szCs w:val="24"/>
-        </w:rPr>
-        <w:t>Porporatto</w:t>
-      </w:r>
-      <w:proofErr w:type="spellEnd"/>
-      <w:r>
-        <w:rPr>
-          <w:rFonts w:cs="Arial"/>
-          <w:szCs w:val="24"/>
-        </w:rPr>
-        <w:t xml:space="preserve">, M., 2015) </w:t>
+        <w:t xml:space="preserve"> (Porporatto, M., 2015) </w:t>
       </w:r>
     </w:p>
     <w:p>
@@ -7810,7 +7744,7 @@
           <w:rFonts w:eastAsia="Arial"/>
         </w:rPr>
       </w:pPr>
-      <w:bookmarkStart w:id="33" w:name="_Toc155739446"/>
+      <w:bookmarkStart w:id="33" w:name="_Toc163116804"/>
       <w:r>
         <w:rPr>
           <w:rFonts w:eastAsia="Arial"/>
@@ -7923,7 +7857,7 @@
           <w:sz w:val="24"/>
         </w:rPr>
       </w:pPr>
-      <w:bookmarkStart w:id="34" w:name="_Toc155739447"/>
+      <w:bookmarkStart w:id="34" w:name="_Toc163116805"/>
       <w:r>
         <w:rPr>
           <w:rFonts w:eastAsia="Arial"/>
@@ -8131,23 +8065,7 @@
           <w:rFonts w:eastAsia="Arial"/>
           <w:szCs w:val="24"/>
         </w:rPr>
-        <w:t>Malos entendidos entre docentes y padres de familia, ya que tienen diferentes puntos de vista y existen discrepancias sobre la educación de sus hijos(</w:t>
-      </w:r>
-      <w:proofErr w:type="gramStart"/>
-      <w:r>
-        <w:rPr>
-          <w:rFonts w:eastAsia="Arial"/>
-          <w:szCs w:val="24"/>
-        </w:rPr>
-        <w:t>Gonzalez,O.</w:t>
-      </w:r>
-      <w:proofErr w:type="gramEnd"/>
-      <w:r>
-        <w:rPr>
-          <w:rFonts w:eastAsia="Arial"/>
-          <w:szCs w:val="24"/>
-        </w:rPr>
-        <w:t>,2016)</w:t>
+        <w:t>Malos entendidos entre docentes y padres de familia, ya que tienen diferentes puntos de vista y existen discrepancias sobre la educación de sus hijos(Gonzalez,O.,2016)</w:t>
       </w:r>
     </w:p>
     <w:p>
@@ -8167,7 +8085,7 @@
           <w:rFonts w:eastAsia="Arial"/>
         </w:rPr>
       </w:pPr>
-      <w:bookmarkStart w:id="35" w:name="_Toc155739448"/>
+      <w:bookmarkStart w:id="35" w:name="_Toc163116806"/>
       <w:r>
         <w:rPr>
           <w:rStyle w:val="Ttulo1Car"/>
@@ -8213,21 +8131,51 @@
         <w:rPr>
           <w:rFonts w:eastAsia="Arial"/>
         </w:rPr>
-        <w:t>, 2000)un proceso, que incluye la posibilidad de hacer, al tomar parte de algo, con la finalidad de provocar una reacción, participar entonces debe ser comprendida como una causa y como una consecuencia”(p.1); ahora bien, al revisar en el diccionario de la Real Academia (</w:t>
-      </w:r>
-      <w:proofErr w:type="spellStart"/>
-      <w:r>
+        <w:t>, 2000)un proceso, que incluye la posibilidad de hacer, al tomar parte de algo, con la finalidad de provocar una reacción, participar entonces debe ser comprendida como una causa y como una consecuencia”(p.1); ahora bien, al revisar en el diccionario de la Real Academia (S.f ) el concepto de participación se verá que significa: “tomar parte en una cosa; recibir uno parte de algo; compartir, tener las mismas opiniones e ideas que otra persona; dar parte, noticias, comunicar”.</w:t>
+      </w:r>
+    </w:p>
+    <w:p>
+      <w:pPr>
+        <w:ind w:right="4"/>
         <w:rPr>
           <w:rFonts w:eastAsia="Arial"/>
         </w:rPr>
-        <w:t>S.f</w:t>
-      </w:r>
-      <w:proofErr w:type="spellEnd"/>
+      </w:pPr>
       <w:r>
         <w:rPr>
           <w:rFonts w:eastAsia="Arial"/>
         </w:rPr>
-        <w:t xml:space="preserve"> ) el concepto de participación se verá que significa: “tomar parte en una cosa; recibir uno parte de algo; compartir, tener las mismas opiniones e ideas que otra persona; dar parte, noticias, comunicar”.</w:t>
+        <w:t>Para la (</w:t>
+      </w:r>
+      <w:r>
+        <w:rPr>
+          <w:rFonts w:eastAsia="Arial"/>
+        </w:rPr>
+        <w:t>Organización</w:t>
+      </w:r>
+      <w:r>
+        <w:rPr>
+          <w:rFonts w:eastAsia="Arial"/>
+        </w:rPr>
+        <w:t xml:space="preserve"> de las Naciones Unidas, 199), “el conjunto de las necesidades de un ser humano constituye un sistema, de modo que la satisfacción de una </w:t>
+      </w:r>
+      <w:r>
+        <w:rPr>
+          <w:rFonts w:eastAsia="Arial"/>
+        </w:rPr>
+        <w:t>necesidad, inclusive, la forma de satisfacerla, influye en el resto de las necesidades”. Toda persona</w:t>
+      </w:r>
+      <w:r>
+        <w:rPr>
+          <w:rFonts w:eastAsia="Arial"/>
+        </w:rPr>
+        <w:t xml:space="preserve"> tiene la capacidad (poder) de actuar en el mundo en que vive, puede tomar decisiones que afectarán su vida. Participar es ejercer ese poder de tomar decisiones, actuar y transformar la realidad</w:t>
+      </w:r>
+      <w:r>
+        <w:rPr>
+          <w:rFonts w:eastAsia="Arial"/>
+        </w:rPr>
+        <w:t>.</w:t>
       </w:r>
     </w:p>
     <w:p>
@@ -8241,65 +8189,7 @@
         <w:rPr>
           <w:rFonts w:eastAsia="Arial"/>
         </w:rPr>
-        <w:t>Para la (</w:t>
-      </w:r>
-      <w:r>
-        <w:rPr>
-          <w:rFonts w:eastAsia="Arial"/>
-        </w:rPr>
-        <w:t>Organización</w:t>
-      </w:r>
-      <w:r>
-        <w:rPr>
-          <w:rFonts w:eastAsia="Arial"/>
-        </w:rPr>
-        <w:t xml:space="preserve"> de las Naciones Unidas, 199), “el conjunto de las necesidades de un ser humano constituye un sistema, de modo que la satisfacción de una </w:t>
-      </w:r>
-      <w:r>
-        <w:rPr>
-          <w:rFonts w:eastAsia="Arial"/>
-        </w:rPr>
-        <w:t>necesidad, inclusive, la forma de satisfacerla, influye en el resto de las necesidades”. Toda persona</w:t>
-      </w:r>
-      <w:r>
-        <w:rPr>
-          <w:rFonts w:eastAsia="Arial"/>
-        </w:rPr>
-        <w:t xml:space="preserve"> tiene la capacidad (poder) de actuar en el mundo en que vive, puede tomar decisiones que afectarán su vida. Participar es ejercer ese poder de tomar decisiones, actuar y transformar la realidad</w:t>
-      </w:r>
-      <w:r>
-        <w:rPr>
-          <w:rFonts w:eastAsia="Arial"/>
-        </w:rPr>
-        <w:t>.</w:t>
-      </w:r>
-    </w:p>
-    <w:p>
-      <w:pPr>
-        <w:ind w:right="4"/>
-        <w:rPr>
-          <w:rFonts w:eastAsia="Arial"/>
-        </w:rPr>
-      </w:pPr>
-      <w:r>
-        <w:rPr>
-          <w:rFonts w:eastAsia="Arial"/>
-        </w:rPr>
-        <w:t>La participación es según Dueñas Salman &amp; García López, (2012)“un proceso, que incluye la posibilidad de hacer, al tomar parte de algo, con la finalidad de provocar una reacción, participar entonces debe ser comprendida como una causa y como una consecuencia”(p.1); ahora bien, al revisar en el diccionario de la Real Academia (</w:t>
-      </w:r>
-      <w:proofErr w:type="spellStart"/>
-      <w:r>
-        <w:rPr>
-          <w:rFonts w:eastAsia="Arial"/>
-        </w:rPr>
-        <w:t>S.f</w:t>
-      </w:r>
-      <w:proofErr w:type="spellEnd"/>
-      <w:r>
-        <w:rPr>
-          <w:rFonts w:eastAsia="Arial"/>
-        </w:rPr>
-        <w:t xml:space="preserve"> ) el concepto de participación se verá que significa: “tomar parte en una cosa; recibir uno parte de algo; compartir, tener las mismas opiniones e ideas que otra persona; dar parte, noticias, comunicar”.</w:t>
+        <w:t>La participación es según Dueñas Salman &amp; García López, (2012)“un proceso, que incluye la posibilidad de hacer, al tomar parte de algo, con la finalidad de provocar una reacción, participar entonces debe ser comprendida como una causa y como una consecuencia”(p.1); ahora bien, al revisar en el diccionario de la Real Academia (S.f ) el concepto de participación se verá que significa: “tomar parte en una cosa; recibir uno parte de algo; compartir, tener las mismas opiniones e ideas que otra persona; dar parte, noticias, comunicar”.</w:t>
       </w:r>
     </w:p>
     <w:p>
@@ -8353,32 +8243,18 @@
           <w:rFonts w:eastAsia="Arial"/>
         </w:rPr>
         <w:lastRenderedPageBreak/>
-        <w:t xml:space="preserve">Por lo tanto, se deduce que participar básicamente se centra en tres puntos: recibir, tomar parte de algo y compartir. Una de las definiciones más completas y aceptadas en la comunidad internacional es la que elabora </w:t>
-      </w:r>
-      <w:proofErr w:type="spellStart"/>
+        <w:t>Por lo tanto, se deduce que participar básicamente se centra en tres puntos: recibir, tomar parte de algo y compartir. Una de las definiciones más completas y aceptadas en la comunidad internacional es la que elabora Hart (2001), citado en Rubio (2017) quien afirma que “la participación es la capacidad para expresar decisiones que sean reconoci</w:t>
+      </w:r>
       <w:r>
         <w:rPr>
           <w:rFonts w:eastAsia="Arial"/>
         </w:rPr>
-        <w:t>Hart</w:t>
-      </w:r>
-      <w:proofErr w:type="spellEnd"/>
+        <w:t xml:space="preserve">das por el entorno social y que </w:t>
+      </w:r>
       <w:r>
         <w:rPr>
           <w:rFonts w:eastAsia="Arial"/>
         </w:rPr>
-        <w:t xml:space="preserve"> (2001), citado en Rubio (2017) quien afirma que “la participación es la capacidad para expresar decisiones que sean reconoci</w:t>
-      </w:r>
-      <w:r>
-        <w:rPr>
-          <w:rFonts w:eastAsia="Arial"/>
-        </w:rPr>
-        <w:t xml:space="preserve">das por el entorno social y que </w:t>
-      </w:r>
-      <w:r>
-        <w:rPr>
-          <w:rFonts w:eastAsia="Arial"/>
-        </w:rPr>
         <w:t>afectan a la vida propia y/o a la vida de la comunidad en la que uno vive”.</w:t>
       </w:r>
     </w:p>
@@ -8411,7 +8287,7 @@
         </w:rPr>
         <w:t xml:space="preserve">, 2000)Por </w:t>
       </w:r>
-      <w:hyperlink r:id="rId11" w:history="1">
+      <w:hyperlink r:id="rId15" w:history="1">
         <w:r>
           <w:rPr>
             <w:rFonts w:eastAsia="Arial" w:cs="Arial"/>
@@ -8451,7 +8327,7 @@
       <w:pPr>
         <w:pStyle w:val="Ttulo3"/>
       </w:pPr>
-      <w:bookmarkStart w:id="37" w:name="_Toc155739449"/>
+      <w:bookmarkStart w:id="37" w:name="_Toc163116807"/>
       <w:r>
         <w:t>7.4.1</w:t>
       </w:r>
@@ -8509,23 +8385,7 @@
           <w:szCs w:val="24"/>
         </w:rPr>
         <w:lastRenderedPageBreak/>
-        <w:t>Según (</w:t>
-      </w:r>
-      <w:proofErr w:type="spellStart"/>
-      <w:r>
-        <w:rPr>
-          <w:rFonts w:eastAsia="Arial" w:cs="Arial"/>
-          <w:szCs w:val="24"/>
-        </w:rPr>
-        <w:t>Consortium</w:t>
-      </w:r>
-      <w:proofErr w:type="spellEnd"/>
-      <w:r>
-        <w:rPr>
-          <w:rFonts w:eastAsia="Arial" w:cs="Arial"/>
-          <w:szCs w:val="24"/>
-        </w:rPr>
-        <w:t>, 2011)) La participación educativa se basa en la colaboración directa en los procesos de aprendizaje del alumnado, tanto en horario escolar como extraescolar, y en la participación en espacios formativos para las familias.</w:t>
+        <w:t>Según (Consortium, 2011)) La participación educativa se basa en la colaboración directa en los procesos de aprendizaje del alumnado, tanto en horario escolar como extraescolar, y en la participación en espacios formativos para las familias.</w:t>
       </w:r>
     </w:p>
     <w:p>
@@ -8593,7 +8453,7 @@
           <w:rFonts w:eastAsia="Arial"/>
         </w:rPr>
       </w:pPr>
-      <w:bookmarkStart w:id="40" w:name="_Toc155739450"/>
+      <w:bookmarkStart w:id="40" w:name="_Toc163116808"/>
       <w:r>
         <w:rPr>
           <w:rFonts w:eastAsia="Arial"/>
@@ -8700,149 +8560,19 @@
       </w:pPr>
       <w:r>
         <w:rPr>
-          <w:rFonts w:eastAsia="Arial" w:cs="Arial"/>
           <w:noProof/>
-          <w:szCs w:val="24"/>
-          <w:lang w:eastAsia="es-NI"/>
-        </w:rPr>
-        <mc:AlternateContent>
-          <mc:Choice Requires="wps">
-            <w:drawing>
-              <wp:anchor distT="0" distB="0" distL="114300" distR="114300" simplePos="0" relativeHeight="251657728" behindDoc="1" locked="0" layoutInCell="1" allowOverlap="1">
-                <wp:simplePos x="0" y="0"/>
-                <wp:positionH relativeFrom="column">
-                  <wp:posOffset>5650230</wp:posOffset>
-                </wp:positionH>
-                <wp:positionV relativeFrom="paragraph">
-                  <wp:posOffset>7757795</wp:posOffset>
-                </wp:positionV>
-                <wp:extent cx="295910" cy="316865"/>
-                <wp:effectExtent l="1905" t="2540" r="0" b="4445"/>
-                <wp:wrapNone/>
-                <wp:docPr id="9" name="Rectangle 50"/>
-                <wp:cNvGraphicFramePr>
-                  <a:graphicFrameLocks xmlns:a="http://schemas.openxmlformats.org/drawingml/2006/main"/>
-                </wp:cNvGraphicFramePr>
-                <a:graphic xmlns:a="http://schemas.openxmlformats.org/drawingml/2006/main">
-                  <a:graphicData uri="http://schemas.microsoft.com/office/word/2010/wordprocessingShape">
-                    <wps:wsp>
-                      <wps:cNvSpPr>
-                        <a:spLocks noChangeArrowheads="1"/>
-                      </wps:cNvSpPr>
-                      <wps:spPr bwMode="auto">
-                        <a:xfrm>
-                          <a:off x="0" y="0"/>
-                          <a:ext cx="295910" cy="316865"/>
-                        </a:xfrm>
-                        <a:prstGeom prst="rect">
-                          <a:avLst/>
-                        </a:prstGeom>
-                        <a:solidFill>
-                          <a:srgbClr val="EB7B2F"/>
-                        </a:solidFill>
-                        <a:ln w="9525">
-                          <a:solidFill>
-                            <a:srgbClr val="FFFFFF"/>
-                          </a:solidFill>
-                          <a:miter lim="800000"/>
-                          <a:headEnd/>
-                          <a:tailEnd/>
-                        </a:ln>
-                      </wps:spPr>
-                      <wps:bodyPr rot="0" vert="horz" wrap="square" lIns="91440" tIns="45720" rIns="91440" bIns="45720" anchor="t" anchorCtr="0" upright="1">
-                        <a:noAutofit/>
-                      </wps:bodyPr>
-                    </wps:wsp>
-                  </a:graphicData>
-                </a:graphic>
-                <wp14:sizeRelH relativeFrom="page">
-                  <wp14:pctWidth>0</wp14:pctWidth>
-                </wp14:sizeRelH>
-                <wp14:sizeRelV relativeFrom="page">
-                  <wp14:pctHeight>0</wp14:pctHeight>
-                </wp14:sizeRelV>
-              </wp:anchor>
-            </w:drawing>
-          </mc:Choice>
-          <mc:Fallback>
-            <w:pict>
-              <v:rect w14:anchorId="59A44C6D" id="Rectangle 50" o:spid="_x0000_s1026" style="position:absolute;margin-left:444.9pt;margin-top:610.85pt;width:23.3pt;height:24.95pt;z-index:-251658752;visibility:visible;mso-wrap-style:square;mso-width-percent:0;mso-height-percent:0;mso-wrap-distance-left:9pt;mso-wrap-distance-top:0;mso-wrap-distance-right:9pt;mso-wrap-distance-bottom:0;mso-position-horizontal:absolute;mso-position-horizontal-relative:text;mso-position-vertical:absolute;mso-position-vertical-relative:text;mso-width-percent:0;mso-height-percent:0;mso-width-relative:page;mso-height-relative:page;v-text-anchor:top" o:gfxdata="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" fillcolor="#eb7b2f" strokecolor="white"/>
-            </w:pict>
-          </mc:Fallback>
-        </mc:AlternateContent>
-      </w:r>
-      <w:r>
-        <w:rPr>
-          <w:rFonts w:eastAsia="Arial" w:cs="Arial"/>
+        </w:rPr>
+        <w:pict w14:anchorId="073AC9A2">
+          <v:rect id="Rectangle 50" o:spid="_x0000_s1028" style="position:absolute;left:0;text-align:left;margin-left:444.9pt;margin-top:610.85pt;width:23.3pt;height:24.95pt;z-index:-251658752;visibility:visible;mso-wrap-style:square;mso-width-percent:0;mso-height-percent:0;mso-wrap-distance-left:9pt;mso-wrap-distance-top:0;mso-wrap-distance-right:9pt;mso-wrap-distance-bottom:0;mso-position-horizontal:absolute;mso-position-horizontal-relative:text;mso-position-vertical:absolute;mso-position-vertical-relative:text;mso-width-percent:0;mso-height-percent:0;mso-width-relative:page;mso-height-relative:page;v-text-anchor:top" o:gfxdata="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" fillcolor="#eb7b2f" strokecolor="white"/>
+        </w:pict>
+      </w:r>
+      <w:r>
+        <w:rPr>
           <w:noProof/>
-          <w:szCs w:val="24"/>
-          <w:lang w:eastAsia="es-NI"/>
-        </w:rPr>
-        <mc:AlternateContent>
-          <mc:Choice Requires="wps">
-            <w:drawing>
-              <wp:anchor distT="0" distB="0" distL="114300" distR="114300" simplePos="0" relativeHeight="251658752" behindDoc="1" locked="0" layoutInCell="1" allowOverlap="1">
-                <wp:simplePos x="0" y="0"/>
-                <wp:positionH relativeFrom="column">
-                  <wp:posOffset>5650230</wp:posOffset>
-                </wp:positionH>
-                <wp:positionV relativeFrom="paragraph">
-                  <wp:posOffset>7757795</wp:posOffset>
-                </wp:positionV>
-                <wp:extent cx="295910" cy="316865"/>
-                <wp:effectExtent l="1905" t="2540" r="0" b="4445"/>
-                <wp:wrapNone/>
-                <wp:docPr id="8" name="Rectangle 51"/>
-                <wp:cNvGraphicFramePr>
-                  <a:graphicFrameLocks xmlns:a="http://schemas.openxmlformats.org/drawingml/2006/main"/>
-                </wp:cNvGraphicFramePr>
-                <a:graphic xmlns:a="http://schemas.openxmlformats.org/drawingml/2006/main">
-                  <a:graphicData uri="http://schemas.microsoft.com/office/word/2010/wordprocessingShape">
-                    <wps:wsp>
-                      <wps:cNvSpPr>
-                        <a:spLocks noChangeArrowheads="1"/>
-                      </wps:cNvSpPr>
-                      <wps:spPr bwMode="auto">
-                        <a:xfrm>
-                          <a:off x="0" y="0"/>
-                          <a:ext cx="295910" cy="316865"/>
-                        </a:xfrm>
-                        <a:prstGeom prst="rect">
-                          <a:avLst/>
-                        </a:prstGeom>
-                        <a:solidFill>
-                          <a:srgbClr val="EB7B2F"/>
-                        </a:solidFill>
-                        <a:ln w="9525">
-                          <a:solidFill>
-                            <a:srgbClr val="FFFFFF"/>
-                          </a:solidFill>
-                          <a:miter lim="800000"/>
-                          <a:headEnd/>
-                          <a:tailEnd/>
-                        </a:ln>
-                      </wps:spPr>
-                      <wps:bodyPr rot="0" vert="horz" wrap="square" lIns="91440" tIns="45720" rIns="91440" bIns="45720" anchor="t" anchorCtr="0" upright="1">
-                        <a:noAutofit/>
-                      </wps:bodyPr>
-                    </wps:wsp>
-                  </a:graphicData>
-                </a:graphic>
-                <wp14:sizeRelH relativeFrom="page">
-                  <wp14:pctWidth>0</wp14:pctWidth>
-                </wp14:sizeRelH>
-                <wp14:sizeRelV relativeFrom="page">
-                  <wp14:pctHeight>0</wp14:pctHeight>
-                </wp14:sizeRelV>
-              </wp:anchor>
-            </w:drawing>
-          </mc:Choice>
-          <mc:Fallback>
-            <w:pict>
-              <v:rect w14:anchorId="0C6F9E57" id="Rectangle 51" o:spid="_x0000_s1026" style="position:absolute;margin-left:444.9pt;margin-top:610.85pt;width:23.3pt;height:24.95pt;z-index:-251657728;visibility:visible;mso-wrap-style:square;mso-width-percent:0;mso-height-percent:0;mso-wrap-distance-left:9pt;mso-wrap-distance-top:0;mso-wrap-distance-right:9pt;mso-wrap-distance-bottom:0;mso-position-horizontal:absolute;mso-position-horizontal-relative:text;mso-position-vertical:absolute;mso-position-vertical-relative:text;mso-width-percent:0;mso-height-percent:0;mso-width-relative:page;mso-height-relative:page;v-text-anchor:top" o:gfxdata="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" fillcolor="#eb7b2f" strokecolor="white"/>
-            </w:pict>
-          </mc:Fallback>
-        </mc:AlternateContent>
+        </w:rPr>
+        <w:pict w14:anchorId="6327A1C4">
+          <v:rect id="Rectangle 51" o:spid="_x0000_s1027" style="position:absolute;left:0;text-align:left;margin-left:444.9pt;margin-top:610.85pt;width:23.3pt;height:24.95pt;z-index:-251657728;visibility:visible;mso-wrap-style:square;mso-width-percent:0;mso-height-percent:0;mso-wrap-distance-left:9pt;mso-wrap-distance-top:0;mso-wrap-distance-right:9pt;mso-wrap-distance-bottom:0;mso-position-horizontal:absolute;mso-position-horizontal-relative:text;mso-position-vertical:absolute;mso-position-vertical-relative:text;mso-width-percent:0;mso-height-percent:0;mso-width-relative:page;mso-height-relative:page;v-text-anchor:top" o:gfxdata="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" fillcolor="#eb7b2f" strokecolor="white"/>
+        </w:pict>
       </w:r>
       <w:r>
         <w:rPr>
@@ -8953,23 +8683,7 @@
           <w:rFonts w:eastAsia="Arial" w:cs="Arial"/>
           <w:szCs w:val="24"/>
         </w:rPr>
-        <w:t>Según (</w:t>
-      </w:r>
-      <w:proofErr w:type="spellStart"/>
-      <w:r>
-        <w:rPr>
-          <w:rFonts w:eastAsia="Arial" w:cs="Arial"/>
-          <w:szCs w:val="24"/>
-        </w:rPr>
-        <w:t>Consortium</w:t>
-      </w:r>
-      <w:proofErr w:type="spellEnd"/>
-      <w:r>
-        <w:rPr>
-          <w:rFonts w:eastAsia="Arial" w:cs="Arial"/>
-          <w:szCs w:val="24"/>
-        </w:rPr>
-        <w:t>, 2011)) La participación educativa se basa en la colaboración directa en los procesos de aprendizaje del alumnado, tanto en horario escolar como extraescolar, y en la participación en espacios formativos para las familias.</w:t>
+        <w:t>Según (Consortium, 2011)) La participación educativa se basa en la colaboración directa en los procesos de aprendizaje del alumnado, tanto en horario escolar como extraescolar, y en la participación en espacios formativos para las familias.</w:t>
       </w:r>
     </w:p>
     <w:p>
@@ -9059,39 +8773,7 @@
           <w:rFonts w:eastAsia="Arial" w:cs="Arial"/>
           <w:szCs w:val="24"/>
         </w:rPr>
-        <w:t xml:space="preserve">Existen las pedagogías críticas que ven a la educación como un agente liberador y a las escuelas como espacios democráticos enfocados a potenciar a la persona y a la sociedad, esto nos lleva a mencionar a algunos de sus autores más representativos, como Freire, </w:t>
-      </w:r>
-      <w:proofErr w:type="spellStart"/>
-      <w:r>
-        <w:rPr>
-          <w:rFonts w:eastAsia="Arial" w:cs="Arial"/>
-          <w:szCs w:val="24"/>
-        </w:rPr>
-        <w:t>Giroux</w:t>
-      </w:r>
-      <w:proofErr w:type="spellEnd"/>
-      <w:r>
-        <w:rPr>
-          <w:rFonts w:eastAsia="Arial" w:cs="Arial"/>
-          <w:szCs w:val="24"/>
-        </w:rPr>
-        <w:t xml:space="preserve"> o Apple. Para Freire la educación era “praxis, reflexión y acción del hombre para transformarlo”; la educación no era sólo información, sino participación dirigida a un cambio, lo que supone enfocar la participación como un agente de transformación social (</w:t>
-      </w:r>
-      <w:proofErr w:type="spellStart"/>
-      <w:r>
-        <w:rPr>
-          <w:rFonts w:eastAsia="Arial" w:cs="Arial"/>
-          <w:szCs w:val="24"/>
-        </w:rPr>
-        <w:t>Apud</w:t>
-      </w:r>
-      <w:proofErr w:type="spellEnd"/>
-      <w:r>
-        <w:rPr>
-          <w:rFonts w:eastAsia="Arial" w:cs="Arial"/>
-          <w:szCs w:val="24"/>
-        </w:rPr>
-        <w:t>, 2013, p. 8).</w:t>
+        <w:t>Existen las pedagogías críticas que ven a la educación como un agente liberador y a las escuelas como espacios democráticos enfocados a potenciar a la persona y a la sociedad, esto nos lleva a mencionar a algunos de sus autores más representativos, como Freire, Giroux o Apple. Para Freire la educación era “praxis, reflexión y acción del hombre para transformarlo”; la educación no era sólo información, sino participación dirigida a un cambio, lo que supone enfocar la participación como un agente de transformación social (Apud, 2013, p. 8).</w:t>
       </w:r>
     </w:p>
     <w:p>
@@ -9177,23 +8859,7 @@
           <w:rFonts w:eastAsia="Arial" w:cs="Arial"/>
           <w:szCs w:val="24"/>
         </w:rPr>
-        <w:t>Otro aporte importante en este ámbito es la pedagogía en libertad, que hace referencia a la “Escuela Moderna”, que surge con el concepto de que desde nuestros primeros años los seres humanos aprendemos a ser libres y solidarios con los demás. Al mismo tiempo, este enfoque concibe la participación como una responsabilidad compartida y como un acto de cooperación y responsabilidad (</w:t>
-      </w:r>
-      <w:proofErr w:type="spellStart"/>
-      <w:r>
-        <w:rPr>
-          <w:rFonts w:eastAsia="Arial" w:cs="Arial"/>
-          <w:szCs w:val="24"/>
-        </w:rPr>
-        <w:t>Apud</w:t>
-      </w:r>
-      <w:proofErr w:type="spellEnd"/>
-      <w:r>
-        <w:rPr>
-          <w:rFonts w:eastAsia="Arial" w:cs="Arial"/>
-          <w:szCs w:val="24"/>
-        </w:rPr>
-        <w:t>, 2013, p. 9).</w:t>
+        <w:t>Otro aporte importante en este ámbito es la pedagogía en libertad, que hace referencia a la “Escuela Moderna”, que surge con el concepto de que desde nuestros primeros años los seres humanos aprendemos a ser libres y solidarios con los demás. Al mismo tiempo, este enfoque concibe la participación como una responsabilidad compartida y como un acto de cooperación y responsabilidad (Apud, 2013, p. 9).</w:t>
       </w:r>
     </w:p>
     <w:p>
@@ -9219,21 +8885,12 @@
           <w:szCs w:val="24"/>
         </w:rPr>
       </w:pPr>
-      <w:proofErr w:type="spellStart"/>
       <w:r>
         <w:rPr>
           <w:rFonts w:eastAsia="Arial" w:cs="Arial"/>
           <w:szCs w:val="24"/>
         </w:rPr>
-        <w:t>Ennew</w:t>
-      </w:r>
-      <w:proofErr w:type="spellEnd"/>
-      <w:r>
-        <w:rPr>
-          <w:rFonts w:eastAsia="Arial" w:cs="Arial"/>
-          <w:szCs w:val="24"/>
-        </w:rPr>
-        <w:t xml:space="preserve"> (2000) cita un ejemplo de actividades de participación dentro del tiempo libre: son los espacios asociativos a través de los cuales los niños y jóvenes realizan actividades de carácter sociocultural. A través de estos canales de asociación, se pone a disposición de los niños, medios y recursos que despiertan su interés en trabajar juntos e intercambiar puntos de vista.</w:t>
+        <w:t>Ennew (2000) cita un ejemplo de actividades de participación dentro del tiempo libre: son los espacios asociativos a través de los cuales los niños y jóvenes realizan actividades de carácter sociocultural. A través de estos canales de asociación, se pone a disposición de los niños, medios y recursos que despiertan su interés en trabajar juntos e intercambiar puntos de vista.</w:t>
       </w:r>
     </w:p>
     <w:p>
@@ -9302,7 +8959,7 @@
           <w:rFonts w:eastAsia="Arial"/>
         </w:rPr>
       </w:pPr>
-      <w:bookmarkStart w:id="46" w:name="_Toc155739451"/>
+      <w:bookmarkStart w:id="46" w:name="_Toc163116809"/>
       <w:r>
         <w:rPr>
           <w:rFonts w:eastAsia="Arial"/>
@@ -9385,23 +9042,7 @@
           <w:rFonts w:eastAsia="Arial" w:cs="Arial"/>
           <w:szCs w:val="24"/>
         </w:rPr>
-        <w:t xml:space="preserve">Hablar de tareas escolares es darle nombre a un trabajo que necesita tiempo y esfuerzo del estudiante formando parte del desarrollo intelectual de cada uno, se puede decir que las tareas escolares son trabajo extra que los docentes asignan las cuales deben realizarse fuera del horario de clases, cada tarea debe de estar de acuerdo con la capacidad intelectual y el nivel de conocimiento del alumno, también debe cumplir con una finalidad de repaso a contenido con un lenguaje claro preciso sencillo y entendible., de más </w:t>
-      </w:r>
-      <w:proofErr w:type="spellStart"/>
-      <w:r>
-        <w:rPr>
-          <w:rFonts w:eastAsia="Arial" w:cs="Arial"/>
-          <w:szCs w:val="24"/>
-        </w:rPr>
-        <w:t>esta</w:t>
-      </w:r>
-      <w:proofErr w:type="spellEnd"/>
-      <w:r>
-        <w:rPr>
-          <w:rFonts w:eastAsia="Arial" w:cs="Arial"/>
-          <w:szCs w:val="24"/>
-        </w:rPr>
-        <w:t xml:space="preserve"> recordar que las tareas escolares ayudan a que los alumnos practiquen investiguen y que desarrollen destrezas crear hábitos y fomentar actitudes positivas hacia la continuidad del estudio.</w:t>
+        <w:t>Hablar de tareas escolares es darle nombre a un trabajo que necesita tiempo y esfuerzo del estudiante formando parte del desarrollo intelectual de cada uno, se puede decir que las tareas escolares son trabajo extra que los docentes asignan las cuales deben realizarse fuera del horario de clases, cada tarea debe de estar de acuerdo con la capacidad intelectual y el nivel de conocimiento del alumno, también debe cumplir con una finalidad de repaso a contenido con un lenguaje claro preciso sencillo y entendible., de más esta recordar que las tareas escolares ayudan a que los alumnos practiquen investiguen y que desarrollen destrezas crear hábitos y fomentar actitudes positivas hacia la continuidad del estudio.</w:t>
       </w:r>
     </w:p>
     <w:p>
@@ -9420,7 +9061,7 @@
           <w:rFonts w:eastAsia="Arial"/>
         </w:rPr>
       </w:pPr>
-      <w:bookmarkStart w:id="48" w:name="_Toc155739452"/>
+      <w:bookmarkStart w:id="48" w:name="_Toc163116810"/>
       <w:r>
         <w:rPr>
           <w:rFonts w:eastAsia="Arial"/>
@@ -9481,23 +9122,7 @@
           <w:rFonts w:eastAsia="Arial" w:cs="Arial"/>
           <w:szCs w:val="24"/>
         </w:rPr>
-        <w:t xml:space="preserve">Creemos que es interesante que los padres participen del proceso de aprendizaje. La participación de los padres en la formación de los niños es trascendental. La casa y la escuela deben complementarse en el propósito de la formación de los niños y además no hay cosa que ayude más a un niño a aprender, que darse cuenta de que su papá está aprendiendo con él. Ahora bien, el problema surge cuando el niño lleva las tareas a casa y es el padre quien termina haciéndolas. Entonces hay que pensar desde la concepción misma de las tareas, que si bien el padre puede </w:t>
-      </w:r>
-      <w:proofErr w:type="gramStart"/>
-      <w:r>
-        <w:rPr>
-          <w:rFonts w:eastAsia="Arial" w:cs="Arial"/>
-          <w:szCs w:val="24"/>
-        </w:rPr>
-        <w:t>( e</w:t>
-      </w:r>
-      <w:proofErr w:type="gramEnd"/>
-      <w:r>
-        <w:rPr>
-          <w:rFonts w:eastAsia="Arial" w:cs="Arial"/>
-          <w:szCs w:val="24"/>
-        </w:rPr>
-        <w:t xml:space="preserve"> incluso es deseable que así sea) participar del proceso de su desarrollo, las tareas deben ser tales, que el niño pueda comenzar a hacerlas por sí mismo. Las tareas deben ser tales que el niño se sienta motivado a mirarlas y al hacerlo se sienta perfectamente capaz de hacerlas.</w:t>
+        <w:t>Creemos que es interesante que los padres participen del proceso de aprendizaje. La participación de los padres en la formación de los niños es trascendental. La casa y la escuela deben complementarse en el propósito de la formación de los niños y además no hay cosa que ayude más a un niño a aprender, que darse cuenta de que su papá está aprendiendo con él. Ahora bien, el problema surge cuando el niño lleva las tareas a casa y es el padre quien termina haciéndolas. Entonces hay que pensar desde la concepción misma de las tareas, que si bien el padre puede ( e incluso es deseable que así sea) participar del proceso de su desarrollo, las tareas deben ser tales, que el niño pueda comenzar a hacerlas por sí mismo. Las tareas deben ser tales que el niño se sienta motivado a mirarlas y al hacerlo se sienta perfectamente capaz de hacerlas.</w:t>
       </w:r>
     </w:p>
     <w:p>
@@ -9507,14 +9132,14 @@
           <w:rFonts w:eastAsia="Arial"/>
         </w:rPr>
       </w:pPr>
-      <w:bookmarkStart w:id="49" w:name="_Toc155739453"/>
+      <w:bookmarkStart w:id="49" w:name="_Toc163116811"/>
       <w:r>
         <w:t>7</w:t>
       </w:r>
       <w:r>
         <w:t xml:space="preserve">.6 </w:t>
       </w:r>
-      <w:hyperlink r:id="rId12" w:history="1">
+      <w:hyperlink r:id="rId16" w:history="1">
         <w:r>
           <w:rPr>
             <w:rFonts w:eastAsia="Arial"/>
@@ -9641,7 +9266,7 @@
           <w:rFonts w:eastAsia="Arial"/>
         </w:rPr>
       </w:pPr>
-      <w:bookmarkStart w:id="52" w:name="_Toc155739454"/>
+      <w:bookmarkStart w:id="52" w:name="_Toc163116812"/>
       <w:r>
         <w:rPr>
           <w:rFonts w:eastAsia="Arial"/>
@@ -9699,7 +9324,7 @@
           <w:rFonts w:eastAsia="Arial"/>
         </w:rPr>
       </w:pPr>
-      <w:bookmarkStart w:id="53" w:name="_Toc155739455"/>
+      <w:bookmarkStart w:id="53" w:name="_Toc163116813"/>
       <w:r>
         <w:rPr>
           <w:rFonts w:eastAsia="Arial"/>
@@ -9794,7 +9419,7 @@
           <w:rFonts w:eastAsia="Arial"/>
         </w:rPr>
       </w:pPr>
-      <w:bookmarkStart w:id="56" w:name="_Toc155739456"/>
+      <w:bookmarkStart w:id="56" w:name="_Toc163116814"/>
       <w:r>
         <w:rPr>
           <w:rFonts w:eastAsia="Arial"/>
@@ -9938,7 +9563,7 @@
           <w:rFonts w:eastAsia="Arial"/>
         </w:rPr>
       </w:pPr>
-      <w:bookmarkStart w:id="57" w:name="_Toc155739457"/>
+      <w:bookmarkStart w:id="57" w:name="_Toc163116815"/>
       <w:r>
         <w:rPr>
           <w:rFonts w:eastAsia="Arial"/>
@@ -9982,7 +9607,7 @@
           <w:rFonts w:eastAsia="Arial"/>
         </w:rPr>
       </w:pPr>
-      <w:bookmarkStart w:id="58" w:name="_Toc155739458"/>
+      <w:bookmarkStart w:id="58" w:name="_Toc163116816"/>
       <w:r>
         <w:rPr>
           <w:rFonts w:eastAsia="Arial"/>
@@ -10022,23 +9647,7 @@
           <w:rFonts w:eastAsia="Arial" w:cs="Arial"/>
           <w:szCs w:val="24"/>
         </w:rPr>
-        <w:t xml:space="preserve">Con respecto a los fines de los deberes escolares en el proceso de aprendizaje, </w:t>
-      </w:r>
-      <w:proofErr w:type="spellStart"/>
-      <w:r>
-        <w:rPr>
-          <w:rFonts w:eastAsia="Arial" w:cs="Arial"/>
-          <w:szCs w:val="24"/>
-        </w:rPr>
-        <w:t>Romagoli</w:t>
-      </w:r>
-      <w:proofErr w:type="spellEnd"/>
-      <w:r>
-        <w:rPr>
-          <w:rFonts w:eastAsia="Arial" w:cs="Arial"/>
-          <w:szCs w:val="24"/>
-        </w:rPr>
-        <w:t xml:space="preserve"> (2008) manifiesta que los trabajos para hacer en casa son una “causa natural para entrar en la enseñanza y actividades del alumno, las tareas pedagógicas no tienen por qué ser excesivas y abrumadoras (…) toman relevancia cuando son un apoyo pedagógico y se centra en las actividades de aprendizaje”.</w:t>
+        <w:t>Con respecto a los fines de los deberes escolares en el proceso de aprendizaje, Romagoli (2008) manifiesta que los trabajos para hacer en casa son una “causa natural para entrar en la enseñanza y actividades del alumno, las tareas pedagógicas no tienen por qué ser excesivas y abrumadoras (…) toman relevancia cuando son un apoyo pedagógico y se centra en las actividades de aprendizaje”.</w:t>
       </w:r>
     </w:p>
     <w:p>
@@ -10091,7 +9700,7 @@
           <w:rFonts w:eastAsia="Arial"/>
         </w:rPr>
       </w:pPr>
-      <w:bookmarkStart w:id="60" w:name="_Toc155739459"/>
+      <w:bookmarkStart w:id="60" w:name="_Toc163116817"/>
       <w:r>
         <w:rPr>
           <w:rFonts w:eastAsia="Arial"/>
@@ -10261,55 +9870,23 @@
           <w:rFonts w:eastAsia="Arial" w:cs="Arial"/>
           <w:szCs w:val="24"/>
         </w:rPr>
-        <w:t>La construcción de espacios sociales que realmente responden a un interés superior de los hijos, no se reta a un cambio de paradigmas y formas de vincularnos con ellos para acercarnos a relaciones nuevas y más equitativas, tomando en cuenta que, en este espacio de participación real, como metodología y como medio para aportar a la formación de las generaciones y particularmente la de nuestros hijos en los conocimientos y habilidades y actitudes que favorezcan su protagonismo real (</w:t>
-      </w:r>
-      <w:proofErr w:type="spellStart"/>
-      <w:r>
+        <w:t>La construcción de espacios sociales que realmente responden a un interés superior de los hijos, no se reta a un cambio de paradigmas y formas de vincularnos con ellos para acercarnos a relaciones nuevas y más equitativas, tomando en cuenta que, en este espacio de participación real, como metodología y como medio para aportar a la formación de las generaciones y particularmente la de nuestros hijos en los conocimientos y habilidades y actitudes que favorezcan su protagonismo real (Hart, 2001)</w:t>
+      </w:r>
+    </w:p>
+    <w:p>
+      <w:pPr>
+        <w:ind w:right="4"/>
         <w:rPr>
           <w:rFonts w:eastAsia="Arial" w:cs="Arial"/>
           <w:szCs w:val="24"/>
         </w:rPr>
-        <w:t>Hart</w:t>
-      </w:r>
-      <w:proofErr w:type="spellEnd"/>
+      </w:pPr>
       <w:r>
         <w:rPr>
           <w:rFonts w:eastAsia="Arial" w:cs="Arial"/>
           <w:szCs w:val="24"/>
         </w:rPr>
-        <w:t>, 2001)</w:t>
-      </w:r>
-    </w:p>
-    <w:p>
-      <w:pPr>
-        <w:ind w:right="4"/>
-        <w:rPr>
-          <w:rFonts w:eastAsia="Arial" w:cs="Arial"/>
-          <w:szCs w:val="24"/>
-        </w:rPr>
-      </w:pPr>
-      <w:r>
-        <w:rPr>
-          <w:rFonts w:eastAsia="Arial" w:cs="Arial"/>
-          <w:szCs w:val="24"/>
-        </w:rPr>
-        <w:t xml:space="preserve">En este contexto, </w:t>
-      </w:r>
-      <w:proofErr w:type="spellStart"/>
-      <w:r>
-        <w:rPr>
-          <w:rFonts w:eastAsia="Arial" w:cs="Arial"/>
-          <w:szCs w:val="24"/>
-        </w:rPr>
-        <w:t>Hart</w:t>
-      </w:r>
-      <w:proofErr w:type="spellEnd"/>
-      <w:r>
-        <w:rPr>
-          <w:rFonts w:eastAsia="Arial" w:cs="Arial"/>
-          <w:szCs w:val="24"/>
-        </w:rPr>
-        <w:t xml:space="preserve"> (2001) establece ciertos criterios que los padres deben tener en cuenta para un buen desempeño e involucramiento en el proceso de aprendizaje de sus hijos:</w:t>
+        <w:t>En este contexto, Hart (2001) establece ciertos criterios que los padres deben tener en cuenta para un buen desempeño e involucramiento en el proceso de aprendizaje de sus hijos:</w:t>
       </w:r>
     </w:p>
     <w:p>
@@ -10335,7 +9912,7 @@
           <w:lang w:eastAsia="es-NI"/>
         </w:rPr>
         <w:drawing>
-          <wp:anchor distT="0" distB="0" distL="114300" distR="114300" simplePos="0" relativeHeight="251648512" behindDoc="1" locked="0" layoutInCell="1" allowOverlap="1">
+          <wp:anchor distT="0" distB="0" distL="114300" distR="114300" simplePos="0" relativeHeight="251648512" behindDoc="1" locked="0" layoutInCell="1" allowOverlap="1" wp14:anchorId="7FB931B7" wp14:editId="7EB53F99">
             <wp:simplePos x="0" y="0"/>
             <wp:positionH relativeFrom="column">
               <wp:posOffset>1978025</wp:posOffset>
@@ -10360,7 +9937,7 @@
                     </pic:cNvPicPr>
                   </pic:nvPicPr>
                   <pic:blipFill>
-                    <a:blip r:embed="rId13">
+                    <a:blip r:embed="rId17">
                       <a:extLst>
                         <a:ext uri="{28A0092B-C50C-407E-A947-70E740481C1C}">
                           <a14:useLocalDpi xmlns:a14="http://schemas.microsoft.com/office/drawing/2010/main" val="0"/>
@@ -10410,7 +9987,7 @@
           <w:lang w:eastAsia="es-NI"/>
         </w:rPr>
         <w:drawing>
-          <wp:inline distT="0" distB="0" distL="0" distR="0">
+          <wp:inline distT="0" distB="0" distL="0" distR="0" wp14:anchorId="0A55D62F" wp14:editId="1A067775">
             <wp:extent cx="228600" cy="171450"/>
             <wp:effectExtent l="0" t="0" r="0" b="0"/>
             <wp:docPr id="1058258446" name="Imagen 2"/>
@@ -10427,7 +10004,7 @@
                     </pic:cNvPicPr>
                   </pic:nvPicPr>
                   <pic:blipFill>
-                    <a:blip r:embed="rId13">
+                    <a:blip r:embed="rId17">
                       <a:extLst>
                         <a:ext uri="{28A0092B-C50C-407E-A947-70E740481C1C}">
                           <a14:useLocalDpi xmlns:a14="http://schemas.microsoft.com/office/drawing/2010/main" val="0"/>
@@ -10463,41 +10040,25 @@
           <w:rFonts w:eastAsia="Arial" w:cs="Arial"/>
           <w:szCs w:val="24"/>
         </w:rPr>
-        <w:t>Colaborar con la comunidad: Por último, identificar e integrar recursos y servicio de la comunidad para apoyar a la escuela, a los estudiantes y a sus familias, así como el resto de la comunidad. (</w:t>
-      </w:r>
-      <w:proofErr w:type="spellStart"/>
-      <w:r>
+        <w:t>Colaborar con la comunidad: Por último, identificar e integrar recursos y servicio de la comunidad para apoyar a la escuela, a los estudiantes y a sus familias, así como el resto de la comunidad. (Ennew, 2000).</w:t>
+      </w:r>
+    </w:p>
+    <w:p>
+      <w:pPr>
+        <w:ind w:right="4"/>
         <w:rPr>
           <w:rFonts w:eastAsia="Arial" w:cs="Arial"/>
           <w:szCs w:val="24"/>
         </w:rPr>
-        <w:t>Ennew</w:t>
-      </w:r>
-      <w:proofErr w:type="spellEnd"/>
-      <w:r>
+      </w:pPr>
+    </w:p>
+    <w:p>
+      <w:pPr>
+        <w:ind w:right="4"/>
         <w:rPr>
           <w:rFonts w:eastAsia="Arial" w:cs="Arial"/>
           <w:szCs w:val="24"/>
         </w:rPr>
-        <w:t>, 2000).</w:t>
-      </w:r>
-    </w:p>
-    <w:p>
-      <w:pPr>
-        <w:ind w:right="4"/>
-        <w:rPr>
-          <w:rFonts w:eastAsia="Arial" w:cs="Arial"/>
-          <w:szCs w:val="24"/>
-        </w:rPr>
-      </w:pPr>
-    </w:p>
-    <w:p>
-      <w:pPr>
-        <w:ind w:right="4"/>
-        <w:rPr>
-          <w:rFonts w:eastAsia="Arial" w:cs="Arial"/>
-          <w:szCs w:val="24"/>
-        </w:rPr>
       </w:pPr>
     </w:p>
     <w:p>
@@ -10507,7 +10068,7 @@
           <w:rFonts w:eastAsia="Arial"/>
         </w:rPr>
       </w:pPr>
-      <w:bookmarkStart w:id="63" w:name="_Toc155739460"/>
+      <w:bookmarkStart w:id="63" w:name="_Toc163116818"/>
       <w:r>
         <w:rPr>
           <w:rFonts w:eastAsia="Arial"/>
@@ -10597,23 +10158,21 @@
           <w:rFonts w:eastAsia="Arial" w:cs="Arial"/>
           <w:szCs w:val="24"/>
         </w:rPr>
-        <w:t xml:space="preserve">A continuación, se detallan los tipos de participación, de acuerdo a las autoras </w:t>
-      </w:r>
-      <w:proofErr w:type="spellStart"/>
+        <w:t>A continuación, se detallan los tipos de participación, de acuerdo a las autoras Alcalay,</w:t>
+      </w:r>
       <w:r>
         <w:rPr>
           <w:rFonts w:eastAsia="Arial" w:cs="Arial"/>
           <w:szCs w:val="24"/>
         </w:rPr>
-        <w:t>Alcalay</w:t>
-      </w:r>
-      <w:proofErr w:type="spellEnd"/>
+        <w:t xml:space="preserve"> </w:t>
+      </w:r>
       <w:r>
         <w:rPr>
           <w:rFonts w:eastAsia="Arial" w:cs="Arial"/>
           <w:szCs w:val="24"/>
         </w:rPr>
-        <w:t>,</w:t>
+        <w:t>ilicic&amp;</w:t>
       </w:r>
       <w:r>
         <w:rPr>
@@ -10622,60 +10181,12 @@
         </w:rPr>
         <w:t xml:space="preserve"> </w:t>
       </w:r>
-      <w:proofErr w:type="spellStart"/>
       <w:r>
         <w:rPr>
           <w:rFonts w:eastAsia="Arial" w:cs="Arial"/>
           <w:szCs w:val="24"/>
         </w:rPr>
-        <w:t>ilicic</w:t>
-      </w:r>
-      <w:proofErr w:type="spellEnd"/>
-      <w:r>
-        <w:rPr>
-          <w:rFonts w:eastAsia="Arial" w:cs="Arial"/>
-          <w:szCs w:val="24"/>
-        </w:rPr>
-        <w:t>&amp;</w:t>
-      </w:r>
-      <w:r>
-        <w:rPr>
-          <w:rFonts w:eastAsia="Arial" w:cs="Arial"/>
-          <w:szCs w:val="24"/>
-        </w:rPr>
-        <w:t xml:space="preserve"> </w:t>
-      </w:r>
-      <w:proofErr w:type="spellStart"/>
-      <w:r>
-        <w:rPr>
-          <w:rFonts w:eastAsia="Arial" w:cs="Arial"/>
-          <w:szCs w:val="24"/>
-        </w:rPr>
-        <w:t>Torreti</w:t>
-      </w:r>
-      <w:proofErr w:type="spellEnd"/>
-      <w:r>
-        <w:rPr>
-          <w:rFonts w:eastAsia="Arial" w:cs="Arial"/>
-          <w:szCs w:val="24"/>
-        </w:rPr>
-        <w:t xml:space="preserve"> (2005) y López </w:t>
-      </w:r>
-      <w:proofErr w:type="spellStart"/>
-      <w:r>
-        <w:rPr>
-          <w:rFonts w:eastAsia="Arial" w:cs="Arial"/>
-          <w:szCs w:val="24"/>
-        </w:rPr>
-        <w:t>López</w:t>
-      </w:r>
-      <w:proofErr w:type="spellEnd"/>
-      <w:r>
-        <w:rPr>
-          <w:rFonts w:eastAsia="Arial" w:cs="Arial"/>
-          <w:szCs w:val="24"/>
-        </w:rPr>
-        <w:t xml:space="preserve"> (2012)</w:t>
+        <w:t>Torreti (2005) y López López (2012)</w:t>
       </w:r>
     </w:p>
     <w:p>
@@ -10692,23 +10203,7 @@
           <w:rFonts w:eastAsia="Arial" w:cs="Arial"/>
           <w:szCs w:val="24"/>
         </w:rPr>
-        <w:t xml:space="preserve">Responsabilidad compartida: “se debe construir desde la educación, la familia, la comunidad y la misma nos debe llevar a apropiarnos de la educación como una tarea de todos, de madres y padres de familia, estudiantes, docentes y directores” (López </w:t>
-      </w:r>
-      <w:proofErr w:type="spellStart"/>
-      <w:r>
-        <w:rPr>
-          <w:rFonts w:eastAsia="Arial" w:cs="Arial"/>
-          <w:szCs w:val="24"/>
-        </w:rPr>
-        <w:t>López</w:t>
-      </w:r>
-      <w:proofErr w:type="spellEnd"/>
-      <w:r>
-        <w:rPr>
-          <w:rFonts w:eastAsia="Arial" w:cs="Arial"/>
-          <w:szCs w:val="24"/>
-        </w:rPr>
-        <w:t>,</w:t>
+        <w:t>Responsabilidad compartida: “se debe construir desde la educación, la familia, la comunidad y la misma nos debe llevar a apropiarnos de la educación como una tarea de todos, de madres y padres de familia, estudiantes, docentes y directores” (López López,</w:t>
       </w:r>
       <w:r>
         <w:rPr>
@@ -10739,55 +10234,7 @@
           <w:rFonts w:eastAsia="Arial" w:cs="Arial"/>
           <w:szCs w:val="24"/>
         </w:rPr>
-        <w:t>Participación informativa: “Las familias reciben información sobre las actividades escolares, el funcionamiento del centro y las decisiones que ya se han tomado” (</w:t>
-      </w:r>
-      <w:proofErr w:type="spellStart"/>
-      <w:r>
-        <w:rPr>
-          <w:rFonts w:eastAsia="Arial" w:cs="Arial"/>
-          <w:szCs w:val="24"/>
-        </w:rPr>
-        <w:t>Alcalay</w:t>
-      </w:r>
-      <w:proofErr w:type="spellEnd"/>
-      <w:r>
-        <w:rPr>
-          <w:rFonts w:eastAsia="Arial" w:cs="Arial"/>
-          <w:szCs w:val="24"/>
-        </w:rPr>
-        <w:t xml:space="preserve">, </w:t>
-      </w:r>
-      <w:proofErr w:type="spellStart"/>
-      <w:r>
-        <w:rPr>
-          <w:rFonts w:eastAsia="Arial" w:cs="Arial"/>
-          <w:szCs w:val="24"/>
-        </w:rPr>
-        <w:t>Milicic</w:t>
-      </w:r>
-      <w:proofErr w:type="spellEnd"/>
-      <w:r>
-        <w:rPr>
-          <w:rFonts w:eastAsia="Arial" w:cs="Arial"/>
-          <w:szCs w:val="24"/>
-        </w:rPr>
-        <w:t>, &amp;</w:t>
-      </w:r>
-      <w:proofErr w:type="spellStart"/>
-      <w:r>
-        <w:rPr>
-          <w:rFonts w:eastAsia="Arial" w:cs="Arial"/>
-          <w:szCs w:val="24"/>
-        </w:rPr>
-        <w:t>Torretti</w:t>
-      </w:r>
-      <w:proofErr w:type="spellEnd"/>
-      <w:r>
-        <w:rPr>
-          <w:rFonts w:eastAsia="Arial" w:cs="Arial"/>
-          <w:szCs w:val="24"/>
-        </w:rPr>
-        <w:t>, 2005). Participación consultiva: la participación se basa en consultar a los familiares. Participación decisoria: Los miembros de la comunidad y las familias participan en los procesos de todas las decisiones, teniendo una participación representativa en los órganos de tomas de decisiones. Participación evolutiva: Los familiares y otros miembros de la comunidad participan en el proceso de aprendizaje de los estudiantes, ayudando a evaluar su progreso educativo.</w:t>
+        <w:t>Participación informativa: “Las familias reciben información sobre las actividades escolares, el funcionamiento del centro y las decisiones que ya se han tomado” (Alcalay, Milicic, &amp;Torretti, 2005). Participación consultiva: la participación se basa en consultar a los familiares. Participación decisoria: Los miembros de la comunidad y las familias participan en los procesos de todas las decisiones, teniendo una participación representativa en los órganos de tomas de decisiones. Participación evolutiva: Los familiares y otros miembros de la comunidad participan en el proceso de aprendizaje de los estudiantes, ayudando a evaluar su progreso educativo.</w:t>
       </w:r>
     </w:p>
     <w:p>
@@ -10841,7 +10288,7 @@
         </w:rPr>
       </w:pPr>
       <w:bookmarkStart w:id="65" w:name="page44"/>
-      <w:bookmarkStart w:id="66" w:name="_Toc155739461"/>
+      <w:bookmarkStart w:id="66" w:name="_Toc163116819"/>
       <w:bookmarkEnd w:id="65"/>
       <w:r>
         <w:rPr>
@@ -10876,23 +10323,7 @@
           <w:rFonts w:eastAsia="Arial" w:cs="Arial"/>
           <w:szCs w:val="24"/>
         </w:rPr>
-        <w:t xml:space="preserve">Tomamos en consideración </w:t>
-      </w:r>
-      <w:proofErr w:type="spellStart"/>
-      <w:r>
-        <w:rPr>
-          <w:rFonts w:eastAsia="Arial" w:cs="Arial"/>
-          <w:szCs w:val="24"/>
-        </w:rPr>
-        <w:t>Hart</w:t>
-      </w:r>
-      <w:proofErr w:type="spellEnd"/>
-      <w:r>
-        <w:rPr>
-          <w:rFonts w:eastAsia="Arial" w:cs="Arial"/>
-          <w:szCs w:val="24"/>
-        </w:rPr>
-        <w:t xml:space="preserve"> (2001) los factores que intervienen en los deberes escolares son los siguientes: Su ambiente social, familiar y el nivel cultural de sus padres y la relación familiar con la escuela.</w:t>
+        <w:t>Tomamos en consideración Hart (2001) los factores que intervienen en los deberes escolares son los siguientes: Su ambiente social, familiar y el nivel cultural de sus padres y la relación familiar con la escuela.</w:t>
       </w:r>
     </w:p>
     <w:p>
@@ -10943,81 +10374,24 @@
           <w:rFonts w:eastAsia="Arial" w:cs="Arial"/>
           <w:szCs w:val="24"/>
         </w:rPr>
-        <w:t>La familia es la primera instancia de socialización para el desarrollo de la participación infantil. Parte de su importante papel en este proceso radica en la forma de potenciar en la infancia y la adolescencia las capacidades de acciones participativas y el sentido de responsabilidad social, aunque, por otra parte, el ámbito de la familia es un lugar al cual resulta complejo llegar de forma directa. Por lo tanto, puede resultar favorable que los padres y madres intervengan o, al menos, presencien experiencias de participación infantil real en otros escenarios como la escuela y la comunidad. (</w:t>
-      </w:r>
-      <w:proofErr w:type="spellStart"/>
-      <w:r>
+        <w:t>La familia es la primera instancia de socialización para el desarrollo de la participación infantil. Parte de su importante papel en este proceso radica en la forma de potenciar en la infancia y la adolescencia las capacidades de acciones participativas y el sentido de responsabilidad social, aunque, por otra parte, el ámbito de la familia es un lugar al cual resulta complejo llegar de forma directa. Por lo tanto, puede resultar favorable que los padres y madres intervengan o, al menos, presencien experiencias de participación infantil real en otros escenarios como la escuela y la comunidad. (Alcalay, Milicic, &amp;Torretti, 2005).</w:t>
+      </w:r>
+    </w:p>
+    <w:p>
+      <w:pPr>
+        <w:ind w:right="4"/>
         <w:rPr>
           <w:rFonts w:eastAsia="Arial" w:cs="Arial"/>
           <w:szCs w:val="24"/>
         </w:rPr>
-        <w:t>Alcalay</w:t>
-      </w:r>
-      <w:proofErr w:type="spellEnd"/>
+      </w:pPr>
       <w:r>
         <w:rPr>
           <w:rFonts w:eastAsia="Arial" w:cs="Arial"/>
           <w:szCs w:val="24"/>
         </w:rPr>
-        <w:t xml:space="preserve">, </w:t>
-      </w:r>
-      <w:proofErr w:type="spellStart"/>
-      <w:r>
-        <w:rPr>
-          <w:rFonts w:eastAsia="Arial" w:cs="Arial"/>
-          <w:szCs w:val="24"/>
-        </w:rPr>
-        <w:t>Milicic</w:t>
-      </w:r>
-      <w:proofErr w:type="spellEnd"/>
-      <w:r>
-        <w:rPr>
-          <w:rFonts w:eastAsia="Arial" w:cs="Arial"/>
-          <w:szCs w:val="24"/>
-        </w:rPr>
-        <w:t>, &amp;</w:t>
-      </w:r>
-      <w:proofErr w:type="spellStart"/>
-      <w:r>
-        <w:rPr>
-          <w:rFonts w:eastAsia="Arial" w:cs="Arial"/>
-          <w:szCs w:val="24"/>
-        </w:rPr>
-        <w:t>Torretti</w:t>
-      </w:r>
-      <w:proofErr w:type="spellEnd"/>
-      <w:r>
-        <w:rPr>
-          <w:rFonts w:eastAsia="Arial" w:cs="Arial"/>
-          <w:szCs w:val="24"/>
-        </w:rPr>
-        <w:t>, 2005).</w:t>
-      </w:r>
-    </w:p>
-    <w:p>
-      <w:pPr>
-        <w:ind w:right="4"/>
-        <w:rPr>
-          <w:rFonts w:eastAsia="Arial" w:cs="Arial"/>
-          <w:szCs w:val="24"/>
-        </w:rPr>
-      </w:pPr>
-      <w:r>
-        <w:rPr>
-          <w:rFonts w:eastAsia="Arial" w:cs="Arial"/>
-          <w:szCs w:val="24"/>
-        </w:rPr>
-        <w:t xml:space="preserve">En la misma línea, </w:t>
-      </w:r>
-      <w:proofErr w:type="spellStart"/>
-      <w:r>
-        <w:rPr>
-          <w:rFonts w:eastAsia="Arial" w:cs="Arial"/>
-          <w:szCs w:val="24"/>
-        </w:rPr>
-        <w:t>Romagoli</w:t>
-      </w:r>
-      <w:proofErr w:type="spellEnd"/>
+        <w:t>En la misma línea, Romagoli</w:t>
+      </w:r>
       <w:r>
         <w:rPr>
           <w:rFonts w:eastAsia="Arial" w:cs="Arial"/>
@@ -11070,23 +10444,7 @@
           <w:rFonts w:eastAsia="Arial" w:cs="Arial"/>
           <w:szCs w:val="24"/>
         </w:rPr>
-        <w:t xml:space="preserve">La participación de padres y madres en los deberes escolares. Debemos tomar en cuenta en cómo es el comportamiento de los padres de familia con sus hijos en el hogar, para así adaptar su actuar en el colegio y así podemos calificar por que el estudiante tiende a comportarse de dicha forma. Un estudiante tiene que ser formado culturalmente en ser sociable, ya sea en el hogar como también en la escuela. A nivel local, municipal como agentes principales de la educación, se le debe tomar suma importancia a la comunidad infantil en cómo transmitirle valores para que así ellos tengan una mejor forma de vivir. En el ámbito local que incluye a personas como sociedad, en el entorno se deben practicar los valores para que así los adolescentes y niños tengan un futuro prometedor, de tal forma se hará más fácil la resolución de diversos problemas. Para lograr un mayor aprendizaje de los estudiantes, tanto en las escuelas como en el hogar deben contar con medios tecnológicos para lograr </w:t>
-      </w:r>
-      <w:proofErr w:type="spellStart"/>
-      <w:r>
-        <w:rPr>
-          <w:rFonts w:eastAsia="Arial" w:cs="Arial"/>
-          <w:szCs w:val="24"/>
-        </w:rPr>
-        <w:t>ún</w:t>
-      </w:r>
-      <w:proofErr w:type="spellEnd"/>
-      <w:r>
-        <w:rPr>
-          <w:rFonts w:eastAsia="Arial" w:cs="Arial"/>
-          <w:szCs w:val="24"/>
-        </w:rPr>
-        <w:t xml:space="preserve"> mejor rendimiento.</w:t>
+        <w:t>La participación de padres y madres en los deberes escolares. Debemos tomar en cuenta en cómo es el comportamiento de los padres de familia con sus hijos en el hogar, para así adaptar su actuar en el colegio y así podemos calificar por que el estudiante tiende a comportarse de dicha forma. Un estudiante tiene que ser formado culturalmente en ser sociable, ya sea en el hogar como también en la escuela. A nivel local, municipal como agentes principales de la educación, se le debe tomar suma importancia a la comunidad infantil en cómo transmitirle valores para que así ellos tengan una mejor forma de vivir. En el ámbito local que incluye a personas como sociedad, en el entorno se deben practicar los valores para que así los adolescentes y niños tengan un futuro prometedor, de tal forma se hará más fácil la resolución de diversos problemas. Para lograr un mayor aprendizaje de los estudiantes, tanto en las escuelas como en el hogar deben contar con medios tecnológicos para lograr ún mejor rendimiento.</w:t>
       </w:r>
     </w:p>
     <w:p>
@@ -11096,7 +10454,7 @@
           <w:rFonts w:eastAsia="Arial"/>
         </w:rPr>
       </w:pPr>
-      <w:bookmarkStart w:id="68" w:name="_Toc155739462"/>
+      <w:bookmarkStart w:id="68" w:name="_Toc163116820"/>
       <w:r>
         <w:rPr>
           <w:rFonts w:eastAsia="Arial"/>
@@ -11212,7 +10570,7 @@
           <w:lang w:eastAsia="es-NI"/>
         </w:rPr>
         <w:drawing>
-          <wp:anchor distT="0" distB="0" distL="114300" distR="114300" simplePos="0" relativeHeight="251655680" behindDoc="1" locked="0" layoutInCell="1" allowOverlap="1">
+          <wp:anchor distT="0" distB="0" distL="114300" distR="114300" simplePos="0" relativeHeight="251655680" behindDoc="1" locked="0" layoutInCell="1" allowOverlap="1" wp14:anchorId="052187B1" wp14:editId="725F5003">
             <wp:simplePos x="0" y="0"/>
             <wp:positionH relativeFrom="column">
               <wp:posOffset>2969895</wp:posOffset>
@@ -11237,7 +10595,7 @@
                     </pic:cNvPicPr>
                   </pic:nvPicPr>
                   <pic:blipFill>
-                    <a:blip r:embed="rId14">
+                    <a:blip r:embed="rId18">
                       <a:extLst>
                         <a:ext uri="{28A0092B-C50C-407E-A947-70E740481C1C}">
                           <a14:useLocalDpi xmlns:a14="http://schemas.microsoft.com/office/drawing/2010/main" val="0"/>
@@ -11273,7 +10631,7 @@
           <w:lang w:eastAsia="es-NI"/>
         </w:rPr>
         <w:drawing>
-          <wp:anchor distT="0" distB="0" distL="114300" distR="114300" simplePos="0" relativeHeight="251662848" behindDoc="1" locked="0" layoutInCell="1" allowOverlap="1">
+          <wp:anchor distT="0" distB="0" distL="114300" distR="114300" simplePos="0" relativeHeight="251662848" behindDoc="1" locked="0" layoutInCell="1" allowOverlap="1" wp14:anchorId="4D8D8491" wp14:editId="492383B8">
             <wp:simplePos x="0" y="0"/>
             <wp:positionH relativeFrom="column">
               <wp:posOffset>2162175</wp:posOffset>
@@ -11298,7 +10656,7 @@
                     </pic:cNvPicPr>
                   </pic:nvPicPr>
                   <pic:blipFill>
-                    <a:blip r:embed="rId14">
+                    <a:blip r:embed="rId18">
                       <a:extLst>
                         <a:ext uri="{28A0092B-C50C-407E-A947-70E740481C1C}">
                           <a14:useLocalDpi xmlns:a14="http://schemas.microsoft.com/office/drawing/2010/main" val="0"/>
@@ -11334,7 +10692,7 @@
           <w:lang w:eastAsia="es-NI"/>
         </w:rPr>
         <w:drawing>
-          <wp:anchor distT="0" distB="0" distL="114300" distR="114300" simplePos="0" relativeHeight="251670016" behindDoc="1" locked="0" layoutInCell="1" allowOverlap="1">
+          <wp:anchor distT="0" distB="0" distL="114300" distR="114300" simplePos="0" relativeHeight="251670016" behindDoc="1" locked="0" layoutInCell="1" allowOverlap="1" wp14:anchorId="728109E6" wp14:editId="5B65B783">
             <wp:simplePos x="0" y="0"/>
             <wp:positionH relativeFrom="column">
               <wp:posOffset>2162175</wp:posOffset>
@@ -11359,7 +10717,7 @@
                     </pic:cNvPicPr>
                   </pic:nvPicPr>
                   <pic:blipFill>
-                    <a:blip r:embed="rId14">
+                    <a:blip r:embed="rId18">
                       <a:extLst>
                         <a:ext uri="{28A0092B-C50C-407E-A947-70E740481C1C}">
                           <a14:useLocalDpi xmlns:a14="http://schemas.microsoft.com/office/drawing/2010/main" val="0"/>
@@ -11537,7 +10895,7 @@
       </w:pPr>
       <w:bookmarkStart w:id="71" w:name="page49"/>
       <w:bookmarkStart w:id="72" w:name="page50"/>
-      <w:bookmarkStart w:id="73" w:name="_Toc155739463"/>
+      <w:bookmarkStart w:id="73" w:name="_Toc163116821"/>
       <w:bookmarkEnd w:id="71"/>
       <w:bookmarkEnd w:id="72"/>
       <w:r>
@@ -11552,7 +10910,7 @@
       <w:pPr>
         <w:pStyle w:val="Ttulo2"/>
       </w:pPr>
-      <w:bookmarkStart w:id="74" w:name="_Toc155739464"/>
+      <w:bookmarkStart w:id="74" w:name="_Toc163116822"/>
       <w:r>
         <w:t>8.1</w:t>
       </w:r>
@@ -11598,7 +10956,7 @@
           <w:sz w:val="24"/>
         </w:rPr>
       </w:pPr>
-      <w:bookmarkStart w:id="75" w:name="_Toc155739465"/>
+      <w:bookmarkStart w:id="75" w:name="_Toc163116823"/>
       <w:r>
         <w:t>8.1.1</w:t>
       </w:r>
@@ -11705,7 +11063,7 @@
       <w:pPr>
         <w:pStyle w:val="Ttulo3"/>
       </w:pPr>
-      <w:bookmarkStart w:id="76" w:name="_Toc155739466"/>
+      <w:bookmarkStart w:id="76" w:name="_Toc163116824"/>
       <w:r>
         <w:t xml:space="preserve">8.1.2 </w:t>
       </w:r>
@@ -11783,10 +11141,10 @@
         <w:tblLook w:val="04A0" w:firstRow="1" w:lastRow="0" w:firstColumn="1" w:lastColumn="0" w:noHBand="0" w:noVBand="1"/>
       </w:tblPr>
       <w:tblGrid>
-        <w:gridCol w:w="2288"/>
-        <w:gridCol w:w="2285"/>
-        <w:gridCol w:w="2398"/>
-        <w:gridCol w:w="2379"/>
+        <w:gridCol w:w="2290"/>
+        <w:gridCol w:w="2341"/>
+        <w:gridCol w:w="2565"/>
+        <w:gridCol w:w="2380"/>
       </w:tblGrid>
       <w:tr>
         <w:tc>
@@ -12096,15 +11454,7 @@
                 <w:rFonts w:cs="Arial"/>
                 <w:szCs w:val="24"/>
               </w:rPr>
-              <w:t xml:space="preserve">Investigar si la participación de los padres se </w:t>
-            </w:r>
-            <w:r>
-              <w:rPr>
-                <w:rFonts w:cs="Arial"/>
-                <w:szCs w:val="24"/>
-              </w:rPr>
-              <w:lastRenderedPageBreak/>
-              <w:t>relaciona</w:t>
+              <w:t>Investigar si la participación de los padres se relaciona</w:t>
             </w:r>
             <w:r>
               <w:rPr>
@@ -12139,7 +11489,6 @@
                 <w:rFonts w:cs="Arial"/>
                 <w:szCs w:val="24"/>
               </w:rPr>
-              <w:lastRenderedPageBreak/>
               <w:t>Participación de los padres</w:t>
             </w:r>
           </w:p>
@@ -12205,6 +11554,7 @@
                 <w:rFonts w:cs="Arial"/>
                 <w:szCs w:val="24"/>
               </w:rPr>
+              <w:lastRenderedPageBreak/>
               <w:t>Examinar</w:t>
             </w:r>
             <w:r>
@@ -12505,7 +11855,6 @@
         <w:rPr>
           <w:color w:val="000000" w:themeColor="text1"/>
         </w:rPr>
-        <w:lastRenderedPageBreak/>
         <w:t xml:space="preserve">Tabla </w:t>
       </w:r>
       <w:r>
@@ -12961,6 +12310,7 @@
                 <w:color w:val="000000"/>
                 <w:lang w:val="es-ES" w:eastAsia="es-ES"/>
               </w:rPr>
+              <w:lastRenderedPageBreak/>
               <w:t>1</w:t>
             </w:r>
           </w:p>
@@ -13753,16 +13103,15 @@
           <w:szCs w:val="28"/>
           <w:lang w:eastAsia="es-NI"/>
         </w:rPr>
-        <w:lastRenderedPageBreak/>
         <w:drawing>
-          <wp:inline distT="0" distB="0" distL="0" distR="0">
+          <wp:inline distT="0" distB="0" distL="0" distR="0" wp14:anchorId="683DF946" wp14:editId="2C90E6B8">
             <wp:extent cx="5612130" cy="3336290"/>
             <wp:effectExtent l="19050" t="0" r="26670" b="0"/>
             <wp:docPr id="1" name="Gráfico 1"/>
             <wp:cNvGraphicFramePr/>
             <a:graphic xmlns:a="http://schemas.openxmlformats.org/drawingml/2006/main">
               <a:graphicData uri="http://schemas.openxmlformats.org/drawingml/2006/chart">
-                <c:chart xmlns:c="http://schemas.openxmlformats.org/drawingml/2006/chart" xmlns:r="http://schemas.openxmlformats.org/officeDocument/2006/relationships" r:id="rId15"/>
+                <c:chart xmlns:c="http://schemas.openxmlformats.org/drawingml/2006/chart" xmlns:r="http://schemas.openxmlformats.org/officeDocument/2006/relationships" r:id="rId19"/>
               </a:graphicData>
             </a:graphic>
           </wp:inline>
@@ -13877,7 +13226,15 @@
           <w:rFonts w:cs="Arial"/>
           <w:szCs w:val="24"/>
         </w:rPr>
-        <w:t xml:space="preserve"> estudiantes se sienten desmotivados, ya que no tienen quien los represente</w:t>
+        <w:t xml:space="preserve"> estudiantes se sienten desmotivados, ya que no tienen quien los </w:t>
+      </w:r>
+      <w:r>
+        <w:rPr>
+          <w:rFonts w:cs="Arial"/>
+          <w:szCs w:val="24"/>
+        </w:rPr>
+        <w:lastRenderedPageBreak/>
+        <w:t>represente</w:t>
       </w:r>
       <w:r>
         <w:rPr>
@@ -14012,7 +13369,6 @@
         <w:rPr>
           <w:color w:val="000000" w:themeColor="text1"/>
         </w:rPr>
-        <w:lastRenderedPageBreak/>
         <w:t xml:space="preserve">Tabla </w:t>
       </w:r>
       <w:r>
@@ -15104,15 +14460,16 @@
           <w:szCs w:val="28"/>
           <w:lang w:eastAsia="es-NI"/>
         </w:rPr>
+        <w:lastRenderedPageBreak/>
         <w:drawing>
-          <wp:inline distT="0" distB="0" distL="0" distR="0">
+          <wp:inline distT="0" distB="0" distL="0" distR="0" wp14:anchorId="4DEFF716" wp14:editId="09E6E375">
             <wp:extent cx="5726430" cy="3181350"/>
             <wp:effectExtent l="19050" t="0" r="26670" b="0"/>
             <wp:docPr id="2" name="Gráfico 2"/>
             <wp:cNvGraphicFramePr/>
             <a:graphic xmlns:a="http://schemas.openxmlformats.org/drawingml/2006/main">
               <a:graphicData uri="http://schemas.openxmlformats.org/drawingml/2006/chart">
-                <c:chart xmlns:c="http://schemas.openxmlformats.org/drawingml/2006/chart" xmlns:r="http://schemas.openxmlformats.org/officeDocument/2006/relationships" r:id="rId16"/>
+                <c:chart xmlns:c="http://schemas.openxmlformats.org/drawingml/2006/chart" xmlns:r="http://schemas.openxmlformats.org/officeDocument/2006/relationships" r:id="rId20"/>
               </a:graphicData>
             </a:graphic>
           </wp:inline>
@@ -15174,16 +14531,6 @@
       </w:r>
       <w:bookmarkEnd w:id="81"/>
     </w:p>
-    <w:bookmarkStart w:id="82" w:name="page51"/>
-    <w:bookmarkStart w:id="83" w:name="page52"/>
-    <w:bookmarkStart w:id="84" w:name="page53"/>
-    <w:bookmarkStart w:id="85" w:name="page54"/>
-    <w:bookmarkStart w:id="86" w:name="page55"/>
-    <w:bookmarkEnd w:id="82"/>
-    <w:bookmarkEnd w:id="83"/>
-    <w:bookmarkEnd w:id="84"/>
-    <w:bookmarkEnd w:id="85"/>
-    <w:bookmarkEnd w:id="86"/>
     <w:p>
       <w:pPr>
         <w:ind w:right="4"/>
@@ -15192,82 +14539,23 @@
           <w:szCs w:val="24"/>
         </w:rPr>
       </w:pPr>
-      <w:r>
-        <w:rPr>
-          <w:rFonts w:eastAsia="Times New Roman" w:cs="Arial"/>
+      <w:bookmarkStart w:id="82" w:name="page51"/>
+      <w:bookmarkStart w:id="83" w:name="page52"/>
+      <w:bookmarkStart w:id="84" w:name="page53"/>
+      <w:bookmarkStart w:id="85" w:name="page54"/>
+      <w:bookmarkStart w:id="86" w:name="page55"/>
+      <w:bookmarkEnd w:id="82"/>
+      <w:bookmarkEnd w:id="83"/>
+      <w:bookmarkEnd w:id="84"/>
+      <w:bookmarkEnd w:id="85"/>
+      <w:bookmarkEnd w:id="86"/>
+      <w:r>
+        <w:rPr>
           <w:noProof/>
-          <w:szCs w:val="24"/>
-          <w:lang w:eastAsia="es-NI"/>
-        </w:rPr>
-        <w:lastRenderedPageBreak/>
-        <mc:AlternateContent>
-          <mc:Choice Requires="wps">
-            <w:drawing>
-              <wp:anchor distT="0" distB="0" distL="114300" distR="114300" simplePos="0" relativeHeight="251665920" behindDoc="1" locked="0" layoutInCell="1" allowOverlap="1">
-                <wp:simplePos x="0" y="0"/>
-                <wp:positionH relativeFrom="column">
-                  <wp:posOffset>41910</wp:posOffset>
-                </wp:positionH>
-                <wp:positionV relativeFrom="paragraph">
-                  <wp:posOffset>8383270</wp:posOffset>
-                </wp:positionV>
-                <wp:extent cx="6485255" cy="0"/>
-                <wp:effectExtent l="13335" t="6350" r="6985" b="12700"/>
-                <wp:wrapNone/>
-                <wp:docPr id="3" name="Line 111"/>
-                <wp:cNvGraphicFramePr>
-                  <a:graphicFrameLocks xmlns:a="http://schemas.openxmlformats.org/drawingml/2006/main"/>
-                </wp:cNvGraphicFramePr>
-                <a:graphic xmlns:a="http://schemas.openxmlformats.org/drawingml/2006/main">
-                  <a:graphicData uri="http://schemas.microsoft.com/office/word/2010/wordprocessingShape">
-                    <wps:wsp>
-                      <wps:cNvCnPr>
-                        <a:cxnSpLocks noChangeShapeType="1"/>
-                      </wps:cNvCnPr>
-                      <wps:spPr bwMode="auto">
-                        <a:xfrm>
-                          <a:off x="0" y="0"/>
-                          <a:ext cx="6485255" cy="0"/>
-                        </a:xfrm>
-                        <a:prstGeom prst="line">
-                          <a:avLst/>
-                        </a:prstGeom>
-                        <a:noFill/>
-                        <a:ln w="6350">
-                          <a:solidFill>
-                            <a:srgbClr val="000000"/>
-                          </a:solidFill>
-                          <a:round/>
-                          <a:headEnd/>
-                          <a:tailEnd/>
-                        </a:ln>
-                        <a:extLst>
-                          <a:ext uri="{909E8E84-426E-40DD-AFC4-6F175D3DCCD1}">
-                            <a14:hiddenFill xmlns:a14="http://schemas.microsoft.com/office/drawing/2010/main">
-                              <a:noFill/>
-                            </a14:hiddenFill>
-                          </a:ext>
-                        </a:extLst>
-                      </wps:spPr>
-                      <wps:bodyPr/>
-                    </wps:wsp>
-                  </a:graphicData>
-                </a:graphic>
-                <wp14:sizeRelH relativeFrom="page">
-                  <wp14:pctWidth>0</wp14:pctWidth>
-                </wp14:sizeRelH>
-                <wp14:sizeRelV relativeFrom="page">
-                  <wp14:pctHeight>0</wp14:pctHeight>
-                </wp14:sizeRelV>
-              </wp:anchor>
-            </w:drawing>
-          </mc:Choice>
-          <mc:Fallback>
-            <w:pict>
-              <v:line w14:anchorId="4EC513B0" id="Line 111" o:spid="_x0000_s1026" style="position:absolute;z-index:-251650560;visibility:visible;mso-wrap-style:square;mso-width-percent:0;mso-height-percent:0;mso-wrap-distance-left:9pt;mso-wrap-distance-top:0;mso-wrap-distance-right:9pt;mso-wrap-distance-bottom:0;mso-position-horizontal:absolute;mso-position-horizontal-relative:text;mso-position-vertical:absolute;mso-position-vertical-relative:text;mso-width-percent:0;mso-height-percent:0;mso-width-relative:page;mso-height-relative:page" from="3.3pt,660.1pt" to="513.95pt,660.1pt" o:gfxdata="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" strokeweight=".5pt"/>
-            </w:pict>
-          </mc:Fallback>
-        </mc:AlternateContent>
+        </w:rPr>
+        <w:pict w14:anchorId="3F3F4C57">
+          <v:line id="Line 111" o:spid="_x0000_s1026" style="position:absolute;left:0;text-align:left;z-index:-251650560;visibility:visible;mso-wrap-style:square;mso-width-percent:0;mso-height-percent:0;mso-wrap-distance-left:9pt;mso-wrap-distance-top:0;mso-wrap-distance-right:9pt;mso-wrap-distance-bottom:0;mso-position-horizontal:absolute;mso-position-horizontal-relative:text;mso-position-vertical:absolute;mso-position-vertical-relative:text;mso-width-percent:0;mso-height-percent:0;mso-width-relative:page;mso-height-relative:page" from="3.3pt,660.1pt" to="513.95pt,660.1pt" o:gfxdata="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" strokeweight=".5pt"/>
+        </w:pict>
       </w:r>
       <w:r>
         <w:rPr>
@@ -15281,7 +14569,7 @@
       <w:pPr>
         <w:pStyle w:val="Ttulo2"/>
       </w:pPr>
-      <w:bookmarkStart w:id="87" w:name="_Toc155739467"/>
+      <w:bookmarkStart w:id="87" w:name="_Toc163116825"/>
       <w:r>
         <w:t xml:space="preserve">8.2 </w:t>
       </w:r>
@@ -15334,30 +14622,14 @@
           <w:rFonts w:cs="Arial"/>
           <w:szCs w:val="24"/>
         </w:rPr>
-        <w:t xml:space="preserve">e pretende hacer un </w:t>
-      </w:r>
-      <w:proofErr w:type="gramStart"/>
-      <w:r>
-        <w:rPr>
-          <w:rFonts w:cs="Arial"/>
-          <w:szCs w:val="24"/>
-        </w:rPr>
-        <w:t xml:space="preserve">análisis </w:t>
-      </w:r>
-      <w:r>
-        <w:rPr>
-          <w:rFonts w:cs="Arial"/>
-          <w:szCs w:val="24"/>
-        </w:rPr>
-        <w:t>veras</w:t>
-      </w:r>
-      <w:proofErr w:type="gramEnd"/>
-      <w:r>
-        <w:rPr>
-          <w:rFonts w:cs="Arial"/>
-          <w:szCs w:val="24"/>
-        </w:rPr>
-        <w:t xml:space="preserve"> y confiable sobre las respuestas de los 8 docentes entrevistados identificando puntos de acuerdo, discrepancias lo cual permitirá analizar la información desde la posición de los </w:t>
+        <w:t xml:space="preserve">e pretende hacer un análisis </w:t>
+      </w:r>
+      <w:r>
+        <w:rPr>
+          <w:rFonts w:cs="Arial"/>
+          <w:szCs w:val="24"/>
+        </w:rPr>
+        <w:t xml:space="preserve">veras y confiable sobre las respuestas de los 8 docentes entrevistados identificando puntos de acuerdo, discrepancias lo cual permitirá analizar la información desde la posición de los </w:t>
       </w:r>
       <w:r>
         <w:rPr>
@@ -15452,6 +14724,7 @@
           <w:rFonts w:cs="Arial"/>
           <w:szCs w:val="24"/>
         </w:rPr>
+        <w:lastRenderedPageBreak/>
         <w:t>Los docentes expresan que pocas veces los padres de familia asisten a los llamados de atención y esto no permite ayudar a los niños en el problema detectado, ya que no existe interés por parte de los representantes.</w:t>
       </w:r>
     </w:p>
@@ -15611,7 +14884,6 @@
           <w:rFonts w:cs="Arial"/>
           <w:szCs w:val="24"/>
         </w:rPr>
-        <w:lastRenderedPageBreak/>
         <w:t xml:space="preserve">Los docentes manifiestan que su rendimiento no es satisfactorio debido a la poca comunicación con los padres de familia </w:t>
       </w:r>
       <w:r>
@@ -15820,7 +15092,15 @@
           <w:rFonts w:cs="Arial"/>
           <w:szCs w:val="24"/>
         </w:rPr>
-        <w:t xml:space="preserve"> falta de interés por la educación de sus hijos, </w:t>
+        <w:t xml:space="preserve"> falta de interés por la </w:t>
+      </w:r>
+      <w:r>
+        <w:rPr>
+          <w:rFonts w:cs="Arial"/>
+          <w:szCs w:val="24"/>
+        </w:rPr>
+        <w:lastRenderedPageBreak/>
+        <w:t xml:space="preserve">educación de sus hijos, </w:t>
       </w:r>
       <w:r>
         <w:rPr>
@@ -15913,7 +15193,6 @@
           <w:rFonts w:cs="Arial"/>
           <w:szCs w:val="24"/>
         </w:rPr>
-        <w:lastRenderedPageBreak/>
         <w:t xml:space="preserve">Con respecto al tercer objetivo se pudo constatar que los padres que participan en las actividades escolares tienen hijos con un excelente rendimiento académico no </w:t>
       </w:r>
       <w:r>
@@ -16133,7 +15412,6 @@
           <w:sz w:val="28"/>
           <w:szCs w:val="28"/>
         </w:rPr>
-        <w:lastRenderedPageBreak/>
         <w:t xml:space="preserve">8.3 </w:t>
       </w:r>
       <w:r>
@@ -16660,9 +15938,8 @@
       <w:pPr>
         <w:pStyle w:val="Ttulo1"/>
       </w:pPr>
-      <w:bookmarkStart w:id="89" w:name="_Toc155739468"/>
-      <w:r>
-        <w:lastRenderedPageBreak/>
+      <w:bookmarkStart w:id="89" w:name="_Toc163116826"/>
+      <w:r>
         <w:t xml:space="preserve">IX </w:t>
       </w:r>
       <w:r>
@@ -16718,23 +15995,7 @@
           <w:rFonts w:cs="Arial"/>
           <w:szCs w:val="24"/>
         </w:rPr>
-        <w:t xml:space="preserve">no están al tanto del rendimiento académico de sus hijos, cabe recalcar que entre las causas esta la migración de los padres de familia y por </w:t>
-      </w:r>
-      <w:proofErr w:type="spellStart"/>
-      <w:r>
-        <w:rPr>
-          <w:rFonts w:cs="Arial"/>
-          <w:szCs w:val="24"/>
-        </w:rPr>
-        <w:t>l</w:t>
-      </w:r>
-      <w:proofErr w:type="spellEnd"/>
-      <w:r>
-        <w:rPr>
-          <w:rFonts w:cs="Arial"/>
-          <w:szCs w:val="24"/>
-        </w:rPr>
-        <w:t xml:space="preserve"> tanto no pueden asistir a las actividades escolares.</w:t>
+        <w:t>no están al tanto del rendimiento académico de sus hijos, cabe recalcar que entre las causas esta la migración de los padres de familia y por l tanto no pueden asistir a las actividades escolares.</w:t>
       </w:r>
     </w:p>
     <w:p>
@@ -16942,9 +16203,8 @@
       <w:pPr>
         <w:pStyle w:val="Ttulo1"/>
       </w:pPr>
-      <w:bookmarkStart w:id="90" w:name="_Toc155739469"/>
-      <w:r>
-        <w:lastRenderedPageBreak/>
+      <w:bookmarkStart w:id="90" w:name="_Toc163116827"/>
+      <w:r>
         <w:t xml:space="preserve">X </w:t>
       </w:r>
       <w:r>
@@ -17100,6 +16360,7 @@
           <w:rFonts w:cs="Arial"/>
           <w:szCs w:val="24"/>
         </w:rPr>
+        <w:lastRenderedPageBreak/>
         <w:t xml:space="preserve"> </w:t>
       </w:r>
       <w:r>
@@ -17218,7 +16479,6 @@
           <w:rFonts w:cs="Arial"/>
           <w:szCs w:val="24"/>
         </w:rPr>
-        <w:lastRenderedPageBreak/>
         <w:t xml:space="preserve">En caso de emigrar de que los padres tengan que emigrar dejar a sus hijos con personas </w:t>
       </w:r>
       <w:r>
@@ -17459,7 +16719,7 @@
         </w:rPr>
       </w:pPr>
     </w:p>
-    <w:bookmarkStart w:id="91" w:name="_Toc155739470" w:displacedByCustomXml="next"/>
+    <w:bookmarkStart w:id="91" w:name="_Toc163116828" w:displacedByCustomXml="next"/>
     <w:sdt>
       <w:sdtPr>
         <w:rPr>
@@ -17816,12 +17076,11 @@
           <w:lang w:val="es-ES"/>
         </w:rPr>
       </w:pPr>
-      <w:bookmarkStart w:id="92" w:name="_Toc155739471"/>
+      <w:bookmarkStart w:id="92" w:name="_Toc163116829"/>
       <w:r>
         <w:rPr>
           <w:lang w:val="es-ES"/>
         </w:rPr>
-        <w:lastRenderedPageBreak/>
         <w:t xml:space="preserve">XII </w:t>
       </w:r>
       <w:r>
@@ -18294,7 +17553,6 @@
           <w:szCs w:val="32"/>
           <w:lang w:val="es-ES"/>
         </w:rPr>
-        <w:lastRenderedPageBreak/>
         <w:t>Entrevista a docentes.</w:t>
       </w:r>
     </w:p>
@@ -18575,6 +17833,7 @@
           <w:szCs w:val="24"/>
           <w:lang w:val="es-ES"/>
         </w:rPr>
+        <w:lastRenderedPageBreak/>
         <w:t xml:space="preserve">¿Cree que la falta de apoyo de los padres de familia perjudica el aprendizaje </w:t>
       </w:r>
       <w:r>
@@ -18657,9 +17916,8 @@
           <w:szCs w:val="32"/>
           <w:lang w:eastAsia="es-NI"/>
         </w:rPr>
-        <w:lastRenderedPageBreak/>
         <w:drawing>
-          <wp:inline distT="0" distB="0" distL="0" distR="0">
+          <wp:inline distT="0" distB="0" distL="0" distR="0" wp14:anchorId="2653FEDC" wp14:editId="7F650181">
             <wp:extent cx="5943600" cy="4457700"/>
             <wp:effectExtent l="0" t="0" r="0" b="0"/>
             <wp:docPr id="13" name="Imagen 13" descr="C:\Users\LOPEZ\Documents\IMG-20240109-WA0005.jpg"/>
@@ -18676,7 +17934,7 @@
                     </pic:cNvPicPr>
                   </pic:nvPicPr>
                   <pic:blipFill>
-                    <a:blip r:embed="rId17">
+                    <a:blip r:embed="rId21">
                       <a:extLst>
                         <a:ext uri="{28A0092B-C50C-407E-A947-70E740481C1C}">
                           <a14:useLocalDpi xmlns:a14="http://schemas.microsoft.com/office/drawing/2010/main" val="0"/>
@@ -18881,8 +18139,47 @@
 </w:document>
 </file>
 
+<file path=word/comments.xml><?xml version="1.0" encoding="utf-8"?>
+<w:comments xmlns:wpc="http://schemas.microsoft.com/office/word/2010/wordprocessingCanvas" xmlns:cx="http://schemas.microsoft.com/office/drawing/2014/chartex" xmlns:cx1="http://schemas.microsoft.com/office/drawing/2015/9/8/chartex" xmlns:cx2="http://schemas.microsoft.com/office/drawing/2015/10/21/chartex" xmlns:cx3="http://schemas.microsoft.com/office/drawing/2016/5/9/chartex" xmlns:cx4="http://schemas.microsoft.com/office/drawing/2016/5/10/chartex" xmlns:cx5="http://schemas.microsoft.com/office/drawing/2016/5/11/chartex" xmlns:cx6="http://schemas.microsoft.com/office/drawing/2016/5/12/chartex" xmlns:cx7="http://schemas.microsoft.com/office/drawing/2016/5/13/chartex" xmlns:cx8="http://schemas.microsoft.com/office/drawing/2016/5/14/chartex" xmlns:mc="http://schemas.openxmlformats.org/markup-compatibility/2006" xmlns:aink="http://schemas.microsoft.com/office/drawing/2016/ink" xmlns:am3d="http://schemas.microsoft.com/office/drawing/2017/model3d" xmlns:o="urn:schemas-microsoft-com:office:office" xmlns:oel="http://schemas.microsoft.com/office/2019/extlst" xmlns:r="http://schemas.openxmlformats.org/officeDocument/2006/relationships" xmlns:m="http://schemas.openxmlformats.org/officeDocument/2006/math" xmlns:v="urn:schemas-microsoft-com:vml" xmlns:wp14="http://schemas.microsoft.com/office/word/2010/wordprocessingDrawing" xmlns:wp="http://schemas.openxmlformats.org/drawingml/2006/wordprocessingDrawing" xmlns:w10="urn:schemas-microsoft-com:office:word" xmlns:w="http://schemas.openxmlformats.org/wordprocessingml/2006/main" xmlns:w14="http://schemas.microsoft.com/office/word/2010/wordml" xmlns:w15="http://schemas.microsoft.com/office/word/2012/wordml" xmlns:w16cex="http://schemas.microsoft.com/office/word/2018/wordml/cex" xmlns:w16cid="http://schemas.microsoft.com/office/word/2016/wordml/cid" xmlns:w16="http://schemas.microsoft.com/office/word/2018/wordml" xmlns:w16du="http://schemas.microsoft.com/office/word/2023/wordml/word16du" xmlns:w16sdtdh="http://schemas.microsoft.com/office/word/2020/wordml/sdtdatahash" xmlns:w16se="http://schemas.microsoft.com/office/word/2015/wordml/symex" xmlns:wpg="http://schemas.microsoft.com/office/word/2010/wordprocessingGroup" xmlns:wpi="http://schemas.microsoft.com/office/word/2010/wordprocessingInk" xmlns:wne="http://schemas.microsoft.com/office/word/2006/wordml" xmlns:wps="http://schemas.microsoft.com/office/word/2010/wordprocessingShape" mc:Ignorable="w14 w15 w16se w16cid w16 w16cex w16sdtdh w16du wp14">
+  <w:comment w:id="1" w:author="Mario Martin Zapata Salgado" w:date="2024-04-04T09:51:00Z" w:initials="MZ">
+    <w:p>
+      <w:pPr>
+        <w:pStyle w:val="Textocomentario"/>
+      </w:pPr>
+      <w:r>
+        <w:rPr>
+          <w:rStyle w:val="Refdecomentario"/>
+        </w:rPr>
+        <w:annotationRef/>
+      </w:r>
+      <w:r>
+        <w:t>Este resumen tiene la mayoría de los elementos que debe tener, sin embargo también debe hablar de manera sintetizada, de los resultados, pero sin detalles.</w:t>
+      </w:r>
+    </w:p>
+  </w:comment>
+</w:comments>
+</file>
+
+<file path=word/commentsExtended.xml><?xml version="1.0" encoding="utf-8"?>
+<w15:commentsEx xmlns:wpc="http://schemas.microsoft.com/office/word/2010/wordprocessingCanvas" xmlns:cx="http://schemas.microsoft.com/office/drawing/2014/chartex" xmlns:cx1="http://schemas.microsoft.com/office/drawing/2015/9/8/chartex" xmlns:cx2="http://schemas.microsoft.com/office/drawing/2015/10/21/chartex" xmlns:cx3="http://schemas.microsoft.com/office/drawing/2016/5/9/chartex" xmlns:cx4="http://schemas.microsoft.com/office/drawing/2016/5/10/chartex" xmlns:cx5="http://schemas.microsoft.com/office/drawing/2016/5/11/chartex" xmlns:cx6="http://schemas.microsoft.com/office/drawing/2016/5/12/chartex" xmlns:cx7="http://schemas.microsoft.com/office/drawing/2016/5/13/chartex" xmlns:cx8="http://schemas.microsoft.com/office/drawing/2016/5/14/chartex" xmlns:mc="http://schemas.openxmlformats.org/markup-compatibility/2006" xmlns:aink="http://schemas.microsoft.com/office/drawing/2016/ink" xmlns:am3d="http://schemas.microsoft.com/office/drawing/2017/model3d" xmlns:o="urn:schemas-microsoft-com:office:office" xmlns:oel="http://schemas.microsoft.com/office/2019/extlst" xmlns:r="http://schemas.openxmlformats.org/officeDocument/2006/relationships" xmlns:m="http://schemas.openxmlformats.org/officeDocument/2006/math" xmlns:v="urn:schemas-microsoft-com:vml" xmlns:wp14="http://schemas.microsoft.com/office/word/2010/wordprocessingDrawing" xmlns:wp="http://schemas.openxmlformats.org/drawingml/2006/wordprocessingDrawing" xmlns:w10="urn:schemas-microsoft-com:office:word" xmlns:w="http://schemas.openxmlformats.org/wordprocessingml/2006/main" xmlns:w14="http://schemas.microsoft.com/office/word/2010/wordml" xmlns:w15="http://schemas.microsoft.com/office/word/2012/wordml" xmlns:w16cex="http://schemas.microsoft.com/office/word/2018/wordml/cex" xmlns:w16cid="http://schemas.microsoft.com/office/word/2016/wordml/cid" xmlns:w16="http://schemas.microsoft.com/office/word/2018/wordml" xmlns:w16du="http://schemas.microsoft.com/office/word/2023/wordml/word16du" xmlns:w16sdtdh="http://schemas.microsoft.com/office/word/2020/wordml/sdtdatahash" xmlns:w16se="http://schemas.microsoft.com/office/word/2015/wordml/symex" xmlns:wpg="http://schemas.microsoft.com/office/word/2010/wordprocessingGroup" xmlns:wpi="http://schemas.microsoft.com/office/word/2010/wordprocessingInk" xmlns:wne="http://schemas.microsoft.com/office/word/2006/wordml" xmlns:wps="http://schemas.microsoft.com/office/word/2010/wordprocessingShape" mc:Ignorable="w14 w15 w16se w16cid w16 w16cex w16sdtdh w16du wp14">
+  <w15:commentEx w15:paraId="1F64E5EE" w15:done="0"/>
+</w15:commentsEx>
+</file>
+
+<file path=word/commentsExtensible.xml><?xml version="1.0" encoding="utf-8"?>
+<w16cex:commentsExtensible xmlns:wpc="http://schemas.microsoft.com/office/word/2010/wordprocessingCanvas" xmlns:cx="http://schemas.microsoft.com/office/drawing/2014/chartex" xmlns:cx1="http://schemas.microsoft.com/office/drawing/2015/9/8/chartex" xmlns:cx2="http://schemas.microsoft.com/office/drawing/2015/10/21/chartex" xmlns:cx3="http://schemas.microsoft.com/office/drawing/2016/5/9/chartex" xmlns:cx4="http://schemas.microsoft.com/office/drawing/2016/5/10/chartex" xmlns:cx5="http://schemas.microsoft.com/office/drawing/2016/5/11/chartex" xmlns:cx6="http://schemas.microsoft.com/office/drawing/2016/5/12/chartex" xmlns:cx7="http://schemas.microsoft.com/office/drawing/2016/5/13/chartex" xmlns:cx8="http://schemas.microsoft.com/office/drawing/2016/5/14/chartex" xmlns:cr="http://schemas.microsoft.com/office/comments/2020/reactions" xmlns:mc="http://schemas.openxmlformats.org/markup-compatibility/2006" xmlns:aink="http://schemas.microsoft.com/office/drawing/2016/ink" xmlns:am3d="http://schemas.microsoft.com/office/drawing/2017/model3d" xmlns:o="urn:schemas-microsoft-com:office:office" xmlns:oel="http://schemas.microsoft.com/office/2019/extlst" xmlns:r="http://schemas.openxmlformats.org/officeDocument/2006/relationships" xmlns:m="http://schemas.openxmlformats.org/officeDocument/2006/math" xmlns:v="urn:schemas-microsoft-com:vml" xmlns:wp14="http://schemas.microsoft.com/office/word/2010/wordprocessingDrawing" xmlns:wp="http://schemas.openxmlformats.org/drawingml/2006/wordprocessingDrawing" xmlns:w10="urn:schemas-microsoft-com:office:word" xmlns:w="http://schemas.openxmlformats.org/wordprocessingml/2006/main" xmlns:w14="http://schemas.microsoft.com/office/word/2010/wordml" xmlns:w15="http://schemas.microsoft.com/office/word/2012/wordml" xmlns:w16cex="http://schemas.microsoft.com/office/word/2018/wordml/cex" xmlns:w16cid="http://schemas.microsoft.com/office/word/2016/wordml/cid" xmlns:w16="http://schemas.microsoft.com/office/word/2018/wordml" xmlns:w16du="http://schemas.microsoft.com/office/word/2023/wordml/word16du" xmlns:w16sdtdh="http://schemas.microsoft.com/office/word/2020/wordml/sdtdatahash" xmlns:w16se="http://schemas.microsoft.com/office/word/2015/wordml/symex" xmlns:wpg="http://schemas.microsoft.com/office/word/2010/wordprocessingGroup" xmlns:wpi="http://schemas.microsoft.com/office/word/2010/wordprocessingInk" xmlns:wne="http://schemas.microsoft.com/office/word/2006/wordml" xmlns:wps="http://schemas.microsoft.com/office/word/2010/wordprocessingShape" mc:Ignorable="w14 w15 w16se w16cid w16 w16cex w16sdtdh cr w16du wp14">
+  <w16cex:commentExtensible w16cex:durableId="3D1B1E0B" w16cex:dateUtc="2024-04-04T15:51:00Z"/>
+</w16cex:commentsExtensible>
+</file>
+
+<file path=word/commentsIds.xml><?xml version="1.0" encoding="utf-8"?>
+<w16cid:commentsIds xmlns:wpc="http://schemas.microsoft.com/office/word/2010/wordprocessingCanvas" xmlns:cx="http://schemas.microsoft.com/office/drawing/2014/chartex" xmlns:cx1="http://schemas.microsoft.com/office/drawing/2015/9/8/chartex" xmlns:cx2="http://schemas.microsoft.com/office/drawing/2015/10/21/chartex" xmlns:cx3="http://schemas.microsoft.com/office/drawing/2016/5/9/chartex" xmlns:cx4="http://schemas.microsoft.com/office/drawing/2016/5/10/chartex" xmlns:cx5="http://schemas.microsoft.com/office/drawing/2016/5/11/chartex" xmlns:cx6="http://schemas.microsoft.com/office/drawing/2016/5/12/chartex" xmlns:cx7="http://schemas.microsoft.com/office/drawing/2016/5/13/chartex" xmlns:cx8="http://schemas.microsoft.com/office/drawing/2016/5/14/chartex" xmlns:mc="http://schemas.openxmlformats.org/markup-compatibility/2006" xmlns:aink="http://schemas.microsoft.com/office/drawing/2016/ink" xmlns:am3d="http://schemas.microsoft.com/office/drawing/2017/model3d" xmlns:o="urn:schemas-microsoft-com:office:office" xmlns:oel="http://schemas.microsoft.com/office/2019/extlst" xmlns:r="http://schemas.openxmlformats.org/officeDocument/2006/relationships" xmlns:m="http://schemas.openxmlformats.org/officeDocument/2006/math" xmlns:v="urn:schemas-microsoft-com:vml" xmlns:wp14="http://schemas.microsoft.com/office/word/2010/wordprocessingDrawing" xmlns:wp="http://schemas.openxmlformats.org/drawingml/2006/wordprocessingDrawing" xmlns:w10="urn:schemas-microsoft-com:office:word" xmlns:w="http://schemas.openxmlformats.org/wordprocessingml/2006/main" xmlns:w14="http://schemas.microsoft.com/office/word/2010/wordml" xmlns:w15="http://schemas.microsoft.com/office/word/2012/wordml" xmlns:w16cex="http://schemas.microsoft.com/office/word/2018/wordml/cex" xmlns:w16cid="http://schemas.microsoft.com/office/word/2016/wordml/cid" xmlns:w16="http://schemas.microsoft.com/office/word/2018/wordml" xmlns:w16du="http://schemas.microsoft.com/office/word/2023/wordml/word16du" xmlns:w16sdtdh="http://schemas.microsoft.com/office/word/2020/wordml/sdtdatahash" xmlns:w16se="http://schemas.microsoft.com/office/word/2015/wordml/symex" xmlns:wpg="http://schemas.microsoft.com/office/word/2010/wordprocessingGroup" xmlns:wpi="http://schemas.microsoft.com/office/word/2010/wordprocessingInk" xmlns:wne="http://schemas.microsoft.com/office/word/2006/wordml" xmlns:wps="http://schemas.microsoft.com/office/word/2010/wordprocessingShape" mc:Ignorable="w14 w15 w16se w16cid w16 w16cex w16sdtdh w16du wp14">
+  <w16cid:commentId w16cid:paraId="1F64E5EE" w16cid:durableId="3D1B1E0B"/>
+</w16cid:commentsIds>
+</file>
+
 <file path=word/endnotes.xml><?xml version="1.0" encoding="utf-8"?>
-<w:endnotes xmlns:wpc="http://schemas.microsoft.com/office/word/2010/wordprocessingCanvas" xmlns:cx="http://schemas.microsoft.com/office/drawing/2014/chartex" xmlns:cx1="http://schemas.microsoft.com/office/drawing/2015/9/8/chartex" xmlns:mc="http://schemas.openxmlformats.org/markup-compatibility/2006" xmlns:o="urn:schemas-microsoft-com:office:office" xmlns:r="http://schemas.openxmlformats.org/officeDocument/2006/relationships" xmlns:m="http://schemas.openxmlformats.org/officeDocument/2006/math" xmlns:v="urn:schemas-microsoft-com:vml" xmlns:wp14="http://schemas.microsoft.com/office/word/2010/wordprocessingDrawing" xmlns:wp="http://schemas.openxmlformats.org/drawingml/2006/wordprocessingDrawing" xmlns:w10="urn:schemas-microsoft-com:office:word" xmlns:w="http://schemas.openxmlformats.org/wordprocessingml/2006/main" xmlns:w14="http://schemas.microsoft.com/office/word/2010/wordml" xmlns:w15="http://schemas.microsoft.com/office/word/2012/wordml" xmlns:w16se="http://schemas.microsoft.com/office/word/2015/wordml/symex" xmlns:wpg="http://schemas.microsoft.com/office/word/2010/wordprocessingGroup" xmlns:wpi="http://schemas.microsoft.com/office/word/2010/wordprocessingInk" xmlns:wne="http://schemas.microsoft.com/office/word/2006/wordml" xmlns:wps="http://schemas.microsoft.com/office/word/2010/wordprocessingShape" mc:Ignorable="w14 w15 w16se wp14">
+<w:endnotes xmlns:wpc="http://schemas.microsoft.com/office/word/2010/wordprocessingCanvas" xmlns:cx="http://schemas.microsoft.com/office/drawing/2014/chartex" xmlns:cx1="http://schemas.microsoft.com/office/drawing/2015/9/8/chartex" xmlns:cx2="http://schemas.microsoft.com/office/drawing/2015/10/21/chartex" xmlns:cx3="http://schemas.microsoft.com/office/drawing/2016/5/9/chartex" xmlns:cx4="http://schemas.microsoft.com/office/drawing/2016/5/10/chartex" xmlns:cx5="http://schemas.microsoft.com/office/drawing/2016/5/11/chartex" xmlns:cx6="http://schemas.microsoft.com/office/drawing/2016/5/12/chartex" xmlns:cx7="http://schemas.microsoft.com/office/drawing/2016/5/13/chartex" xmlns:cx8="http://schemas.microsoft.com/office/drawing/2016/5/14/chartex" xmlns:mc="http://schemas.openxmlformats.org/markup-compatibility/2006" xmlns:aink="http://schemas.microsoft.com/office/drawing/2016/ink" xmlns:am3d="http://schemas.microsoft.com/office/drawing/2017/model3d" xmlns:o="urn:schemas-microsoft-com:office:office" xmlns:oel="http://schemas.microsoft.com/office/2019/extlst" xmlns:r="http://schemas.openxmlformats.org/officeDocument/2006/relationships" xmlns:m="http://schemas.openxmlformats.org/officeDocument/2006/math" xmlns:v="urn:schemas-microsoft-com:vml" xmlns:wp14="http://schemas.microsoft.com/office/word/2010/wordprocessingDrawing" xmlns:wp="http://schemas.openxmlformats.org/drawingml/2006/wordprocessingDrawing" xmlns:w10="urn:schemas-microsoft-com:office:word" xmlns:w="http://schemas.openxmlformats.org/wordprocessingml/2006/main" xmlns:w14="http://schemas.microsoft.com/office/word/2010/wordml" xmlns:w15="http://schemas.microsoft.com/office/word/2012/wordml" xmlns:w16cex="http://schemas.microsoft.com/office/word/2018/wordml/cex" xmlns:w16cid="http://schemas.microsoft.com/office/word/2016/wordml/cid" xmlns:w16="http://schemas.microsoft.com/office/word/2018/wordml" xmlns:w16du="http://schemas.microsoft.com/office/word/2023/wordml/word16du" xmlns:w16sdtdh="http://schemas.microsoft.com/office/word/2020/wordml/sdtdatahash" xmlns:w16se="http://schemas.microsoft.com/office/word/2015/wordml/symex" xmlns:wpg="http://schemas.microsoft.com/office/word/2010/wordprocessingGroup" xmlns:wpi="http://schemas.microsoft.com/office/word/2010/wordprocessingInk" xmlns:wne="http://schemas.microsoft.com/office/word/2006/wordml" xmlns:wps="http://schemas.microsoft.com/office/word/2010/wordprocessingShape" mc:Ignorable="w14 w15 w16se w16cid w16 w16cex w16sdtdh w16du wp14">
   <w:endnote w:type="separator" w:id="-1">
     <w:p>
       <w:pPr>
@@ -18907,7 +18204,7 @@
 </file>
 
 <file path=word/footer1.xml><?xml version="1.0" encoding="utf-8"?>
-<w:ftr xmlns:wpc="http://schemas.microsoft.com/office/word/2010/wordprocessingCanvas" xmlns:cx="http://schemas.microsoft.com/office/drawing/2014/chartex" xmlns:cx1="http://schemas.microsoft.com/office/drawing/2015/9/8/chartex" xmlns:mc="http://schemas.openxmlformats.org/markup-compatibility/2006" xmlns:o="urn:schemas-microsoft-com:office:office" xmlns:r="http://schemas.openxmlformats.org/officeDocument/2006/relationships" xmlns:m="http://schemas.openxmlformats.org/officeDocument/2006/math" xmlns:v="urn:schemas-microsoft-com:vml" xmlns:wp14="http://schemas.microsoft.com/office/word/2010/wordprocessingDrawing" xmlns:wp="http://schemas.openxmlformats.org/drawingml/2006/wordprocessingDrawing" xmlns:w10="urn:schemas-microsoft-com:office:word" xmlns:w="http://schemas.openxmlformats.org/wordprocessingml/2006/main" xmlns:w14="http://schemas.microsoft.com/office/word/2010/wordml" xmlns:w15="http://schemas.microsoft.com/office/word/2012/wordml" xmlns:w16se="http://schemas.microsoft.com/office/word/2015/wordml/symex" xmlns:wpg="http://schemas.microsoft.com/office/word/2010/wordprocessingGroup" xmlns:wpi="http://schemas.microsoft.com/office/word/2010/wordprocessingInk" xmlns:wne="http://schemas.microsoft.com/office/word/2006/wordml" xmlns:wps="http://schemas.microsoft.com/office/word/2010/wordprocessingShape" mc:Ignorable="w14 w15 w16se wp14">
+<w:ftr xmlns:wpc="http://schemas.microsoft.com/office/word/2010/wordprocessingCanvas" xmlns:cx="http://schemas.microsoft.com/office/drawing/2014/chartex" xmlns:cx1="http://schemas.microsoft.com/office/drawing/2015/9/8/chartex" xmlns:cx2="http://schemas.microsoft.com/office/drawing/2015/10/21/chartex" xmlns:cx3="http://schemas.microsoft.com/office/drawing/2016/5/9/chartex" xmlns:cx4="http://schemas.microsoft.com/office/drawing/2016/5/10/chartex" xmlns:cx5="http://schemas.microsoft.com/office/drawing/2016/5/11/chartex" xmlns:cx6="http://schemas.microsoft.com/office/drawing/2016/5/12/chartex" xmlns:cx7="http://schemas.microsoft.com/office/drawing/2016/5/13/chartex" xmlns:cx8="http://schemas.microsoft.com/office/drawing/2016/5/14/chartex" xmlns:mc="http://schemas.openxmlformats.org/markup-compatibility/2006" xmlns:aink="http://schemas.microsoft.com/office/drawing/2016/ink" xmlns:am3d="http://schemas.microsoft.com/office/drawing/2017/model3d" xmlns:o="urn:schemas-microsoft-com:office:office" xmlns:oel="http://schemas.microsoft.com/office/2019/extlst" xmlns:r="http://schemas.openxmlformats.org/officeDocument/2006/relationships" xmlns:m="http://schemas.openxmlformats.org/officeDocument/2006/math" xmlns:v="urn:schemas-microsoft-com:vml" xmlns:wp14="http://schemas.microsoft.com/office/word/2010/wordprocessingDrawing" xmlns:wp="http://schemas.openxmlformats.org/drawingml/2006/wordprocessingDrawing" xmlns:w10="urn:schemas-microsoft-com:office:word" xmlns:w="http://schemas.openxmlformats.org/wordprocessingml/2006/main" xmlns:w14="http://schemas.microsoft.com/office/word/2010/wordml" xmlns:w15="http://schemas.microsoft.com/office/word/2012/wordml" xmlns:w16cex="http://schemas.microsoft.com/office/word/2018/wordml/cex" xmlns:w16cid="http://schemas.microsoft.com/office/word/2016/wordml/cid" xmlns:w16="http://schemas.microsoft.com/office/word/2018/wordml" xmlns:w16du="http://schemas.microsoft.com/office/word/2023/wordml/word16du" xmlns:w16sdtdh="http://schemas.microsoft.com/office/word/2020/wordml/sdtdatahash" xmlns:w16se="http://schemas.microsoft.com/office/word/2015/wordml/symex" xmlns:wpg="http://schemas.microsoft.com/office/word/2010/wordprocessingGroup" xmlns:wpi="http://schemas.microsoft.com/office/word/2010/wordprocessingInk" xmlns:wne="http://schemas.microsoft.com/office/word/2006/wordml" xmlns:wps="http://schemas.microsoft.com/office/word/2010/wordprocessingShape" mc:Ignorable="w14 w15 w16se w16cid w16 w16cex w16sdtdh w16du wp14">
   <w:p>
     <w:pPr>
       <w:pStyle w:val="Piedepgina"/>
@@ -18918,7 +18215,7 @@
 </file>
 
 <file path=word/footnotes.xml><?xml version="1.0" encoding="utf-8"?>
-<w:footnotes xmlns:wpc="http://schemas.microsoft.com/office/word/2010/wordprocessingCanvas" xmlns:cx="http://schemas.microsoft.com/office/drawing/2014/chartex" xmlns:cx1="http://schemas.microsoft.com/office/drawing/2015/9/8/chartex" xmlns:mc="http://schemas.openxmlformats.org/markup-compatibility/2006" xmlns:o="urn:schemas-microsoft-com:office:office" xmlns:r="http://schemas.openxmlformats.org/officeDocument/2006/relationships" xmlns:m="http://schemas.openxmlformats.org/officeDocument/2006/math" xmlns:v="urn:schemas-microsoft-com:vml" xmlns:wp14="http://schemas.microsoft.com/office/word/2010/wordprocessingDrawing" xmlns:wp="http://schemas.openxmlformats.org/drawingml/2006/wordprocessingDrawing" xmlns:w10="urn:schemas-microsoft-com:office:word" xmlns:w="http://schemas.openxmlformats.org/wordprocessingml/2006/main" xmlns:w14="http://schemas.microsoft.com/office/word/2010/wordml" xmlns:w15="http://schemas.microsoft.com/office/word/2012/wordml" xmlns:w16se="http://schemas.microsoft.com/office/word/2015/wordml/symex" xmlns:wpg="http://schemas.microsoft.com/office/word/2010/wordprocessingGroup" xmlns:wpi="http://schemas.microsoft.com/office/word/2010/wordprocessingInk" xmlns:wne="http://schemas.microsoft.com/office/word/2006/wordml" xmlns:wps="http://schemas.microsoft.com/office/word/2010/wordprocessingShape" mc:Ignorable="w14 w15 w16se wp14">
+<w:footnotes xmlns:wpc="http://schemas.microsoft.com/office/word/2010/wordprocessingCanvas" xmlns:cx="http://schemas.microsoft.com/office/drawing/2014/chartex" xmlns:cx1="http://schemas.microsoft.com/office/drawing/2015/9/8/chartex" xmlns:cx2="http://schemas.microsoft.com/office/drawing/2015/10/21/chartex" xmlns:cx3="http://schemas.microsoft.com/office/drawing/2016/5/9/chartex" xmlns:cx4="http://schemas.microsoft.com/office/drawing/2016/5/10/chartex" xmlns:cx5="http://schemas.microsoft.com/office/drawing/2016/5/11/chartex" xmlns:cx6="http://schemas.microsoft.com/office/drawing/2016/5/12/chartex" xmlns:cx7="http://schemas.microsoft.com/office/drawing/2016/5/13/chartex" xmlns:cx8="http://schemas.microsoft.com/office/drawing/2016/5/14/chartex" xmlns:mc="http://schemas.openxmlformats.org/markup-compatibility/2006" xmlns:aink="http://schemas.microsoft.com/office/drawing/2016/ink" xmlns:am3d="http://schemas.microsoft.com/office/drawing/2017/model3d" xmlns:o="urn:schemas-microsoft-com:office:office" xmlns:oel="http://schemas.microsoft.com/office/2019/extlst" xmlns:r="http://schemas.openxmlformats.org/officeDocument/2006/relationships" xmlns:m="http://schemas.openxmlformats.org/officeDocument/2006/math" xmlns:v="urn:schemas-microsoft-com:vml" xmlns:wp14="http://schemas.microsoft.com/office/word/2010/wordprocessingDrawing" xmlns:wp="http://schemas.openxmlformats.org/drawingml/2006/wordprocessingDrawing" xmlns:w10="urn:schemas-microsoft-com:office:word" xmlns:w="http://schemas.openxmlformats.org/wordprocessingml/2006/main" xmlns:w14="http://schemas.microsoft.com/office/word/2010/wordml" xmlns:w15="http://schemas.microsoft.com/office/word/2012/wordml" xmlns:w16cex="http://schemas.microsoft.com/office/word/2018/wordml/cex" xmlns:w16cid="http://schemas.microsoft.com/office/word/2016/wordml/cid" xmlns:w16="http://schemas.microsoft.com/office/word/2018/wordml" xmlns:w16du="http://schemas.microsoft.com/office/word/2023/wordml/word16du" xmlns:w16sdtdh="http://schemas.microsoft.com/office/word/2020/wordml/sdtdatahash" xmlns:w16se="http://schemas.microsoft.com/office/word/2015/wordml/symex" xmlns:wpg="http://schemas.microsoft.com/office/word/2010/wordprocessingGroup" xmlns:wpi="http://schemas.microsoft.com/office/word/2010/wordprocessingInk" xmlns:wne="http://schemas.microsoft.com/office/word/2006/wordml" xmlns:wps="http://schemas.microsoft.com/office/word/2010/wordprocessingShape" mc:Ignorable="w14 w15 w16se w16cid w16 w16cex w16sdtdh w16du wp14">
   <w:footnote w:type="separator" w:id="-1">
     <w:p>
       <w:pPr>
@@ -18943,7 +18240,7 @@
 </file>
 
 <file path=word/header1.xml><?xml version="1.0" encoding="utf-8"?>
-<w:hdr xmlns:wpc="http://schemas.microsoft.com/office/word/2010/wordprocessingCanvas" xmlns:cx="http://schemas.microsoft.com/office/drawing/2014/chartex" xmlns:cx1="http://schemas.microsoft.com/office/drawing/2015/9/8/chartex" xmlns:mc="http://schemas.openxmlformats.org/markup-compatibility/2006" xmlns:o="urn:schemas-microsoft-com:office:office" xmlns:r="http://schemas.openxmlformats.org/officeDocument/2006/relationships" xmlns:m="http://schemas.openxmlformats.org/officeDocument/2006/math" xmlns:v="urn:schemas-microsoft-com:vml" xmlns:wp14="http://schemas.microsoft.com/office/word/2010/wordprocessingDrawing" xmlns:wp="http://schemas.openxmlformats.org/drawingml/2006/wordprocessingDrawing" xmlns:w10="urn:schemas-microsoft-com:office:word" xmlns:w="http://schemas.openxmlformats.org/wordprocessingml/2006/main" xmlns:w14="http://schemas.microsoft.com/office/word/2010/wordml" xmlns:w15="http://schemas.microsoft.com/office/word/2012/wordml" xmlns:w16se="http://schemas.microsoft.com/office/word/2015/wordml/symex" xmlns:wpg="http://schemas.microsoft.com/office/word/2010/wordprocessingGroup" xmlns:wpi="http://schemas.microsoft.com/office/word/2010/wordprocessingInk" xmlns:wne="http://schemas.microsoft.com/office/word/2006/wordml" xmlns:wps="http://schemas.microsoft.com/office/word/2010/wordprocessingShape" mc:Ignorable="w14 w15 w16se wp14">
+<w:hdr xmlns:wpc="http://schemas.microsoft.com/office/word/2010/wordprocessingCanvas" xmlns:cx="http://schemas.microsoft.com/office/drawing/2014/chartex" xmlns:cx1="http://schemas.microsoft.com/office/drawing/2015/9/8/chartex" xmlns:cx2="http://schemas.microsoft.com/office/drawing/2015/10/21/chartex" xmlns:cx3="http://schemas.microsoft.com/office/drawing/2016/5/9/chartex" xmlns:cx4="http://schemas.microsoft.com/office/drawing/2016/5/10/chartex" xmlns:cx5="http://schemas.microsoft.com/office/drawing/2016/5/11/chartex" xmlns:cx6="http://schemas.microsoft.com/office/drawing/2016/5/12/chartex" xmlns:cx7="http://schemas.microsoft.com/office/drawing/2016/5/13/chartex" xmlns:cx8="http://schemas.microsoft.com/office/drawing/2016/5/14/chartex" xmlns:mc="http://schemas.openxmlformats.org/markup-compatibility/2006" xmlns:aink="http://schemas.microsoft.com/office/drawing/2016/ink" xmlns:am3d="http://schemas.microsoft.com/office/drawing/2017/model3d" xmlns:o="urn:schemas-microsoft-com:office:office" xmlns:oel="http://schemas.microsoft.com/office/2019/extlst" xmlns:r="http://schemas.openxmlformats.org/officeDocument/2006/relationships" xmlns:m="http://schemas.openxmlformats.org/officeDocument/2006/math" xmlns:v="urn:schemas-microsoft-com:vml" xmlns:wp14="http://schemas.microsoft.com/office/word/2010/wordprocessingDrawing" xmlns:wp="http://schemas.openxmlformats.org/drawingml/2006/wordprocessingDrawing" xmlns:w10="urn:schemas-microsoft-com:office:word" xmlns:w="http://schemas.openxmlformats.org/wordprocessingml/2006/main" xmlns:w14="http://schemas.microsoft.com/office/word/2010/wordml" xmlns:w15="http://schemas.microsoft.com/office/word/2012/wordml" xmlns:w16cex="http://schemas.microsoft.com/office/word/2018/wordml/cex" xmlns:w16cid="http://schemas.microsoft.com/office/word/2016/wordml/cid" xmlns:w16="http://schemas.microsoft.com/office/word/2018/wordml" xmlns:w16du="http://schemas.microsoft.com/office/word/2023/wordml/word16du" xmlns:w16sdtdh="http://schemas.microsoft.com/office/word/2020/wordml/sdtdatahash" xmlns:w16se="http://schemas.microsoft.com/office/word/2015/wordml/symex" xmlns:wpg="http://schemas.microsoft.com/office/word/2010/wordprocessingGroup" xmlns:wpi="http://schemas.microsoft.com/office/word/2010/wordprocessingInk" xmlns:wne="http://schemas.microsoft.com/office/word/2006/wordml" xmlns:wps="http://schemas.microsoft.com/office/word/2010/wordprocessingShape" mc:Ignorable="w14 w15 w16se w16cid w16 w16cex w16sdtdh w16du wp14">
   <w:sdt>
     <w:sdtPr>
       <w:id w:val="-336382893"/>
@@ -18995,7 +18292,7 @@
 </file>
 
 <file path=word/numbering.xml><?xml version="1.0" encoding="utf-8"?>
-<w:numbering xmlns:wpc="http://schemas.microsoft.com/office/word/2010/wordprocessingCanvas" xmlns:cx="http://schemas.microsoft.com/office/drawing/2014/chartex" xmlns:cx1="http://schemas.microsoft.com/office/drawing/2015/9/8/chartex" xmlns:mc="http://schemas.openxmlformats.org/markup-compatibility/2006" xmlns:o="urn:schemas-microsoft-com:office:office" xmlns:r="http://schemas.openxmlformats.org/officeDocument/2006/relationships" xmlns:m="http://schemas.openxmlformats.org/officeDocument/2006/math" xmlns:v="urn:schemas-microsoft-com:vml" xmlns:wp14="http://schemas.microsoft.com/office/word/2010/wordprocessingDrawing" xmlns:wp="http://schemas.openxmlformats.org/drawingml/2006/wordprocessingDrawing" xmlns:w10="urn:schemas-microsoft-com:office:word" xmlns:w="http://schemas.openxmlformats.org/wordprocessingml/2006/main" xmlns:w14="http://schemas.microsoft.com/office/word/2010/wordml" xmlns:w15="http://schemas.microsoft.com/office/word/2012/wordml" xmlns:w16se="http://schemas.microsoft.com/office/word/2015/wordml/symex" xmlns:wpg="http://schemas.microsoft.com/office/word/2010/wordprocessingGroup" xmlns:wpi="http://schemas.microsoft.com/office/word/2010/wordprocessingInk" xmlns:wne="http://schemas.microsoft.com/office/word/2006/wordml" xmlns:wps="http://schemas.microsoft.com/office/word/2010/wordprocessingShape" mc:Ignorable="w14 w15 w16se wp14">
+<w:numbering xmlns:wpc="http://schemas.microsoft.com/office/word/2010/wordprocessingCanvas" xmlns:cx="http://schemas.microsoft.com/office/drawing/2014/chartex" xmlns:cx1="http://schemas.microsoft.com/office/drawing/2015/9/8/chartex" xmlns:cx2="http://schemas.microsoft.com/office/drawing/2015/10/21/chartex" xmlns:cx3="http://schemas.microsoft.com/office/drawing/2016/5/9/chartex" xmlns:cx4="http://schemas.microsoft.com/office/drawing/2016/5/10/chartex" xmlns:cx5="http://schemas.microsoft.com/office/drawing/2016/5/11/chartex" xmlns:cx6="http://schemas.microsoft.com/office/drawing/2016/5/12/chartex" xmlns:cx7="http://schemas.microsoft.com/office/drawing/2016/5/13/chartex" xmlns:cx8="http://schemas.microsoft.com/office/drawing/2016/5/14/chartex" xmlns:mc="http://schemas.openxmlformats.org/markup-compatibility/2006" xmlns:aink="http://schemas.microsoft.com/office/drawing/2016/ink" xmlns:am3d="http://schemas.microsoft.com/office/drawing/2017/model3d" xmlns:o="urn:schemas-microsoft-com:office:office" xmlns:oel="http://schemas.microsoft.com/office/2019/extlst" xmlns:r="http://schemas.openxmlformats.org/officeDocument/2006/relationships" xmlns:m="http://schemas.openxmlformats.org/officeDocument/2006/math" xmlns:v="urn:schemas-microsoft-com:vml" xmlns:wp14="http://schemas.microsoft.com/office/word/2010/wordprocessingDrawing" xmlns:wp="http://schemas.openxmlformats.org/drawingml/2006/wordprocessingDrawing" xmlns:w10="urn:schemas-microsoft-com:office:word" xmlns:w="http://schemas.openxmlformats.org/wordprocessingml/2006/main" xmlns:w14="http://schemas.microsoft.com/office/word/2010/wordml" xmlns:w15="http://schemas.microsoft.com/office/word/2012/wordml" xmlns:w16cex="http://schemas.microsoft.com/office/word/2018/wordml/cex" xmlns:w16cid="http://schemas.microsoft.com/office/word/2016/wordml/cid" xmlns:w16="http://schemas.microsoft.com/office/word/2018/wordml" xmlns:w16du="http://schemas.microsoft.com/office/word/2023/wordml/word16du" xmlns:w16sdtdh="http://schemas.microsoft.com/office/word/2020/wordml/sdtdatahash" xmlns:w16se="http://schemas.microsoft.com/office/word/2015/wordml/symex" xmlns:wpg="http://schemas.microsoft.com/office/word/2010/wordprocessingGroup" xmlns:wpi="http://schemas.microsoft.com/office/word/2010/wordprocessingInk" xmlns:wne="http://schemas.microsoft.com/office/word/2006/wordml" xmlns:wps="http://schemas.microsoft.com/office/word/2010/wordprocessingShape" mc:Ignorable="w14 w15 w16se w16cid w16 w16cex w16sdtdh w16du wp14">
   <w:abstractNum w:abstractNumId="0" w15:restartNumberingAfterBreak="0">
     <w:nsid w:val="00000001"/>
     <w:multiLevelType w:val="hybridMultilevel"/>
@@ -22026,119 +21323,127 @@
       </w:pPr>
     </w:lvl>
   </w:abstractNum>
-  <w:num w:numId="1">
+  <w:num w:numId="1" w16cid:durableId="1374227824">
     <w:abstractNumId w:val="28"/>
   </w:num>
-  <w:num w:numId="2">
+  <w:num w:numId="2" w16cid:durableId="101875425">
     <w:abstractNumId w:val="24"/>
   </w:num>
-  <w:num w:numId="3">
+  <w:num w:numId="3" w16cid:durableId="1978488973">
     <w:abstractNumId w:val="0"/>
   </w:num>
-  <w:num w:numId="4">
+  <w:num w:numId="4" w16cid:durableId="876427358">
     <w:abstractNumId w:val="1"/>
   </w:num>
-  <w:num w:numId="5">
+  <w:num w:numId="5" w16cid:durableId="165679632">
     <w:abstractNumId w:val="2"/>
   </w:num>
-  <w:num w:numId="6">
+  <w:num w:numId="6" w16cid:durableId="1426607095">
     <w:abstractNumId w:val="3"/>
   </w:num>
-  <w:num w:numId="7">
+  <w:num w:numId="7" w16cid:durableId="323440784">
     <w:abstractNumId w:val="4"/>
   </w:num>
-  <w:num w:numId="8">
+  <w:num w:numId="8" w16cid:durableId="1247882184">
     <w:abstractNumId w:val="5"/>
   </w:num>
-  <w:num w:numId="9">
+  <w:num w:numId="9" w16cid:durableId="1868061901">
     <w:abstractNumId w:val="6"/>
   </w:num>
-  <w:num w:numId="10">
+  <w:num w:numId="10" w16cid:durableId="1860047763">
     <w:abstractNumId w:val="7"/>
   </w:num>
-  <w:num w:numId="11">
+  <w:num w:numId="11" w16cid:durableId="768699208">
     <w:abstractNumId w:val="8"/>
   </w:num>
-  <w:num w:numId="12">
+  <w:num w:numId="12" w16cid:durableId="1907647878">
     <w:abstractNumId w:val="9"/>
   </w:num>
-  <w:num w:numId="13">
+  <w:num w:numId="13" w16cid:durableId="949551302">
     <w:abstractNumId w:val="10"/>
   </w:num>
-  <w:num w:numId="14">
+  <w:num w:numId="14" w16cid:durableId="389698639">
     <w:abstractNumId w:val="11"/>
   </w:num>
-  <w:num w:numId="15">
+  <w:num w:numId="15" w16cid:durableId="907544143">
     <w:abstractNumId w:val="12"/>
   </w:num>
-  <w:num w:numId="16">
+  <w:num w:numId="16" w16cid:durableId="1878465929">
     <w:abstractNumId w:val="19"/>
   </w:num>
-  <w:num w:numId="17">
+  <w:num w:numId="17" w16cid:durableId="1310983477">
     <w:abstractNumId w:val="29"/>
   </w:num>
-  <w:num w:numId="18">
+  <w:num w:numId="18" w16cid:durableId="1499148561">
     <w:abstractNumId w:val="18"/>
   </w:num>
-  <w:num w:numId="19">
+  <w:num w:numId="19" w16cid:durableId="458576234">
     <w:abstractNumId w:val="30"/>
   </w:num>
-  <w:num w:numId="20">
+  <w:num w:numId="20" w16cid:durableId="1800955634">
     <w:abstractNumId w:val="25"/>
   </w:num>
-  <w:num w:numId="21">
+  <w:num w:numId="21" w16cid:durableId="1069615660">
     <w:abstractNumId w:val="27"/>
   </w:num>
-  <w:num w:numId="22">
+  <w:num w:numId="22" w16cid:durableId="884374085">
     <w:abstractNumId w:val="14"/>
   </w:num>
-  <w:num w:numId="23">
+  <w:num w:numId="23" w16cid:durableId="1366713911">
     <w:abstractNumId w:val="34"/>
   </w:num>
-  <w:num w:numId="24">
+  <w:num w:numId="24" w16cid:durableId="317613718">
     <w:abstractNumId w:val="26"/>
   </w:num>
-  <w:num w:numId="25">
+  <w:num w:numId="25" w16cid:durableId="61804763">
     <w:abstractNumId w:val="16"/>
   </w:num>
-  <w:num w:numId="26">
+  <w:num w:numId="26" w16cid:durableId="400949321">
     <w:abstractNumId w:val="13"/>
   </w:num>
-  <w:num w:numId="27">
+  <w:num w:numId="27" w16cid:durableId="1110852516">
     <w:abstractNumId w:val="15"/>
   </w:num>
-  <w:num w:numId="28">
+  <w:num w:numId="28" w16cid:durableId="454328002">
     <w:abstractNumId w:val="31"/>
   </w:num>
-  <w:num w:numId="29">
+  <w:num w:numId="29" w16cid:durableId="450394181">
     <w:abstractNumId w:val="21"/>
   </w:num>
-  <w:num w:numId="30">
+  <w:num w:numId="30" w16cid:durableId="1374579883">
     <w:abstractNumId w:val="35"/>
   </w:num>
-  <w:num w:numId="31">
+  <w:num w:numId="31" w16cid:durableId="1688410612">
     <w:abstractNumId w:val="22"/>
   </w:num>
-  <w:num w:numId="32">
+  <w:num w:numId="32" w16cid:durableId="335115973">
     <w:abstractNumId w:val="17"/>
   </w:num>
-  <w:num w:numId="33">
+  <w:num w:numId="33" w16cid:durableId="2093698176">
     <w:abstractNumId w:val="23"/>
   </w:num>
-  <w:num w:numId="34">
+  <w:num w:numId="34" w16cid:durableId="1670600736">
     <w:abstractNumId w:val="20"/>
   </w:num>
-  <w:num w:numId="35">
+  <w:num w:numId="35" w16cid:durableId="1341464395">
     <w:abstractNumId w:val="33"/>
   </w:num>
-  <w:num w:numId="36">
+  <w:num w:numId="36" w16cid:durableId="476529217">
     <w:abstractNumId w:val="32"/>
   </w:num>
 </w:numbering>
 </file>
 
+<file path=word/people.xml><?xml version="1.0" encoding="utf-8"?>
+<w15:people xmlns:wpc="http://schemas.microsoft.com/office/word/2010/wordprocessingCanvas" xmlns:cx="http://schemas.microsoft.com/office/drawing/2014/chartex" xmlns:cx1="http://schemas.microsoft.com/office/drawing/2015/9/8/chartex" xmlns:cx2="http://schemas.microsoft.com/office/drawing/2015/10/21/chartex" xmlns:cx3="http://schemas.microsoft.com/office/drawing/2016/5/9/chartex" xmlns:cx4="http://schemas.microsoft.com/office/drawing/2016/5/10/chartex" xmlns:cx5="http://schemas.microsoft.com/office/drawing/2016/5/11/chartex" xmlns:cx6="http://schemas.microsoft.com/office/drawing/2016/5/12/chartex" xmlns:cx7="http://schemas.microsoft.com/office/drawing/2016/5/13/chartex" xmlns:cx8="http://schemas.microsoft.com/office/drawing/2016/5/14/chartex" xmlns:mc="http://schemas.openxmlformats.org/markup-compatibility/2006" xmlns:aink="http://schemas.microsoft.com/office/drawing/2016/ink" xmlns:am3d="http://schemas.microsoft.com/office/drawing/2017/model3d" xmlns:o="urn:schemas-microsoft-com:office:office" xmlns:oel="http://schemas.microsoft.com/office/2019/extlst" xmlns:r="http://schemas.openxmlformats.org/officeDocument/2006/relationships" xmlns:m="http://schemas.openxmlformats.org/officeDocument/2006/math" xmlns:v="urn:schemas-microsoft-com:vml" xmlns:wp14="http://schemas.microsoft.com/office/word/2010/wordprocessingDrawing" xmlns:wp="http://schemas.openxmlformats.org/drawingml/2006/wordprocessingDrawing" xmlns:w10="urn:schemas-microsoft-com:office:word" xmlns:w="http://schemas.openxmlformats.org/wordprocessingml/2006/main" xmlns:w14="http://schemas.microsoft.com/office/word/2010/wordml" xmlns:w15="http://schemas.microsoft.com/office/word/2012/wordml" xmlns:w16cex="http://schemas.microsoft.com/office/word/2018/wordml/cex" xmlns:w16cid="http://schemas.microsoft.com/office/word/2016/wordml/cid" xmlns:w16="http://schemas.microsoft.com/office/word/2018/wordml" xmlns:w16du="http://schemas.microsoft.com/office/word/2023/wordml/word16du" xmlns:w16sdtdh="http://schemas.microsoft.com/office/word/2020/wordml/sdtdatahash" xmlns:w16se="http://schemas.microsoft.com/office/word/2015/wordml/symex" xmlns:wpg="http://schemas.microsoft.com/office/word/2010/wordprocessingGroup" xmlns:wpi="http://schemas.microsoft.com/office/word/2010/wordprocessingInk" xmlns:wne="http://schemas.microsoft.com/office/word/2006/wordml" xmlns:wps="http://schemas.microsoft.com/office/word/2010/wordprocessingShape" mc:Ignorable="w14 w15 w16se w16cid w16 w16cex w16sdtdh w16du wp14">
+  <w15:person w15:author="Mario Martin Zapata Salgado">
+    <w15:presenceInfo w15:providerId="AD" w15:userId="S::prof.mzapatas@uml.edu.ni::e8b7122e-cc94-4bda-ab23-68e80f3fdfd2"/>
+  </w15:person>
+</w15:people>
+</file>
+
 <file path=word/styles.xml><?xml version="1.0" encoding="utf-8"?>
-<w:styles xmlns:mc="http://schemas.openxmlformats.org/markup-compatibility/2006" xmlns:r="http://schemas.openxmlformats.org/officeDocument/2006/relationships" xmlns:w="http://schemas.openxmlformats.org/wordprocessingml/2006/main" xmlns:w14="http://schemas.microsoft.com/office/word/2010/wordml" xmlns:w15="http://schemas.microsoft.com/office/word/2012/wordml" xmlns:w16se="http://schemas.microsoft.com/office/word/2015/wordml/symex" mc:Ignorable="w14 w15 w16se">
+<w:styles xmlns:mc="http://schemas.openxmlformats.org/markup-compatibility/2006" xmlns:r="http://schemas.openxmlformats.org/officeDocument/2006/relationships" xmlns:w="http://schemas.openxmlformats.org/wordprocessingml/2006/main" xmlns:w14="http://schemas.microsoft.com/office/word/2010/wordml" xmlns:w15="http://schemas.microsoft.com/office/word/2012/wordml" xmlns:w16cex="http://schemas.microsoft.com/office/word/2018/wordml/cex" xmlns:w16cid="http://schemas.microsoft.com/office/word/2016/wordml/cid" xmlns:w16="http://schemas.microsoft.com/office/word/2018/wordml" xmlns:w16du="http://schemas.microsoft.com/office/word/2023/wordml/word16du" xmlns:w16sdtdh="http://schemas.microsoft.com/office/word/2020/wordml/sdtdatahash" xmlns:w16se="http://schemas.microsoft.com/office/word/2015/wordml/symex" mc:Ignorable="w14 w15 w16se w16cid w16 w16cex w16sdtdh w16du">
   <w:docDefaults>
     <w:rPrDefault>
       <w:rPr>
@@ -22154,7 +21459,7 @@
       </w:pPr>
     </w:pPrDefault>
   </w:docDefaults>
-  <w:latentStyles w:defLockedState="0" w:defUIPriority="99" w:defSemiHidden="0" w:defUnhideWhenUsed="0" w:defQFormat="0" w:count="371">
+  <w:latentStyles w:defLockedState="0" w:defUIPriority="99" w:defSemiHidden="0" w:defUnhideWhenUsed="0" w:defQFormat="0" w:count="376">
     <w:lsdException w:name="Normal" w:uiPriority="0" w:qFormat="1"/>
     <w:lsdException w:name="heading 1" w:uiPriority="9" w:qFormat="1"/>
     <w:lsdException w:name="heading 2" w:semiHidden="1" w:uiPriority="9" w:unhideWhenUsed="1" w:qFormat="1"/>
@@ -22526,6 +21831,11 @@
     <w:lsdException w:name="List Table 5 Dark Accent 6" w:uiPriority="50"/>
     <w:lsdException w:name="List Table 6 Colorful Accent 6" w:uiPriority="51"/>
     <w:lsdException w:name="List Table 7 Colorful Accent 6" w:uiPriority="52"/>
+    <w:lsdException w:name="Mention" w:semiHidden="1" w:unhideWhenUsed="1"/>
+    <w:lsdException w:name="Smart Hyperlink" w:semiHidden="1" w:unhideWhenUsed="1"/>
+    <w:lsdException w:name="Hashtag" w:semiHidden="1" w:unhideWhenUsed="1"/>
+    <w:lsdException w:name="Unresolved Mention" w:semiHidden="1" w:unhideWhenUsed="1"/>
+    <w:lsdException w:name="Smart Link" w:semiHidden="1" w:unhideWhenUsed="1"/>
   </w:latentStyles>
   <w:style w:type="paragraph" w:default="1" w:styleId="Normal">
     <w:name w:val="Normal"/>
@@ -22962,6 +22272,76 @@
     <w:rPr>
       <w:rFonts w:eastAsiaTheme="minorEastAsia"/>
       <w:lang w:eastAsia="es-NI"/>
+    </w:rPr>
+  </w:style>
+  <w:style w:type="character" w:styleId="Refdecomentario">
+    <w:name w:val="annotation reference"/>
+    <w:basedOn w:val="Fuentedeprrafopredeter"/>
+    <w:uiPriority w:val="99"/>
+    <w:semiHidden/>
+    <w:unhideWhenUsed/>
+    <w:rsid w:val="00F1300B"/>
+    <w:rPr>
+      <w:sz w:val="16"/>
+      <w:szCs w:val="16"/>
+    </w:rPr>
+  </w:style>
+  <w:style w:type="paragraph" w:styleId="Textocomentario">
+    <w:name w:val="annotation text"/>
+    <w:basedOn w:val="Normal"/>
+    <w:link w:val="TextocomentarioCar"/>
+    <w:uiPriority w:val="99"/>
+    <w:semiHidden/>
+    <w:unhideWhenUsed/>
+    <w:rsid w:val="00F1300B"/>
+    <w:pPr>
+      <w:spacing w:line="240" w:lineRule="auto"/>
+    </w:pPr>
+    <w:rPr>
+      <w:sz w:val="20"/>
+      <w:szCs w:val="20"/>
+    </w:rPr>
+  </w:style>
+  <w:style w:type="character" w:customStyle="1" w:styleId="TextocomentarioCar">
+    <w:name w:val="Texto comentario Car"/>
+    <w:basedOn w:val="Fuentedeprrafopredeter"/>
+    <w:link w:val="Textocomentario"/>
+    <w:uiPriority w:val="99"/>
+    <w:semiHidden/>
+    <w:rsid w:val="00F1300B"/>
+    <w:rPr>
+      <w:rFonts w:ascii="Arial" w:hAnsi="Arial"/>
+      <w:sz w:val="20"/>
+      <w:szCs w:val="20"/>
+    </w:rPr>
+  </w:style>
+  <w:style w:type="paragraph" w:styleId="Asuntodelcomentario">
+    <w:name w:val="annotation subject"/>
+    <w:basedOn w:val="Textocomentario"/>
+    <w:next w:val="Textocomentario"/>
+    <w:link w:val="AsuntodelcomentarioCar"/>
+    <w:uiPriority w:val="99"/>
+    <w:semiHidden/>
+    <w:unhideWhenUsed/>
+    <w:rsid w:val="00F1300B"/>
+    <w:rPr>
+      <w:b/>
+      <w:bCs/>
+    </w:rPr>
+  </w:style>
+  <w:style w:type="character" w:customStyle="1" w:styleId="AsuntodelcomentarioCar">
+    <w:name w:val="Asunto del comentario Car"/>
+    <w:basedOn w:val="TextocomentarioCar"/>
+    <w:link w:val="Asuntodelcomentario"/>
+    <w:uiPriority w:val="99"/>
+    <w:semiHidden/>
+    <w:rsid w:val="00F1300B"/>
+    <w:rPr>
+      <w:rFonts w:ascii="Arial" w:hAnsi="Arial"/>
+      <w:b/>
+      <w:bCs/>
+      <w:sz w:val="20"/>
+      <w:szCs w:val="20"/>
     </w:rPr>
   </w:style>
 </w:styles>

</xml_diff>